<commit_message>
Some writing and test images with the new webcam
</commit_message>
<xml_diff>
--- a/Docs/UIST 2013/tPad v4.0 (jdhr).docx
+++ b/Docs/UIST 2013/tPad v4.0 (jdhr).docx
@@ -570,13 +570,28 @@
     </w:p>
     <w:p>
       <w:r>
-        <w:t xml:space="preserve">Augmented reality (AR) enhances the real world by embed-ding digital content onto it. </w:t>
-      </w:r>
-      <w:r>
-        <w:t xml:space="preserve">At the basic level, AR faces challenges in terms of display technology, registration and rendering </w:t>
-      </w:r>
-      <w:r>
-        <w:t>[</w:t>
+        <w:rPr>
+          <w:i/>
+        </w:rPr>
+        <w:t xml:space="preserve">Augmented </w:t>
+      </w:r>
+      <w:r>
+        <w:rPr>
+          <w:i/>
+        </w:rPr>
+        <w:t>R</w:t>
+      </w:r>
+      <w:r>
+        <w:rPr>
+          <w:i/>
+        </w:rPr>
+        <w:t>eality</w:t>
+      </w:r>
+      <w:r>
+        <w:t xml:space="preserve"> (AR) enhances the real world by embed-ding digital content onto it. </w:t>
+      </w:r>
+      <w:r>
+        <w:t>At the basic level, AR faces challenges in terms of display technology, registration and rendering [</w:t>
       </w:r>
       <w:r>
         <w:fldChar w:fldCharType="begin"/>
@@ -594,366 +609,349 @@
         <w:fldChar w:fldCharType="end"/>
       </w:r>
       <w:r>
+        <w:t>]. T</w:t>
+      </w:r>
+      <w:r>
+        <w:t xml:space="preserve">he display </w:t>
+      </w:r>
+      <w:r>
+        <w:t xml:space="preserve">technology </w:t>
+      </w:r>
+      <w:r>
+        <w:t xml:space="preserve">used determines </w:t>
+      </w:r>
+      <w:r>
+        <w:t>the complexity of registration and rendering</w:t>
+      </w:r>
+      <w:r>
+        <w:t xml:space="preserve">. </w:t>
+      </w:r>
+      <w:r>
+        <w:rPr>
+          <w:i/>
+        </w:rPr>
+        <w:t>T</w:t>
+      </w:r>
+      <w:r>
+        <w:rPr>
+          <w:i/>
+        </w:rPr>
+        <w:t>raditional AR</w:t>
+      </w:r>
+      <w:r>
+        <w:t xml:space="preserve"> </w:t>
+      </w:r>
+      <w:r>
+        <w:t xml:space="preserve">relies </w:t>
+      </w:r>
+      <w:r>
+        <w:t xml:space="preserve">on </w:t>
+      </w:r>
+      <w:r>
+        <w:t>mobile displays</w:t>
+      </w:r>
+      <w:r>
+        <w:t xml:space="preserve"> carried by the users (retinal, HMDs, smartphones</w:t>
+      </w:r>
+      <w:r>
+        <w:t xml:space="preserve"> and handheld projectors</w:t>
+      </w:r>
+      <w:r>
+        <w:t>)</w:t>
+      </w:r>
+      <w:r>
+        <w:t xml:space="preserve">, </w:t>
+      </w:r>
+      <w:r>
+        <w:t>allowing the augment</w:t>
+      </w:r>
+      <w:r>
+        <w:t>ation of</w:t>
+      </w:r>
+      <w:r>
+        <w:t xml:space="preserve"> </w:t>
+      </w:r>
+      <w:r>
+        <w:t xml:space="preserve">virtually </w:t>
+      </w:r>
+      <w:r>
+        <w:t xml:space="preserve">any object </w:t>
+      </w:r>
+      <w:r>
+        <w:t xml:space="preserve">within </w:t>
+      </w:r>
+      <w:r>
+        <w:t xml:space="preserve">the </w:t>
+      </w:r>
+      <w:r>
+        <w:t>display’s field-of-view</w:t>
+      </w:r>
+      <w:r>
+        <w:t xml:space="preserve"> but requiring complex </w:t>
+      </w:r>
+      <w:r>
+        <w:t xml:space="preserve">operations for </w:t>
+      </w:r>
+      <w:proofErr w:type="spellStart"/>
+      <w:r>
+        <w:t>regis</w:t>
+      </w:r>
+      <w:r>
+        <w:t>-</w:t>
+      </w:r>
+      <w:r>
+        <w:t>tration</w:t>
+      </w:r>
+      <w:proofErr w:type="spellEnd"/>
+      <w:r>
+        <w:t xml:space="preserve"> (e.g. 3D location, object recognition) and rendering (e.g. field-of-view calculation, perspective correction). Further, mobile displays present </w:t>
+      </w:r>
+      <w:r>
+        <w:t>limitations in terms of resolution, focus, lighting and comfort</w:t>
+      </w:r>
+      <w:r>
+        <w:t>.</w:t>
+      </w:r>
+      <w:r>
+        <w:t xml:space="preserve"> </w:t>
+      </w:r>
+      <w:r>
+        <w:t>O</w:t>
+      </w:r>
+      <w:r>
+        <w:t xml:space="preserve">n the other side, </w:t>
+      </w:r>
+      <w:r>
+        <w:rPr>
+          <w:i/>
+        </w:rPr>
+        <w:t>S</w:t>
+      </w:r>
+      <w:r>
+        <w:rPr>
+          <w:i/>
+        </w:rPr>
+        <w:t xml:space="preserve">patial </w:t>
+      </w:r>
+      <w:r>
+        <w:rPr>
+          <w:i/>
+        </w:rPr>
+        <w:t>AR</w:t>
+      </w:r>
+      <w:r>
+        <w:t xml:space="preserve"> </w:t>
+      </w:r>
+      <w:r>
+        <w:t xml:space="preserve">(SAR) </w:t>
+      </w:r>
+      <w:r>
+        <w:t>relies on displays</w:t>
+      </w:r>
+      <w:r>
+        <w:t xml:space="preserve"> </w:t>
+      </w:r>
+      <w:r>
+        <w:t xml:space="preserve">fixed </w:t>
+      </w:r>
+      <w:r>
+        <w:t xml:space="preserve">in the </w:t>
+      </w:r>
+      <w:r>
+        <w:t>environ</w:t>
+      </w:r>
+      <w:r>
+        <w:t>-</w:t>
+      </w:r>
+      <w:proofErr w:type="spellStart"/>
+      <w:r>
+        <w:t>ment</w:t>
+      </w:r>
+      <w:proofErr w:type="spellEnd"/>
+      <w:r>
+        <w:t xml:space="preserve"> </w:t>
+      </w:r>
+      <w:r>
+        <w:t>(projections, transparent LCDs);</w:t>
+      </w:r>
+      <w:r>
+        <w:t xml:space="preserve"> </w:t>
+      </w:r>
+      <w:r>
+        <w:t xml:space="preserve">requiring simpler </w:t>
+      </w:r>
+      <w:r>
+        <w:t xml:space="preserve">operations for </w:t>
+      </w:r>
+      <w:r>
+        <w:t xml:space="preserve">registration and rendering and </w:t>
+      </w:r>
+      <w:r>
+        <w:t xml:space="preserve">offering </w:t>
+      </w:r>
+      <w:proofErr w:type="spellStart"/>
+      <w:r>
+        <w:t>solu</w:t>
+      </w:r>
+      <w:r>
+        <w:t>-</w:t>
+      </w:r>
+      <w:r>
+        <w:t>tions</w:t>
+      </w:r>
+      <w:proofErr w:type="spellEnd"/>
+      <w:r>
+        <w:t xml:space="preserve"> to </w:t>
+      </w:r>
+      <w:r>
+        <w:t xml:space="preserve">the limitations of </w:t>
+      </w:r>
+      <w:r>
+        <w:t>traditional AR</w:t>
+      </w:r>
+      <w:r>
+        <w:t>,</w:t>
+      </w:r>
+      <w:r>
+        <w:t xml:space="preserve"> but limited to non-mobile applications [</w:t>
+      </w:r>
+      <w:r>
+        <w:fldChar w:fldCharType="begin"/>
+      </w:r>
+      <w:r>
+        <w:instrText xml:space="preserve"> REF _Ref349312273 \r \h </w:instrText>
+      </w:r>
+      <w:r>
+        <w:fldChar w:fldCharType="separate"/>
+      </w:r>
+      <w:r>
+        <w:t>2</w:t>
+      </w:r>
+      <w:r>
+        <w:fldChar w:fldCharType="end"/>
+      </w:r>
+      <w:r>
         <w:t>]</w:t>
       </w:r>
       <w:r>
-        <w:t>. T</w:t>
-      </w:r>
-      <w:r>
-        <w:t xml:space="preserve">he display </w:t>
-      </w:r>
-      <w:r>
-        <w:t>typ</w:t>
-      </w:r>
-      <w:bookmarkStart w:id="0" w:name="_GoBack"/>
-      <w:bookmarkEnd w:id="0"/>
-      <w:r>
-        <w:t xml:space="preserve">e </w:t>
-      </w:r>
-      <w:r>
-        <w:t xml:space="preserve">used determines the </w:t>
-      </w:r>
-      <w:r>
-        <w:t xml:space="preserve">interaction </w:t>
-      </w:r>
-      <w:r>
-        <w:t xml:space="preserve">possibilities </w:t>
-      </w:r>
-      <w:r>
-        <w:t>and the complexity of registration and rendering</w:t>
-      </w:r>
-      <w:r>
-        <w:t xml:space="preserve">. </w:t>
-      </w:r>
-      <w:r>
-        <w:t>T</w:t>
-      </w:r>
-      <w:r>
-        <w:t xml:space="preserve">raditional AR </w:t>
-      </w:r>
-      <w:r>
-        <w:t xml:space="preserve">relies </w:t>
-      </w:r>
-      <w:r>
-        <w:t xml:space="preserve">on </w:t>
-      </w:r>
-      <w:r>
-        <w:t>mobile displays</w:t>
-      </w:r>
-      <w:r>
-        <w:t xml:space="preserve"> carried by the users (retinal, HMDs, smartphones</w:t>
-      </w:r>
-      <w:r>
-        <w:t xml:space="preserve"> and handheld projectors</w:t>
-      </w:r>
-      <w:r>
-        <w:t>)</w:t>
-      </w:r>
-      <w:r>
-        <w:t xml:space="preserve">, </w:t>
-      </w:r>
-      <w:r>
-        <w:t>allowing the augment</w:t>
-      </w:r>
-      <w:r>
-        <w:t>ation of</w:t>
+        <w:t>.</w:t>
+      </w:r>
+    </w:p>
+    <w:p>
+      <w:pPr>
+        <w:keepNext/>
+      </w:pPr>
+      <w:r>
+        <w:t xml:space="preserve">In this paper we present </w:t>
+      </w:r>
+      <w:r>
+        <w:rPr>
+          <w:i/>
+        </w:rPr>
+        <w:t>Contact Augmented Reality</w:t>
+      </w:r>
+      <w:r>
+        <w:t xml:space="preserve"> (</w:t>
+      </w:r>
+      <w:proofErr w:type="spellStart"/>
+      <w:r>
+        <w:t>cAR</w:t>
+      </w:r>
+      <w:proofErr w:type="spellEnd"/>
+      <w:r>
+        <w:t xml:space="preserve">), an approach to augmented reality </w:t>
+      </w:r>
+      <w:r>
+        <w:t xml:space="preserve">which </w:t>
+      </w:r>
+      <w:r>
+        <w:t xml:space="preserve">builds on the strengths of SAR while preserving the vision of an </w:t>
+      </w:r>
+      <w:r>
+        <w:t>AR</w:t>
+      </w:r>
+      <w:r>
+        <w:t xml:space="preserve"> that is mobile. </w:t>
+      </w:r>
+      <w:r>
+        <w:t xml:space="preserve">The basic tenet of </w:t>
+      </w:r>
+      <w:proofErr w:type="spellStart"/>
+      <w:r>
+        <w:t>cAR</w:t>
+      </w:r>
+      <w:proofErr w:type="spellEnd"/>
+      <w:r>
+        <w:t xml:space="preserve"> is a </w:t>
+      </w:r>
+      <w:r>
+        <w:rPr>
+          <w:i/>
+        </w:rPr>
+        <w:t>mobile device</w:t>
       </w:r>
       <w:r>
         <w:t xml:space="preserve"> </w:t>
       </w:r>
       <w:r>
-        <w:t>virtual-</w:t>
-      </w:r>
-      <w:proofErr w:type="spellStart"/>
-      <w:r>
+        <w:t xml:space="preserve">with a </w:t>
+      </w:r>
+      <w:r>
+        <w:rPr>
+          <w:i/>
+        </w:rPr>
+        <w:t>portable transparent display</w:t>
+      </w:r>
+      <w:r>
+        <w:t xml:space="preserve"> (e.g. TOLED) </w:t>
+      </w:r>
+      <w:r>
+        <w:t xml:space="preserve">that augments a physical </w:t>
+      </w:r>
+      <w:r>
+        <w:t xml:space="preserve">object </w:t>
+      </w:r>
+      <w:r>
+        <w:t xml:space="preserve">when </w:t>
+      </w:r>
+      <w:r>
+        <w:rPr>
+          <w:i/>
+        </w:rPr>
+        <w:t>direct</w:t>
+      </w:r>
+      <w:r>
+        <w:rPr>
+          <w:i/>
+        </w:rPr>
         <w:t>ly</w:t>
       </w:r>
-      <w:proofErr w:type="spellEnd"/>
-      <w:r>
+      <w:r>
+        <w:rPr>
+          <w:i/>
+        </w:rPr>
         <w:t xml:space="preserve"> </w:t>
       </w:r>
       <w:r>
-        <w:t xml:space="preserve">any object </w:t>
-      </w:r>
-      <w:r>
-        <w:t xml:space="preserve">within </w:t>
-      </w:r>
-      <w:r>
-        <w:t xml:space="preserve">the </w:t>
-      </w:r>
-      <w:r>
-        <w:t>display’s field-of-view</w:t>
-      </w:r>
-      <w:r>
-        <w:t xml:space="preserve"> but </w:t>
-      </w:r>
-      <w:proofErr w:type="spellStart"/>
-      <w:r>
-        <w:t>requi</w:t>
-      </w:r>
-      <w:proofErr w:type="spellEnd"/>
-      <w:r>
-        <w:t>-</w:t>
-      </w:r>
-      <w:r>
-        <w:t xml:space="preserve">ring complex </w:t>
-      </w:r>
-      <w:r>
-        <w:t xml:space="preserve">operations for </w:t>
-      </w:r>
-      <w:r>
-        <w:t xml:space="preserve">registration (e.g. 3D location, object recognition) and rendering (e.g. field-of-view </w:t>
-      </w:r>
-      <w:proofErr w:type="spellStart"/>
-      <w:r>
-        <w:t>calcu</w:t>
-      </w:r>
-      <w:r>
-        <w:t>-</w:t>
-      </w:r>
-      <w:r>
-        <w:t>lation</w:t>
-      </w:r>
-      <w:proofErr w:type="spellEnd"/>
-      <w:r>
-        <w:t>, perspective correction). Further, mobile displays pre</w:t>
-      </w:r>
-      <w:r>
-        <w:t>-</w:t>
-      </w:r>
-      <w:r>
-        <w:t xml:space="preserve">sent </w:t>
-      </w:r>
-      <w:r>
-        <w:t>limitations in terms of resolution, focus, lighting and comfort</w:t>
+        <w:rPr>
+          <w:i/>
+        </w:rPr>
+        <w:t xml:space="preserve">overlaid on top of </w:t>
+      </w:r>
+      <w:r>
+        <w:rPr>
+          <w:i/>
+        </w:rPr>
+        <w:t>it</w:t>
       </w:r>
       <w:r>
         <w:t>.</w:t>
       </w:r>
       <w:r>
-        <w:t xml:space="preserve"> </w:t>
-      </w:r>
-      <w:r>
-        <w:t>O</w:t>
-      </w:r>
-      <w:r>
-        <w:t>n the other side, s</w:t>
-      </w:r>
-      <w:r>
-        <w:t xml:space="preserve">patial </w:t>
-      </w:r>
-      <w:r>
-        <w:t>augmented reality</w:t>
-      </w:r>
-      <w:r>
-        <w:t xml:space="preserve"> </w:t>
-      </w:r>
-      <w:r>
-        <w:t xml:space="preserve">(SAR) </w:t>
-      </w:r>
-      <w:r>
-        <w:t>relies on displays</w:t>
-      </w:r>
-      <w:r>
-        <w:t xml:space="preserve"> </w:t>
-      </w:r>
-      <w:r>
-        <w:t xml:space="preserve">fixed </w:t>
-      </w:r>
-      <w:r>
-        <w:t xml:space="preserve">in the </w:t>
-      </w:r>
-      <w:r>
-        <w:t>environment</w:t>
-      </w:r>
-      <w:r>
-        <w:t xml:space="preserve"> </w:t>
-      </w:r>
-      <w:r>
-        <w:t>(projections, transparent LCDs);</w:t>
-      </w:r>
-      <w:r>
-        <w:t xml:space="preserve"> </w:t>
-      </w:r>
-      <w:r>
-        <w:t xml:space="preserve">requiring simpler </w:t>
-      </w:r>
-      <w:r>
-        <w:t xml:space="preserve">operations </w:t>
-      </w:r>
-      <w:r>
-        <w:t xml:space="preserve"> for </w:t>
-      </w:r>
-      <w:proofErr w:type="spellStart"/>
-      <w:r>
-        <w:t>regis</w:t>
-      </w:r>
-      <w:r>
-        <w:t>-</w:t>
-      </w:r>
-      <w:r>
-        <w:t>tration</w:t>
-      </w:r>
-      <w:proofErr w:type="spellEnd"/>
-      <w:r>
-        <w:t xml:space="preserve"> and rendering and </w:t>
-      </w:r>
-      <w:r>
-        <w:t xml:space="preserve">offering solutions to </w:t>
-      </w:r>
-      <w:r>
-        <w:t xml:space="preserve">the </w:t>
-      </w:r>
-      <w:proofErr w:type="spellStart"/>
-      <w:r>
-        <w:t>limita</w:t>
-      </w:r>
-      <w:r>
-        <w:t>-</w:t>
-      </w:r>
-      <w:r>
-        <w:t>tions</w:t>
-      </w:r>
-      <w:proofErr w:type="spellEnd"/>
-      <w:r>
-        <w:t xml:space="preserve"> of </w:t>
-      </w:r>
-      <w:r>
-        <w:t>traditional AR</w:t>
-      </w:r>
-      <w:r>
-        <w:t>,</w:t>
-      </w:r>
-      <w:r>
-        <w:t xml:space="preserve"> but limited to non-mobile </w:t>
-      </w:r>
-      <w:proofErr w:type="spellStart"/>
-      <w:r>
-        <w:t>appli</w:t>
-      </w:r>
-      <w:r>
-        <w:t>-</w:t>
-      </w:r>
-      <w:r>
-        <w:t>cations</w:t>
-      </w:r>
-      <w:proofErr w:type="spellEnd"/>
-      <w:r>
-        <w:t xml:space="preserve"> [</w:t>
-      </w:r>
-      <w:r>
-        <w:fldChar w:fldCharType="begin"/>
-      </w:r>
-      <w:r>
-        <w:instrText xml:space="preserve"> REF _Ref349312273 \r \h </w:instrText>
-      </w:r>
-      <w:r>
-        <w:fldChar w:fldCharType="separate"/>
-      </w:r>
-      <w:r>
-        <w:t>2</w:t>
-      </w:r>
-      <w:r>
-        <w:fldChar w:fldCharType="end"/>
-      </w:r>
-      <w:r>
-        <w:t>]</w:t>
-      </w:r>
-      <w:r>
-        <w:t>.</w:t>
-      </w:r>
-    </w:p>
-    <w:p>
-      <w:pPr>
-        <w:keepNext/>
-      </w:pPr>
-      <w:r>
-        <w:t>In this paper we present Contact Augmented Reality (</w:t>
-      </w:r>
-      <w:proofErr w:type="spellStart"/>
-      <w:r>
-        <w:t>cAR</w:t>
-      </w:r>
-      <w:proofErr w:type="spellEnd"/>
-      <w:r>
-        <w:t xml:space="preserve">), an approach to augmented reality </w:t>
-      </w:r>
-      <w:r>
-        <w:t xml:space="preserve">which </w:t>
-      </w:r>
-      <w:r>
-        <w:t xml:space="preserve">builds on the strengths of SAR while preserving the vision of an </w:t>
-      </w:r>
-      <w:r>
-        <w:t>AR</w:t>
-      </w:r>
-      <w:r>
-        <w:t xml:space="preserve"> that is mobile. </w:t>
-      </w:r>
-      <w:r>
-        <w:t xml:space="preserve">The basic tenet of </w:t>
-      </w:r>
-      <w:proofErr w:type="spellStart"/>
-      <w:r>
-        <w:t>cAR</w:t>
-      </w:r>
-      <w:proofErr w:type="spellEnd"/>
-      <w:r>
-        <w:t xml:space="preserve"> is a </w:t>
-      </w:r>
-      <w:r>
-        <w:rPr>
-          <w:i/>
-        </w:rPr>
-        <w:t>mobile device</w:t>
-      </w:r>
-      <w:r>
-        <w:t xml:space="preserve"> </w:t>
-      </w:r>
-      <w:r>
-        <w:t xml:space="preserve">with a </w:t>
-      </w:r>
-      <w:r>
-        <w:rPr>
-          <w:i/>
-        </w:rPr>
-        <w:t>portable transparent display</w:t>
-      </w:r>
-      <w:r>
-        <w:t xml:space="preserve"> (e.g. TOLED)</w:t>
-      </w:r>
-      <w:r>
-        <w:t xml:space="preserve"> </w:t>
-      </w:r>
-      <w:r>
-        <w:t xml:space="preserve">that augments a physical </w:t>
-      </w:r>
-      <w:r>
-        <w:t xml:space="preserve">object </w:t>
-      </w:r>
-      <w:r>
-        <w:t xml:space="preserve">when </w:t>
-      </w:r>
-      <w:r>
-        <w:rPr>
-          <w:i/>
-        </w:rPr>
-        <w:t>in direct</w:t>
-      </w:r>
-      <w:r>
-        <w:rPr>
-          <w:i/>
-        </w:rPr>
-        <w:t xml:space="preserve"> contact with it</w:t>
-      </w:r>
-      <w:r>
-        <w:t>.</w:t>
-      </w:r>
-      <w:r>
-        <w:t xml:space="preserve"> </w:t>
-      </w:r>
-      <w:r>
-        <w:t xml:space="preserve">This direct contact provides spatial alignment at a very short distance </w:t>
+        <w:t xml:space="preserve"> This direct contact provides spatial alignment at a very short distance </w:t>
+      </w:r>
+      <w:r>
+        <w:t xml:space="preserve">between the digital content and the augmented </w:t>
       </w:r>
       <w:r>
         <w:rPr>
@@ -1020,7 +1018,7 @@
           <w:noProof/>
         </w:rPr>
       </w:pPr>
-      <w:bookmarkStart w:id="1" w:name="_Ref349057889"/>
+      <w:bookmarkStart w:id="0" w:name="_Ref349057889"/>
       <w:r>
         <w:t xml:space="preserve">Figure </w:t>
       </w:r>
@@ -1042,7 +1040,7 @@
       <w:r>
         <w:fldChar w:fldCharType="end"/>
       </w:r>
-      <w:bookmarkEnd w:id="1"/>
+      <w:bookmarkEnd w:id="0"/>
       <w:r>
         <w:t xml:space="preserve">: </w:t>
       </w:r>
@@ -1074,11 +1072,25 @@
       </w:pPr>
       <w:proofErr w:type="gramStart"/>
       <w:r>
-        <w:t>between</w:t>
+        <w:t>object</w:t>
       </w:r>
       <w:proofErr w:type="gramEnd"/>
       <w:r>
-        <w:t xml:space="preserve"> the digital content and the augmented object, thus simplifying registration and rendering: registration is reduced to finding the </w:t>
+        <w:t xml:space="preserve">, thus simplifying registration and rendering: </w:t>
+      </w:r>
+      <w:proofErr w:type="spellStart"/>
+      <w:r>
+        <w:t>registra</w:t>
+      </w:r>
+      <w:r>
+        <w:t>-</w:t>
+      </w:r>
+      <w:r>
+        <w:t>tion</w:t>
+      </w:r>
+      <w:proofErr w:type="spellEnd"/>
+      <w:r>
+        <w:t xml:space="preserve"> is reduced to finding the </w:t>
       </w:r>
       <w:r>
         <w:rPr>
@@ -1109,7 +1121,7 @@
         <w:t>design approach, and taking Active R</w:t>
       </w:r>
       <w:r>
-        <w:t>eading as a sample application area</w:t>
+        <w:t>eading</w:t>
       </w:r>
       <w:r>
         <w:t xml:space="preserve"> [</w:t>
@@ -1133,6 +1145,15 @@
         <w:t>]</w:t>
       </w:r>
       <w:r>
+        <w:t xml:space="preserve"> as a sample application area</w:t>
+      </w:r>
+      <w:r>
+        <w:rPr>
+          <w:rStyle w:val="FootnoteReference"/>
+        </w:rPr>
+        <w:footnoteReference w:id="1"/>
+      </w:r>
+      <w:r>
         <w:t xml:space="preserve">, we </w:t>
       </w:r>
       <w:r>
@@ -1173,10 +1194,13 @@
       </w:r>
       <w:proofErr w:type="spellEnd"/>
       <w:r>
-        <w:t>. We divide such techniques into contact-based (</w:t>
-      </w:r>
-      <w:r>
-        <w:t>e.g. an-notations, scribbles</w:t>
+        <w:t xml:space="preserve">: </w:t>
+      </w:r>
+      <w:r>
+        <w:t>contact-based (</w:t>
+      </w:r>
+      <w:r>
+        <w:t>e.g. annotations, scribbles</w:t>
       </w:r>
       <w:r>
         <w:t>), content-aware (</w:t>
@@ -1191,7 +1215,7 @@
         <w:t>e.g. flipping, stacking</w:t>
       </w:r>
       <w:r>
-        <w:t>) interaction techniques.</w:t>
+        <w:t>).</w:t>
       </w:r>
     </w:p>
     <w:p>
@@ -1200,6 +1224,9 @@
       </w:r>
       <w:proofErr w:type="spellStart"/>
       <w:r>
+        <w:rPr>
+          <w:i/>
+        </w:rPr>
         <w:t>tPad</w:t>
       </w:r>
       <w:proofErr w:type="spellEnd"/>
@@ -1212,7 +1239,13 @@
       </w:r>
       <w:proofErr w:type="spellEnd"/>
       <w:r>
-        <w:t xml:space="preserve"> addresses the registration problem by using a camera-based feature tracking approach, and uses a capacity-overlay for touch input; a controller board detects the </w:t>
+        <w:t xml:space="preserve"> addresses registration </w:t>
+      </w:r>
+      <w:r>
+        <w:t>with</w:t>
+      </w:r>
+      <w:r>
+        <w:t xml:space="preserve"> a camera-based feature tracking approach, and uses a capacity-overlay for touch input; a controller board detects the </w:t>
       </w:r>
       <w:proofErr w:type="spellStart"/>
       <w:r>
@@ -1220,42 +1253,112 @@
       </w:r>
       <w:proofErr w:type="spellEnd"/>
       <w:r>
-        <w:t xml:space="preserve"> flipping or whether it's stacked with another one. We implemented the </w:t>
+        <w:t xml:space="preserve"> flipping or whether it's stacked </w:t>
+      </w:r>
+      <w:r>
+        <w:t xml:space="preserve">on top of </w:t>
+      </w:r>
+      <w:r>
+        <w:t xml:space="preserve">another one. We implemented the </w:t>
       </w:r>
       <w:proofErr w:type="spellStart"/>
       <w:r>
+        <w:t>ActiveReade</w:t>
+      </w:r>
+      <w:proofErr w:type="spellEnd"/>
+      <w:r>
+        <w:t xml:space="preserve">, a </w:t>
+      </w:r>
+      <w:proofErr w:type="spellStart"/>
+      <w:r>
+        <w:t>tPad</w:t>
+      </w:r>
+      <w:proofErr w:type="spellEnd"/>
+      <w:r>
+        <w:t xml:space="preserve"> application that allows users to </w:t>
+      </w:r>
+      <w:proofErr w:type="gramStart"/>
+      <w:r>
+        <w:t>underline,</w:t>
+      </w:r>
+      <w:proofErr w:type="gramEnd"/>
+      <w:r>
+        <w:t xml:space="preserve"> high</w:t>
+      </w:r>
+      <w:r>
+        <w:t>-</w:t>
+      </w:r>
+      <w:r>
+        <w:t xml:space="preserve">light, scribble comments, search content, and look-up references (see </w:t>
+      </w:r>
+      <w:r>
+        <w:fldChar w:fldCharType="begin"/>
+      </w:r>
+      <w:r>
+        <w:instrText xml:space="preserve"> REF _Ref349057889 \h </w:instrText>
+      </w:r>
+      <w:r>
+        <w:fldChar w:fldCharType="separate"/>
+      </w:r>
+      <w:r>
+        <w:t xml:space="preserve">Figure </w:t>
+      </w:r>
+      <w:r>
+        <w:rPr>
+          <w:noProof/>
+        </w:rPr>
+        <w:t>1</w:t>
+      </w:r>
+      <w:r>
+        <w:fldChar w:fldCharType="end"/>
+      </w:r>
+      <w:r>
+        <w:t xml:space="preserve">). </w:t>
+      </w:r>
+      <w:proofErr w:type="gramStart"/>
+      <w:r>
+        <w:t>Users</w:t>
+      </w:r>
+      <w:proofErr w:type="gramEnd"/>
+      <w:r>
+        <w:t xml:space="preserve"> access special information by flipping the </w:t>
+      </w:r>
+      <w:proofErr w:type="spellStart"/>
+      <w:r>
+        <w:t>tPad</w:t>
+      </w:r>
+      <w:proofErr w:type="spellEnd"/>
+      <w:r>
+        <w:t xml:space="preserve">, and two </w:t>
+      </w:r>
+      <w:proofErr w:type="spellStart"/>
+      <w:r>
+        <w:t>tPads</w:t>
+      </w:r>
+      <w:proofErr w:type="spellEnd"/>
+      <w:r>
+        <w:t xml:space="preserve"> can </w:t>
+      </w:r>
+      <w:r>
+        <w:t>share content when staked-up.</w:t>
+      </w:r>
+    </w:p>
+    <w:p>
+      <w:pPr>
+        <w:rPr>
+          <w:b/>
+        </w:rPr>
+      </w:pPr>
+      <w:r>
+        <w:t xml:space="preserve">We studied the </w:t>
+      </w:r>
+      <w:proofErr w:type="spellStart"/>
+      <w:r>
         <w:t>ActiveReader</w:t>
       </w:r>
       <w:proofErr w:type="spellEnd"/>
       <w:r>
-        <w:t xml:space="preserve"> (see </w:t>
-      </w:r>
-      <w:r>
-        <w:fldChar w:fldCharType="begin"/>
-      </w:r>
-      <w:r>
-        <w:instrText xml:space="preserve"> REF _Ref349057889 \h </w:instrText>
-      </w:r>
-      <w:r>
-        <w:fldChar w:fldCharType="separate"/>
-      </w:r>
-      <w:r>
-        <w:t xml:space="preserve">Figure </w:t>
-      </w:r>
-      <w:r>
-        <w:rPr>
-          <w:noProof/>
-        </w:rPr>
-        <w:t>1</w:t>
-      </w:r>
-      <w:r>
-        <w:fldChar w:fldCharType="end"/>
-      </w:r>
-      <w:r>
-        <w:t>)</w:t>
-      </w:r>
-      <w:r>
-        <w:t xml:space="preserve">, a </w:t>
+        <w:t xml:space="preserve"> </w:t>
       </w:r>
       <w:proofErr w:type="spellStart"/>
       <w:r>
@@ -1263,443 +1366,544 @@
       </w:r>
       <w:proofErr w:type="spellEnd"/>
       <w:r>
-        <w:t xml:space="preserve"> application that allows users to underline, highlight, </w:t>
+        <w:t xml:space="preserve"> application with users </w:t>
+      </w:r>
+      <w:r>
+        <w:t>in active reading tasks</w:t>
+      </w:r>
+      <w:r>
+        <w:t>. The task</w:t>
+      </w:r>
+      <w:r>
+        <w:t>s</w:t>
+      </w:r>
+      <w:r>
+        <w:t xml:space="preserve"> required using all the </w:t>
       </w:r>
       <w:proofErr w:type="spellStart"/>
       <w:r>
-        <w:t>scrib</w:t>
+        <w:t>tPad</w:t>
+      </w:r>
+      <w:proofErr w:type="spellEnd"/>
+      <w:r>
+        <w:t xml:space="preserve"> features like touch, flipping and staking. Initial feedback </w:t>
+      </w:r>
+      <w:r>
+        <w:lastRenderedPageBreak/>
+        <w:t xml:space="preserve">shows that </w:t>
+      </w:r>
+      <w:r>
+        <w:rPr>
+          <w:highlight w:val="yellow"/>
+        </w:rPr>
+        <w:t xml:space="preserve">using the </w:t>
+      </w:r>
+      <w:proofErr w:type="spellStart"/>
+      <w:r>
+        <w:rPr>
+          <w:highlight w:val="yellow"/>
+        </w:rPr>
+        <w:t>tPad</w:t>
+      </w:r>
+      <w:proofErr w:type="spellEnd"/>
+      <w:r>
+        <w:rPr>
+          <w:highlight w:val="yellow"/>
+        </w:rPr>
+        <w:t xml:space="preserve"> is highly intuitive and learn-able. Moreover, users highlighted the value of reading on paper, having the digital features when needed, and being able to access their annotations digitally.</w:t>
+      </w:r>
+    </w:p>
+    <w:p>
+      <w:r>
+        <w:t xml:space="preserve">Our </w:t>
+      </w:r>
+      <w:r>
+        <w:t>contributions are at the conceptual, interaction design, and technical levels</w:t>
+      </w:r>
+      <w:r>
+        <w:t xml:space="preserve">. First, we introduce </w:t>
+      </w:r>
+      <w:proofErr w:type="spellStart"/>
+      <w:r>
+        <w:t>cAR</w:t>
+      </w:r>
+      <w:proofErr w:type="spellEnd"/>
+      <w:r>
+        <w:t xml:space="preserve"> and </w:t>
+      </w:r>
+      <w:proofErr w:type="spellStart"/>
+      <w:r>
+        <w:t>differ</w:t>
+      </w:r>
+      <w:r>
+        <w:t>en</w:t>
       </w:r>
       <w:r>
         <w:t>-</w:t>
       </w:r>
       <w:r>
-        <w:t>ble</w:t>
+        <w:t>tiate</w:t>
       </w:r>
       <w:proofErr w:type="spellEnd"/>
       <w:r>
-        <w:t xml:space="preserve"> comments, search content, and look-up references (see </w:t>
-      </w:r>
-      <w:r>
-        <w:fldChar w:fldCharType="begin"/>
-      </w:r>
-      <w:r>
-        <w:instrText xml:space="preserve"> REF _Ref349057889 \h </w:instrText>
-      </w:r>
-      <w:r>
-        <w:fldChar w:fldCharType="separate"/>
-      </w:r>
-      <w:r>
-        <w:t xml:space="preserve">Figure </w:t>
-      </w:r>
-      <w:r>
-        <w:rPr>
-          <w:noProof/>
-        </w:rPr>
-        <w:t>1</w:t>
-      </w:r>
-      <w:r>
-        <w:fldChar w:fldCharType="end"/>
-      </w:r>
-      <w:r>
-        <w:t xml:space="preserve">). </w:t>
+        <w:t xml:space="preserve"> it from existing AR approaches</w:t>
+      </w:r>
+      <w:r>
+        <w:t xml:space="preserve">. Second, </w:t>
+      </w:r>
+      <w:r>
+        <w:t xml:space="preserve">and propose a series of interaction techniques for </w:t>
+      </w:r>
+      <w:proofErr w:type="spellStart"/>
+      <w:r>
+        <w:t>cAR</w:t>
+      </w:r>
+      <w:proofErr w:type="spellEnd"/>
+      <w:r>
+        <w:t xml:space="preserve">. </w:t>
+      </w:r>
+      <w:r>
+        <w:t>Finally</w:t>
+      </w:r>
+      <w:r>
+        <w:t xml:space="preserve">, </w:t>
+      </w:r>
+      <w:r>
+        <w:t xml:space="preserve">we present a device prototype called the </w:t>
+      </w:r>
+      <w:proofErr w:type="spellStart"/>
+      <w:r>
+        <w:t>tPad</w:t>
+      </w:r>
+      <w:proofErr w:type="spellEnd"/>
+      <w:r>
+        <w:t xml:space="preserve"> and </w:t>
+      </w:r>
+      <w:r>
+        <w:t xml:space="preserve">show how the </w:t>
+      </w:r>
+      <w:proofErr w:type="spellStart"/>
+      <w:r>
+        <w:t>tPad</w:t>
+      </w:r>
+      <w:proofErr w:type="spellEnd"/>
+      <w:r>
+        <w:t xml:space="preserve"> and the CAR notion can be applied</w:t>
+      </w:r>
+      <w:r>
+        <w:t xml:space="preserve"> to and benefit an every</w:t>
+      </w:r>
+      <w:r>
+        <w:t>-</w:t>
+      </w:r>
+      <w:r>
+        <w:t>day task such as active reading</w:t>
+      </w:r>
+      <w:r>
+        <w:t>.</w:t>
+      </w:r>
+    </w:p>
+    <w:p>
+      <w:pPr>
+        <w:pStyle w:val="Heading1"/>
+      </w:pPr>
+      <w:r>
+        <w:t>RELATED WORK</w:t>
+      </w:r>
+      <w:r>
+        <w:t xml:space="preserve"> [1 page]</w:t>
+      </w:r>
+    </w:p>
+    <w:p>
+      <w:pPr>
+        <w:pStyle w:val="Heading3"/>
+      </w:pPr>
+      <w:r>
+        <w:t>Augmented Reality</w:t>
+      </w:r>
+    </w:p>
+    <w:p>
+      <w:r>
+        <w:t>HMDs and Handheld</w:t>
+      </w:r>
+    </w:p>
+    <w:p>
+      <w:pPr>
+        <w:pStyle w:val="Heading3"/>
+      </w:pPr>
+      <w:r>
+        <w:t>Spatial Augmented Reality</w:t>
+      </w:r>
+    </w:p>
+    <w:p>
+      <w:r>
+        <w:t>Fixed in relation to the object</w:t>
+      </w:r>
+    </w:p>
+    <w:p>
+      <w:r>
+        <w:t>Projectors, transparent displays</w:t>
+      </w:r>
+    </w:p>
+    <w:p>
+      <w:pPr>
+        <w:pStyle w:val="Heading3"/>
+      </w:pPr>
+      <w:r>
+        <w:t>Virtual Lenses</w:t>
+      </w:r>
+    </w:p>
+    <w:p>
+      <w:proofErr w:type="spellStart"/>
+      <w:r>
+        <w:t>Mackays</w:t>
+      </w:r>
+      <w:proofErr w:type="spellEnd"/>
+      <w:r>
+        <w:t xml:space="preserve"> </w:t>
+      </w:r>
+      <w:proofErr w:type="spellStart"/>
+      <w:r>
+        <w:t>ABook</w:t>
+      </w:r>
+      <w:proofErr w:type="spellEnd"/>
+      <w:r>
+        <w:t xml:space="preserve"> – say that we were inspired by this work and we generalize this initial exploration into the concept of </w:t>
+      </w:r>
+      <w:proofErr w:type="spellStart"/>
+      <w:r>
+        <w:t>cAR</w:t>
+      </w:r>
+      <w:proofErr w:type="spellEnd"/>
+      <w:r>
+        <w:t xml:space="preserve">. However, we depart in several ways: first we use a camera based registration, second we explore off-contact and </w:t>
+      </w:r>
+      <w:r>
+        <w:t>content-aware</w:t>
+      </w:r>
+      <w:r>
+        <w:t xml:space="preserve"> interactions, third we rely on </w:t>
+      </w:r>
+      <w:r>
+        <w:t>transparent display technology.</w:t>
+      </w:r>
+    </w:p>
+    <w:p>
+      <w:pPr>
+        <w:spacing w:after="0"/>
+        <w:jc w:val="left"/>
+        <w:rPr>
+          <w:rFonts w:ascii="Arial" w:hAnsi="Arial"/>
+          <w:b/>
+          <w:caps/>
+          <w:kern w:val="32"/>
+          <w:sz w:val="18"/>
+        </w:rPr>
+      </w:pPr>
+      <w:r>
+        <w:br w:type="page"/>
+      </w:r>
+    </w:p>
+    <w:p>
+      <w:pPr>
+        <w:pStyle w:val="Heading1"/>
+      </w:pPr>
+      <w:r>
+        <w:lastRenderedPageBreak/>
+        <w:t xml:space="preserve">Contact Augmented Reality </w:t>
+      </w:r>
+      <w:r>
+        <w:t>–</w:t>
+      </w:r>
+      <w:r>
+        <w:t xml:space="preserve"> </w:t>
+      </w:r>
+      <w:proofErr w:type="spellStart"/>
+      <w:r>
+        <w:rPr>
+          <w:caps w:val="0"/>
+        </w:rPr>
+        <w:t>cA</w:t>
+      </w:r>
+      <w:r>
+        <w:rPr>
+          <w:caps w:val="0"/>
+        </w:rPr>
+        <w:t>R</w:t>
+      </w:r>
+      <w:proofErr w:type="spellEnd"/>
+      <w:r>
+        <w:rPr>
+          <w:caps w:val="0"/>
+        </w:rPr>
+        <w:t xml:space="preserve"> [1/2 PAGE]</w:t>
+      </w:r>
+    </w:p>
+    <w:p>
+      <w:r>
+        <w:t>Definition: mobile device which augments when coming in close contact (overlay) with the augmented surface.</w:t>
+      </w:r>
+    </w:p>
+    <w:p>
+      <w:r>
+        <w:t xml:space="preserve">How </w:t>
+      </w:r>
+      <w:r>
+        <w:t xml:space="preserve">is </w:t>
+      </w:r>
+      <w:proofErr w:type="spellStart"/>
+      <w:r>
+        <w:t>cAR</w:t>
+      </w:r>
+      <w:proofErr w:type="spellEnd"/>
+      <w:r>
+        <w:t xml:space="preserve"> d</w:t>
+      </w:r>
+      <w:r>
+        <w:t>ifferent than traditional or spatial?</w:t>
+      </w:r>
+      <w:r>
+        <w:t xml:space="preserve"> 1) A</w:t>
+      </w:r>
+      <w:r>
+        <w:t xml:space="preserve">ctivated upon contact, else the device works as a normal mobile device </w:t>
+      </w:r>
+      <w:r>
+        <w:sym w:font="Wingdings" w:char="F0E0"/>
+      </w:r>
+      <w:r>
+        <w:t xml:space="preserve"> it is not handheld as it needs the surface. </w:t>
+      </w:r>
+    </w:p>
+    <w:p>
+      <w:r>
+        <w:t>2</w:t>
+      </w:r>
+      <w:r>
+        <w:t>) S</w:t>
+      </w:r>
+      <w:r>
+        <w:t xml:space="preserve">patially aligned -&gt; registration problem is reduced to finding the location of the device in relation to the surface, no need to track the user. </w:t>
+      </w:r>
+    </w:p>
+    <w:p>
+      <w:r>
+        <w:t xml:space="preserve">3) </w:t>
+      </w:r>
+      <w:r>
+        <w:t>Simplified rendering</w:t>
+      </w:r>
+    </w:p>
+    <w:p>
+      <w:r>
+        <w:t xml:space="preserve">4) Operation both as a mobile device, and as </w:t>
       </w:r>
       <w:proofErr w:type="gramStart"/>
       <w:r>
-        <w:t>Users</w:t>
+        <w:t>a</w:t>
       </w:r>
       <w:proofErr w:type="gramEnd"/>
       <w:r>
-        <w:t xml:space="preserve"> access special information by flipping the </w:t>
+        <w:t xml:space="preserve"> augmented lens.</w:t>
+      </w:r>
+    </w:p>
+    <w:p>
+      <w:r>
+        <w:t>Why does it need a transparent display: 1) because it preserves the appearance (texture, colors, lighting, age, wear) of the object being augmented.</w:t>
+      </w:r>
+    </w:p>
+    <w:p>
+      <w:r>
+        <w:t>2) Because if maintains visible the physical modifications done in that object.</w:t>
+      </w:r>
+    </w:p>
+    <w:p>
+      <w:pPr>
+        <w:pStyle w:val="Heading1"/>
+      </w:pPr>
+    </w:p>
+    <w:p/>
+    <w:p/>
+    <w:p/>
+    <w:p/>
+    <w:p/>
+    <w:p/>
+    <w:p/>
+    <w:p/>
+    <w:p/>
+    <w:p/>
+    <w:p/>
+    <w:p/>
+    <w:p/>
+    <w:p/>
+    <w:p/>
+    <w:p/>
+    <w:p/>
+    <w:p/>
+    <w:p/>
+    <w:p/>
+    <w:p/>
+    <w:p>
+      <w:pPr>
+        <w:pStyle w:val="Heading1"/>
+      </w:pPr>
+      <w:r>
+        <w:lastRenderedPageBreak/>
+        <w:t>Approach</w:t>
+      </w:r>
+      <w:r>
+        <w:t xml:space="preserve"> [1/2 Column]</w:t>
+      </w:r>
+    </w:p>
+    <w:p>
+      <w:r>
+        <w:t xml:space="preserve">We used </w:t>
+      </w:r>
+      <w:r>
+        <w:t>Active Reading</w:t>
+      </w:r>
+      <w:r>
+        <w:t xml:space="preserve"> as an application scenario and an inspiration tool to brainstorm and elicit features and interaction techniques.</w:t>
+      </w:r>
+    </w:p>
+    <w:p>
+      <w:r>
+        <w:t>Features for active reading – literature review</w:t>
+      </w:r>
+    </w:p>
+    <w:p>
+      <w:r>
+        <w:t>Design sessions</w:t>
+      </w:r>
+    </w:p>
+    <w:p>
+      <w:r>
+        <w:t>Prototype 1 - Tabletop</w:t>
+      </w:r>
+    </w:p>
+    <w:p>
+      <w:r>
+        <w:t xml:space="preserve">Prototype 2 </w:t>
+      </w:r>
+      <w:r>
+        <w:t>–</w:t>
+      </w:r>
+      <w:r>
+        <w:t xml:space="preserve"> </w:t>
       </w:r>
       <w:proofErr w:type="spellStart"/>
       <w:r>
         <w:t>tPad</w:t>
       </w:r>
       <w:proofErr w:type="spellEnd"/>
-      <w:r>
-        <w:t xml:space="preserve">, and two </w:t>
-      </w:r>
-      <w:proofErr w:type="spellStart"/>
-      <w:r>
-        <w:t>tPads</w:t>
-      </w:r>
-      <w:proofErr w:type="spellEnd"/>
-      <w:r>
-        <w:t xml:space="preserve"> can </w:t>
-      </w:r>
-      <w:r>
-        <w:t>share content when staked-up.</w:t>
-      </w:r>
-    </w:p>
-    <w:p>
-      <w:r>
-        <w:t xml:space="preserve">We studied the </w:t>
-      </w:r>
-      <w:proofErr w:type="spellStart"/>
-      <w:r>
-        <w:t>ActiveReader</w:t>
-      </w:r>
-      <w:proofErr w:type="spellEnd"/>
-      <w:r>
-        <w:t xml:space="preserve"> </w:t>
-      </w:r>
-      <w:proofErr w:type="spellStart"/>
-      <w:r>
-        <w:t>tPad</w:t>
-      </w:r>
-      <w:proofErr w:type="spellEnd"/>
-      <w:r>
-        <w:t xml:space="preserve"> application with users </w:t>
-      </w:r>
-      <w:r>
-        <w:t>in active reading tasks</w:t>
-      </w:r>
-      <w:r>
-        <w:t>. The task</w:t>
-      </w:r>
-      <w:r>
-        <w:t>s</w:t>
-      </w:r>
-      <w:r>
-        <w:t xml:space="preserve"> required using all the </w:t>
-      </w:r>
-      <w:proofErr w:type="spellStart"/>
-      <w:r>
-        <w:t>tPad</w:t>
-      </w:r>
-      <w:proofErr w:type="spellEnd"/>
-      <w:r>
-        <w:t xml:space="preserve"> features like touch, flipping and staking. Initial feedback shows that </w:t>
-      </w:r>
-      <w:r>
-        <w:rPr>
-          <w:highlight w:val="yellow"/>
-        </w:rPr>
-        <w:t xml:space="preserve">using the </w:t>
-      </w:r>
-      <w:proofErr w:type="spellStart"/>
-      <w:r>
-        <w:rPr>
-          <w:highlight w:val="yellow"/>
-        </w:rPr>
-        <w:t>tPad</w:t>
-      </w:r>
-      <w:proofErr w:type="spellEnd"/>
-      <w:r>
-        <w:rPr>
-          <w:highlight w:val="yellow"/>
-        </w:rPr>
-        <w:t xml:space="preserve"> is highly intuitive and learn-able. Moreover, users highlighted the value of reading on paper, having the digital features when needed, and being able to access their annotations digitally.</w:t>
-      </w:r>
-    </w:p>
-    <w:p>
-      <w:r>
-        <w:lastRenderedPageBreak/>
-        <w:t xml:space="preserve">Our </w:t>
-      </w:r>
-      <w:r>
-        <w:t>contributions are at the conceptual, interaction design, and technical levels</w:t>
-      </w:r>
-      <w:r>
-        <w:t xml:space="preserve">. First, we introduce </w:t>
-      </w:r>
-      <w:proofErr w:type="spellStart"/>
-      <w:r>
-        <w:t>cAR</w:t>
-      </w:r>
-      <w:proofErr w:type="spellEnd"/>
-      <w:r>
-        <w:t xml:space="preserve"> and </w:t>
-      </w:r>
-      <w:proofErr w:type="spellStart"/>
-      <w:r>
-        <w:t>differ</w:t>
-      </w:r>
-      <w:r>
-        <w:t>en</w:t>
-      </w:r>
-      <w:r>
-        <w:t>-</w:t>
-      </w:r>
-      <w:r>
-        <w:t>tiate</w:t>
-      </w:r>
-      <w:proofErr w:type="spellEnd"/>
-      <w:r>
-        <w:t xml:space="preserve"> it from existing AR approaches</w:t>
-      </w:r>
-      <w:r>
-        <w:t xml:space="preserve">. Second, </w:t>
-      </w:r>
-      <w:r>
-        <w:t xml:space="preserve">and propose a series of interaction techniques for </w:t>
-      </w:r>
-      <w:proofErr w:type="spellStart"/>
-      <w:r>
-        <w:t>cAR</w:t>
-      </w:r>
-      <w:proofErr w:type="spellEnd"/>
-      <w:r>
-        <w:t xml:space="preserve">. </w:t>
-      </w:r>
-      <w:r>
-        <w:t>Finally</w:t>
-      </w:r>
-      <w:r>
-        <w:t xml:space="preserve">, </w:t>
-      </w:r>
-      <w:r>
-        <w:t xml:space="preserve">we present a device prototype called the </w:t>
-      </w:r>
-      <w:proofErr w:type="spellStart"/>
-      <w:r>
-        <w:t>tPad</w:t>
-      </w:r>
-      <w:proofErr w:type="spellEnd"/>
-      <w:r>
-        <w:t xml:space="preserve"> and </w:t>
-      </w:r>
-      <w:r>
-        <w:t xml:space="preserve">show how the </w:t>
-      </w:r>
-      <w:proofErr w:type="spellStart"/>
-      <w:r>
-        <w:t>tPad</w:t>
-      </w:r>
-      <w:proofErr w:type="spellEnd"/>
-      <w:r>
-        <w:t xml:space="preserve"> and the CAR notion can be applied</w:t>
-      </w:r>
-      <w:r>
-        <w:t xml:space="preserve"> to and benefit an every</w:t>
-      </w:r>
-      <w:r>
-        <w:t>-</w:t>
-      </w:r>
-      <w:r>
-        <w:t>day task such as active reading</w:t>
-      </w:r>
-      <w:r>
-        <w:t>.</w:t>
-      </w:r>
-    </w:p>
-    <w:p>
-      <w:pPr>
-        <w:pStyle w:val="Heading1"/>
-      </w:pPr>
-      <w:r>
-        <w:t>RELATED WORK</w:t>
-      </w:r>
-    </w:p>
-    <w:p>
-      <w:pPr>
-        <w:pStyle w:val="Heading3"/>
-      </w:pPr>
-      <w:r>
-        <w:t>Augmented Reality</w:t>
-      </w:r>
-    </w:p>
-    <w:p>
-      <w:r>
-        <w:t>HMDs and Handheld</w:t>
-      </w:r>
-    </w:p>
-    <w:p>
-      <w:pPr>
-        <w:pStyle w:val="Heading3"/>
-      </w:pPr>
-      <w:r>
-        <w:t>Spatial Augmented Reality</w:t>
-      </w:r>
-    </w:p>
-    <w:p>
-      <w:r>
-        <w:t>Fixed in relation to the object</w:t>
-      </w:r>
-    </w:p>
-    <w:p>
-      <w:r>
-        <w:t>Projectors, transparent displays</w:t>
-      </w:r>
-    </w:p>
-    <w:p>
-      <w:pPr>
-        <w:pStyle w:val="Heading3"/>
-      </w:pPr>
-      <w:r>
-        <w:t>Virtual Lenses</w:t>
-      </w:r>
-    </w:p>
-    <w:p>
-      <w:proofErr w:type="spellStart"/>
-      <w:r>
-        <w:t>Mackays</w:t>
-      </w:r>
-      <w:proofErr w:type="spellEnd"/>
-      <w:r>
-        <w:t xml:space="preserve"> </w:t>
-      </w:r>
-      <w:proofErr w:type="spellStart"/>
-      <w:r>
-        <w:t>ABook</w:t>
-      </w:r>
-      <w:proofErr w:type="spellEnd"/>
-      <w:r>
-        <w:t xml:space="preserve"> – say that we were inspired by this work and we generalize this initial exploration into the concept of </w:t>
-      </w:r>
-      <w:proofErr w:type="spellStart"/>
-      <w:r>
-        <w:t>cAR</w:t>
-      </w:r>
-      <w:proofErr w:type="spellEnd"/>
-      <w:r>
-        <w:t xml:space="preserve">. However, we depart in several ways: first we use a camera based registration, second we explore off-contact and </w:t>
-      </w:r>
-      <w:r>
-        <w:t>content-aware</w:t>
-      </w:r>
-      <w:r>
-        <w:t xml:space="preserve"> interactions, third we rely on transparent display technology. </w:t>
-      </w:r>
-    </w:p>
-    <w:p>
-      <w:pPr>
-        <w:pStyle w:val="Heading1"/>
-      </w:pPr>
-      <w:r>
-        <w:t xml:space="preserve">Contact Augmented Reality - </w:t>
-      </w:r>
-      <w:proofErr w:type="spellStart"/>
-      <w:r>
+    </w:p>
+    <w:p>
+      <w:pPr>
+        <w:pStyle w:val="Heading1"/>
         <w:rPr>
           <w:caps w:val="0"/>
         </w:rPr>
-        <w:t>cA</w:t>
-      </w:r>
-      <w:r>
+      </w:pPr>
+    </w:p>
+    <w:p>
+      <w:pPr>
+        <w:pStyle w:val="Heading1"/>
         <w:rPr>
           <w:caps w:val="0"/>
         </w:rPr>
-        <w:t>R</w:t>
-      </w:r>
-      <w:proofErr w:type="spellEnd"/>
-    </w:p>
-    <w:p>
-      <w:r>
-        <w:t>Definition: mobile device which augments when coming in close contact (overlay) with the augmented surface.</w:t>
-      </w:r>
-    </w:p>
-    <w:p>
-      <w:r>
-        <w:t xml:space="preserve">How </w:t>
-      </w:r>
-      <w:r>
-        <w:t xml:space="preserve">is </w:t>
-      </w:r>
-      <w:proofErr w:type="spellStart"/>
-      <w:r>
-        <w:t>cAR</w:t>
-      </w:r>
-      <w:proofErr w:type="spellEnd"/>
-      <w:r>
-        <w:t xml:space="preserve"> d</w:t>
-      </w:r>
-      <w:r>
-        <w:t>ifferent than traditional or spatial?</w:t>
-      </w:r>
-      <w:r>
-        <w:t xml:space="preserve"> 1) A</w:t>
-      </w:r>
-      <w:r>
-        <w:t xml:space="preserve">ctivated upon contact, else the device works as a normal mobile device </w:t>
-      </w:r>
-      <w:r>
-        <w:sym w:font="Wingdings" w:char="F0E0"/>
-      </w:r>
-      <w:r>
-        <w:t xml:space="preserve"> it is not handheld as it needs the surface. </w:t>
-      </w:r>
-    </w:p>
-    <w:p>
-      <w:r>
-        <w:t>2</w:t>
-      </w:r>
-      <w:r>
-        <w:t>) S</w:t>
-      </w:r>
-      <w:r>
-        <w:t xml:space="preserve">patially aligned -&gt; registration problem is reduced to finding the location of the device in relation to the surface, no need to track the user. </w:t>
-      </w:r>
-    </w:p>
-    <w:p>
-      <w:r>
-        <w:t>3) I</w:t>
-      </w:r>
-      <w:r>
-        <w:t>nteract</w:t>
-      </w:r>
-      <w:r>
-        <w:t>ion techniques that are contact-based, content-</w:t>
-      </w:r>
-      <w:r>
-        <w:t>aware, and off-contact (like a normal mobile device).</w:t>
-      </w:r>
-    </w:p>
-    <w:p>
-      <w:r>
-        <w:t>Why does it need a transparent display: 1) because it preserves the appearance (texture, colors, lighting, age, wear) of the object being augmented.</w:t>
-      </w:r>
-    </w:p>
-    <w:p>
-      <w:r>
-        <w:t>2) Because if maintains visible the physical modifications done in that object.</w:t>
-      </w:r>
-    </w:p>
-    <w:p>
-      <w:pPr>
-        <w:pStyle w:val="Heading1"/>
-      </w:pPr>
-      <w:r>
-        <w:t>Approach</w:t>
-      </w:r>
-    </w:p>
-    <w:p>
-      <w:r>
-        <w:t xml:space="preserve">We used </w:t>
-      </w:r>
-      <w:r>
-        <w:t>Active Reading</w:t>
-      </w:r>
-      <w:r>
-        <w:t xml:space="preserve"> as an application scenario and an inspiration tool to brainstorm and elicit features and interaction techniques.</w:t>
-      </w:r>
-    </w:p>
-    <w:p>
-      <w:r>
-        <w:t>Design sessions</w:t>
-      </w:r>
-    </w:p>
-    <w:p>
-      <w:r>
-        <w:t>Prototype 1 - Tabletop</w:t>
-      </w:r>
-    </w:p>
-    <w:p>
-      <w:r>
-        <w:t xml:space="preserve">Prototype 2 </w:t>
-      </w:r>
-      <w:r>
-        <w:t>–</w:t>
-      </w:r>
-      <w:r>
-        <w:t xml:space="preserve"> </w:t>
-      </w:r>
-      <w:proofErr w:type="spellStart"/>
-      <w:r>
-        <w:t>tPad</w:t>
-      </w:r>
-      <w:proofErr w:type="spellEnd"/>
-    </w:p>
+      </w:pPr>
+    </w:p>
+    <w:p>
+      <w:pPr>
+        <w:pStyle w:val="Heading1"/>
+        <w:rPr>
+          <w:caps w:val="0"/>
+        </w:rPr>
+      </w:pPr>
+      <w:bookmarkStart w:id="1" w:name="_GoBack"/>
+      <w:bookmarkEnd w:id="1"/>
+    </w:p>
+    <w:p>
+      <w:pPr>
+        <w:pStyle w:val="Heading1"/>
+        <w:rPr>
+          <w:caps w:val="0"/>
+        </w:rPr>
+      </w:pPr>
+    </w:p>
+    <w:p>
+      <w:pPr>
+        <w:pStyle w:val="Heading1"/>
+        <w:rPr>
+          <w:caps w:val="0"/>
+        </w:rPr>
+      </w:pPr>
+    </w:p>
+    <w:p>
+      <w:pPr>
+        <w:pStyle w:val="Heading1"/>
+        <w:rPr>
+          <w:caps w:val="0"/>
+        </w:rPr>
+      </w:pPr>
+    </w:p>
+    <w:p>
+      <w:pPr>
+        <w:pStyle w:val="Heading1"/>
+        <w:rPr>
+          <w:caps w:val="0"/>
+        </w:rPr>
+      </w:pPr>
+    </w:p>
+    <w:p>
+      <w:pPr>
+        <w:pStyle w:val="Heading1"/>
+        <w:rPr>
+          <w:caps w:val="0"/>
+        </w:rPr>
+      </w:pPr>
+    </w:p>
+    <w:p>
+      <w:pPr>
+        <w:pStyle w:val="Heading1"/>
+        <w:rPr>
+          <w:caps w:val="0"/>
+        </w:rPr>
+      </w:pPr>
+    </w:p>
+    <w:p>
+      <w:pPr>
+        <w:pStyle w:val="Heading1"/>
+        <w:rPr>
+          <w:caps w:val="0"/>
+        </w:rPr>
+      </w:pPr>
+    </w:p>
+    <w:p>
+      <w:pPr>
+        <w:pStyle w:val="Heading1"/>
+        <w:rPr>
+          <w:caps w:val="0"/>
+        </w:rPr>
+      </w:pPr>
+    </w:p>
+    <w:p>
+      <w:pPr>
+        <w:pStyle w:val="Heading1"/>
+        <w:rPr>
+          <w:caps w:val="0"/>
+        </w:rPr>
+      </w:pPr>
+    </w:p>
+    <w:p>
+      <w:pPr>
+        <w:pStyle w:val="Heading1"/>
+        <w:rPr>
+          <w:caps w:val="0"/>
+        </w:rPr>
+      </w:pPr>
+    </w:p>
+    <w:p/>
     <w:p>
       <w:pPr>
         <w:pStyle w:val="Heading1"/>
@@ -1717,6 +1921,87 @@
       <w:r>
         <w:t xml:space="preserve"> Interaction Techniques</w:t>
       </w:r>
+      <w:r>
+        <w:t xml:space="preserve"> [1 Page]</w:t>
+      </w:r>
+    </w:p>
+    <w:p>
+      <w:r>
+        <w:t>Describe design sessions – first round:</w:t>
+      </w:r>
+    </w:p>
+    <w:p>
+      <w:pPr>
+        <w:pStyle w:val="ListParagraph"/>
+        <w:numPr>
+          <w:ilvl w:val="0"/>
+          <w:numId w:val="32"/>
+        </w:numPr>
+      </w:pPr>
+      <w:r>
+        <w:t>Winnipeg, interviews with 6 participants, each had a mock device</w:t>
+      </w:r>
+    </w:p>
+    <w:p>
+      <w:pPr>
+        <w:pStyle w:val="ListParagraph"/>
+        <w:numPr>
+          <w:ilvl w:val="0"/>
+          <w:numId w:val="32"/>
+        </w:numPr>
+      </w:pPr>
+      <w:r>
+        <w:t>Winnipeg, focus group</w:t>
+      </w:r>
+    </w:p>
+    <w:p>
+      <w:pPr>
+        <w:pStyle w:val="ListParagraph"/>
+        <w:numPr>
+          <w:ilvl w:val="0"/>
+          <w:numId w:val="32"/>
+        </w:numPr>
+      </w:pPr>
+      <w:r>
+        <w:t>Germany, brainstorm session 1</w:t>
+      </w:r>
+    </w:p>
+    <w:p>
+      <w:r>
+        <w:t>Second round:</w:t>
+      </w:r>
+    </w:p>
+    <w:p>
+      <w:pPr>
+        <w:pStyle w:val="ListParagraph"/>
+        <w:numPr>
+          <w:ilvl w:val="0"/>
+          <w:numId w:val="32"/>
+        </w:numPr>
+      </w:pPr>
+      <w:r>
+        <w:t>Winnipeg, brainstorm session 1</w:t>
+      </w:r>
+    </w:p>
+    <w:p>
+      <w:pPr>
+        <w:pStyle w:val="ListParagraph"/>
+        <w:numPr>
+          <w:ilvl w:val="0"/>
+          <w:numId w:val="32"/>
+        </w:numPr>
+      </w:pPr>
+      <w:r>
+        <w:t>Germany, brainstorm session 2</w:t>
+      </w:r>
+    </w:p>
+    <w:p>
+      <w:pPr>
+        <w:pStyle w:val="Heading2"/>
+      </w:pPr>
+      <w:r>
+        <w:t>Results</w:t>
+      </w:r>
     </w:p>
     <w:p>
       <w:r>
@@ -1724,9 +2009,141 @@
       </w:r>
     </w:p>
     <w:p>
+      <w:pPr>
+        <w:pStyle w:val="ListParagraph"/>
+        <w:numPr>
+          <w:ilvl w:val="0"/>
+          <w:numId w:val="33"/>
+        </w:numPr>
+      </w:pPr>
+      <w:r>
+        <w:t>Horizontal Translation</w:t>
+      </w:r>
+    </w:p>
+    <w:p>
+      <w:pPr>
+        <w:pStyle w:val="ListParagraph"/>
+        <w:numPr>
+          <w:ilvl w:val="0"/>
+          <w:numId w:val="33"/>
+        </w:numPr>
+      </w:pPr>
+      <w:r>
+        <w:t>Horizontal Rotation</w:t>
+      </w:r>
+    </w:p>
+    <w:p>
+      <w:pPr>
+        <w:pStyle w:val="ListParagraph"/>
+        <w:numPr>
+          <w:ilvl w:val="0"/>
+          <w:numId w:val="33"/>
+        </w:numPr>
+      </w:pPr>
+      <w:r>
+        <w:t>Freezing</w:t>
+      </w:r>
+    </w:p>
+    <w:p>
+      <w:pPr>
+        <w:pStyle w:val="ListParagraph"/>
+        <w:numPr>
+          <w:ilvl w:val="0"/>
+          <w:numId w:val="33"/>
+        </w:numPr>
+      </w:pPr>
+      <w:r>
+        <w:t>Gestures (flipping, shaking)</w:t>
+      </w:r>
+    </w:p>
+    <w:p>
+      <w:pPr>
+        <w:pStyle w:val="ListParagraph"/>
+        <w:numPr>
+          <w:ilvl w:val="0"/>
+          <w:numId w:val="33"/>
+        </w:numPr>
+      </w:pPr>
+      <w:r>
+        <w:t>Direct Pointing (pen, touch)</w:t>
+      </w:r>
+    </w:p>
+    <w:p>
+      <w:pPr>
+        <w:pStyle w:val="ListParagraph"/>
+        <w:numPr>
+          <w:ilvl w:val="0"/>
+          <w:numId w:val="33"/>
+        </w:numPr>
+      </w:pPr>
+      <w:r>
+        <w:t>Adding content (highlights, scribbles, notes)</w:t>
+      </w:r>
+    </w:p>
+    <w:p>
+      <w:pPr>
+        <w:pStyle w:val="ListParagraph"/>
+        <w:numPr>
+          <w:ilvl w:val="0"/>
+          <w:numId w:val="33"/>
+        </w:numPr>
+      </w:pPr>
+      <w:r>
+        <w:t>Interacting with content (opening/moving note, remove highlight and scribble)</w:t>
+      </w:r>
+    </w:p>
+    <w:p>
+      <w:pPr>
+        <w:pStyle w:val="ListParagraph"/>
+        <w:numPr>
+          <w:ilvl w:val="0"/>
+          <w:numId w:val="33"/>
+        </w:numPr>
+      </w:pPr>
+      <w:r>
+        <w:t>Stacking</w:t>
+      </w:r>
+    </w:p>
+    <w:p>
+      <w:r>
+        <w:t>Content-aware</w:t>
+      </w:r>
+    </w:p>
+    <w:p>
+      <w:pPr>
+        <w:pStyle w:val="ListParagraph"/>
+        <w:numPr>
+          <w:ilvl w:val="0"/>
+          <w:numId w:val="34"/>
+        </w:numPr>
+      </w:pPr>
+      <w:r>
+        <w:t>Extracting content from object (word look-up)</w:t>
+      </w:r>
+    </w:p>
+    <w:p>
+      <w:pPr>
+        <w:pStyle w:val="ListParagraph"/>
+        <w:numPr>
+          <w:ilvl w:val="0"/>
+          <w:numId w:val="34"/>
+        </w:numPr>
+      </w:pPr>
       <w:r>
         <w:lastRenderedPageBreak/>
-        <w:t>Content-aware</w:t>
+        <w:t>Anchoring content to object (highlight search results)</w:t>
+      </w:r>
+    </w:p>
+    <w:p>
+      <w:pPr>
+        <w:pStyle w:val="ListParagraph"/>
+        <w:numPr>
+          <w:ilvl w:val="0"/>
+          <w:numId w:val="34"/>
+        </w:numPr>
+      </w:pPr>
+      <w:r>
+        <w:t>Orient UI to content flow</w:t>
       </w:r>
     </w:p>
     <w:p>
@@ -1736,11 +2153,239 @@
     </w:p>
     <w:p>
       <w:pPr>
-        <w:pStyle w:val="Heading1"/>
-      </w:pPr>
-      <w:r>
+        <w:pStyle w:val="ListParagraph"/>
+        <w:numPr>
+          <w:ilvl w:val="0"/>
+          <w:numId w:val="35"/>
+        </w:numPr>
+      </w:pPr>
+    </w:p>
+    <w:p/>
+    <w:p>
+      <w:pPr>
+        <w:pStyle w:val="Heading2"/>
+        <w:rPr>
+          <w:caps/>
+        </w:rPr>
+      </w:pPr>
+      <w:r>
+        <w:t>Implementation Requirements</w:t>
+      </w:r>
+      <w:r>
+        <w:br w:type="page"/>
+      </w:r>
+    </w:p>
+    <w:p>
+      <w:pPr>
+        <w:pStyle w:val="Heading1"/>
+      </w:pPr>
+    </w:p>
+    <w:p>
+      <w:pPr>
+        <w:pStyle w:val="Heading1"/>
+      </w:pPr>
+    </w:p>
+    <w:p>
+      <w:pPr>
+        <w:pStyle w:val="Heading1"/>
+      </w:pPr>
+    </w:p>
+    <w:p>
+      <w:pPr>
+        <w:pStyle w:val="Heading1"/>
+      </w:pPr>
+    </w:p>
+    <w:p>
+      <w:pPr>
+        <w:pStyle w:val="Heading1"/>
+      </w:pPr>
+    </w:p>
+    <w:p>
+      <w:pPr>
+        <w:pStyle w:val="Heading1"/>
+      </w:pPr>
+    </w:p>
+    <w:p>
+      <w:pPr>
+        <w:pStyle w:val="Heading1"/>
+      </w:pPr>
+    </w:p>
+    <w:p>
+      <w:pPr>
+        <w:pStyle w:val="Heading1"/>
+      </w:pPr>
+    </w:p>
+    <w:p>
+      <w:pPr>
+        <w:pStyle w:val="Heading1"/>
+      </w:pPr>
+    </w:p>
+    <w:p>
+      <w:pPr>
+        <w:pStyle w:val="Heading1"/>
+      </w:pPr>
+    </w:p>
+    <w:p>
+      <w:pPr>
+        <w:pStyle w:val="Heading1"/>
+      </w:pPr>
+    </w:p>
+    <w:p>
+      <w:pPr>
+        <w:pStyle w:val="Heading1"/>
+      </w:pPr>
+    </w:p>
+    <w:p>
+      <w:pPr>
+        <w:pStyle w:val="Heading1"/>
+      </w:pPr>
+    </w:p>
+    <w:p>
+      <w:pPr>
+        <w:pStyle w:val="Heading1"/>
+      </w:pPr>
+    </w:p>
+    <w:p>
+      <w:pPr>
+        <w:pStyle w:val="Heading1"/>
+      </w:pPr>
+    </w:p>
+    <w:p>
+      <w:pPr>
+        <w:pStyle w:val="Heading1"/>
+      </w:pPr>
+    </w:p>
+    <w:p>
+      <w:pPr>
+        <w:pStyle w:val="Heading1"/>
+      </w:pPr>
+    </w:p>
+    <w:p>
+      <w:pPr>
+        <w:pStyle w:val="Heading1"/>
+      </w:pPr>
+    </w:p>
+    <w:p>
+      <w:pPr>
+        <w:pStyle w:val="Heading1"/>
+      </w:pPr>
+    </w:p>
+    <w:p>
+      <w:pPr>
+        <w:pStyle w:val="Heading1"/>
+      </w:pPr>
+    </w:p>
+    <w:p>
+      <w:pPr>
+        <w:pStyle w:val="Heading1"/>
+      </w:pPr>
+    </w:p>
+    <w:p>
+      <w:pPr>
+        <w:pStyle w:val="Heading1"/>
+      </w:pPr>
+    </w:p>
+    <w:p>
+      <w:pPr>
+        <w:pStyle w:val="Heading1"/>
+      </w:pPr>
+    </w:p>
+    <w:p>
+      <w:pPr>
+        <w:pStyle w:val="Heading1"/>
+      </w:pPr>
+    </w:p>
+    <w:p>
+      <w:pPr>
+        <w:pStyle w:val="Heading1"/>
+      </w:pPr>
+    </w:p>
+    <w:p>
+      <w:pPr>
+        <w:pStyle w:val="Heading1"/>
+      </w:pPr>
+    </w:p>
+    <w:p>
+      <w:pPr>
+        <w:pStyle w:val="Heading1"/>
+      </w:pPr>
+    </w:p>
+    <w:p>
+      <w:pPr>
+        <w:pStyle w:val="Heading1"/>
+      </w:pPr>
+    </w:p>
+    <w:p>
+      <w:pPr>
+        <w:pStyle w:val="Heading1"/>
+      </w:pPr>
+    </w:p>
+    <w:p>
+      <w:pPr>
+        <w:pStyle w:val="Heading1"/>
+      </w:pPr>
+    </w:p>
+    <w:p>
+      <w:pPr>
+        <w:pStyle w:val="Heading1"/>
+      </w:pPr>
+    </w:p>
+    <w:p>
+      <w:pPr>
+        <w:pStyle w:val="Heading1"/>
+      </w:pPr>
+    </w:p>
+    <w:p>
+      <w:pPr>
+        <w:pStyle w:val="Heading1"/>
+      </w:pPr>
+    </w:p>
+    <w:p>
+      <w:pPr>
+        <w:pStyle w:val="Heading1"/>
+      </w:pPr>
+    </w:p>
+    <w:p>
+      <w:pPr>
+        <w:pStyle w:val="Heading1"/>
+      </w:pPr>
+    </w:p>
+    <w:p>
+      <w:pPr>
+        <w:pStyle w:val="Heading1"/>
+      </w:pPr>
+    </w:p>
+    <w:p>
+      <w:pPr>
+        <w:pStyle w:val="Heading1"/>
+      </w:pPr>
+    </w:p>
+    <w:p>
+      <w:pPr>
+        <w:pStyle w:val="Heading1"/>
+      </w:pPr>
+    </w:p>
+    <w:p>
+      <w:pPr>
+        <w:pStyle w:val="Heading1"/>
+      </w:pPr>
+    </w:p>
+    <w:p>
+      <w:pPr>
+        <w:pStyle w:val="Heading1"/>
+      </w:pPr>
+    </w:p>
+    <w:p>
+      <w:pPr>
+        <w:pStyle w:val="Heading1"/>
+      </w:pPr>
+      <w:r>
+        <w:lastRenderedPageBreak/>
         <w:t>Tabletop Prototype</w:t>
       </w:r>
+      <w:r>
+        <w:t xml:space="preserve"> [1 Page]</w:t>
+      </w:r>
     </w:p>
     <w:p>
       <w:r>
@@ -1761,6 +2406,344 @@
       <w:r>
         <w:t>Limitations</w:t>
       </w:r>
+    </w:p>
+    <w:p>
+      <w:pPr>
+        <w:spacing w:after="0"/>
+        <w:jc w:val="left"/>
+        <w:rPr>
+          <w:rFonts w:ascii="Arial" w:hAnsi="Arial"/>
+          <w:b/>
+          <w:kern w:val="32"/>
+          <w:sz w:val="18"/>
+        </w:rPr>
+      </w:pPr>
+      <w:r>
+        <w:rPr>
+          <w:caps/>
+        </w:rPr>
+        <w:br w:type="page"/>
+      </w:r>
+    </w:p>
+    <w:p>
+      <w:pPr>
+        <w:pStyle w:val="Heading1"/>
+        <w:rPr>
+          <w:caps w:val="0"/>
+        </w:rPr>
+      </w:pPr>
+    </w:p>
+    <w:p>
+      <w:pPr>
+        <w:pStyle w:val="Heading1"/>
+        <w:rPr>
+          <w:caps w:val="0"/>
+        </w:rPr>
+      </w:pPr>
+    </w:p>
+    <w:p>
+      <w:pPr>
+        <w:pStyle w:val="Heading1"/>
+        <w:rPr>
+          <w:caps w:val="0"/>
+        </w:rPr>
+      </w:pPr>
+    </w:p>
+    <w:p>
+      <w:pPr>
+        <w:pStyle w:val="Heading1"/>
+        <w:rPr>
+          <w:caps w:val="0"/>
+        </w:rPr>
+      </w:pPr>
+    </w:p>
+    <w:p>
+      <w:pPr>
+        <w:pStyle w:val="Heading1"/>
+        <w:rPr>
+          <w:caps w:val="0"/>
+        </w:rPr>
+      </w:pPr>
+    </w:p>
+    <w:p>
+      <w:pPr>
+        <w:pStyle w:val="Heading1"/>
+        <w:rPr>
+          <w:caps w:val="0"/>
+        </w:rPr>
+      </w:pPr>
+    </w:p>
+    <w:p>
+      <w:pPr>
+        <w:pStyle w:val="Heading1"/>
+        <w:rPr>
+          <w:caps w:val="0"/>
+        </w:rPr>
+      </w:pPr>
+    </w:p>
+    <w:p>
+      <w:pPr>
+        <w:pStyle w:val="Heading1"/>
+        <w:rPr>
+          <w:caps w:val="0"/>
+        </w:rPr>
+      </w:pPr>
+    </w:p>
+    <w:p>
+      <w:pPr>
+        <w:pStyle w:val="Heading1"/>
+        <w:rPr>
+          <w:caps w:val="0"/>
+        </w:rPr>
+      </w:pPr>
+    </w:p>
+    <w:p>
+      <w:pPr>
+        <w:pStyle w:val="Heading1"/>
+        <w:rPr>
+          <w:caps w:val="0"/>
+        </w:rPr>
+      </w:pPr>
+    </w:p>
+    <w:p>
+      <w:pPr>
+        <w:pStyle w:val="Heading1"/>
+        <w:rPr>
+          <w:caps w:val="0"/>
+        </w:rPr>
+      </w:pPr>
+    </w:p>
+    <w:p>
+      <w:pPr>
+        <w:pStyle w:val="Heading1"/>
+        <w:rPr>
+          <w:caps w:val="0"/>
+        </w:rPr>
+      </w:pPr>
+    </w:p>
+    <w:p>
+      <w:pPr>
+        <w:pStyle w:val="Heading1"/>
+        <w:rPr>
+          <w:caps w:val="0"/>
+        </w:rPr>
+      </w:pPr>
+    </w:p>
+    <w:p>
+      <w:pPr>
+        <w:pStyle w:val="Heading1"/>
+        <w:rPr>
+          <w:caps w:val="0"/>
+        </w:rPr>
+      </w:pPr>
+    </w:p>
+    <w:p>
+      <w:pPr>
+        <w:pStyle w:val="Heading1"/>
+        <w:rPr>
+          <w:caps w:val="0"/>
+        </w:rPr>
+      </w:pPr>
+    </w:p>
+    <w:p>
+      <w:pPr>
+        <w:pStyle w:val="Heading1"/>
+        <w:rPr>
+          <w:caps w:val="0"/>
+        </w:rPr>
+      </w:pPr>
+    </w:p>
+    <w:p>
+      <w:pPr>
+        <w:pStyle w:val="Heading1"/>
+        <w:rPr>
+          <w:caps w:val="0"/>
+        </w:rPr>
+      </w:pPr>
+    </w:p>
+    <w:p>
+      <w:pPr>
+        <w:pStyle w:val="Heading1"/>
+        <w:rPr>
+          <w:caps w:val="0"/>
+        </w:rPr>
+      </w:pPr>
+    </w:p>
+    <w:p>
+      <w:pPr>
+        <w:pStyle w:val="Heading1"/>
+        <w:rPr>
+          <w:caps w:val="0"/>
+        </w:rPr>
+      </w:pPr>
+    </w:p>
+    <w:p>
+      <w:pPr>
+        <w:pStyle w:val="Heading1"/>
+        <w:rPr>
+          <w:caps w:val="0"/>
+        </w:rPr>
+      </w:pPr>
+    </w:p>
+    <w:p>
+      <w:pPr>
+        <w:pStyle w:val="Heading1"/>
+        <w:rPr>
+          <w:caps w:val="0"/>
+        </w:rPr>
+      </w:pPr>
+    </w:p>
+    <w:p>
+      <w:pPr>
+        <w:pStyle w:val="Heading1"/>
+        <w:rPr>
+          <w:caps w:val="0"/>
+        </w:rPr>
+      </w:pPr>
+    </w:p>
+    <w:p>
+      <w:pPr>
+        <w:pStyle w:val="Heading1"/>
+        <w:rPr>
+          <w:caps w:val="0"/>
+        </w:rPr>
+      </w:pPr>
+    </w:p>
+    <w:p>
+      <w:pPr>
+        <w:pStyle w:val="Heading1"/>
+        <w:rPr>
+          <w:caps w:val="0"/>
+        </w:rPr>
+      </w:pPr>
+    </w:p>
+    <w:p>
+      <w:pPr>
+        <w:pStyle w:val="Heading1"/>
+        <w:rPr>
+          <w:caps w:val="0"/>
+        </w:rPr>
+      </w:pPr>
+    </w:p>
+    <w:p>
+      <w:pPr>
+        <w:pStyle w:val="Heading1"/>
+        <w:rPr>
+          <w:caps w:val="0"/>
+        </w:rPr>
+      </w:pPr>
+    </w:p>
+    <w:p>
+      <w:pPr>
+        <w:pStyle w:val="Heading1"/>
+        <w:rPr>
+          <w:caps w:val="0"/>
+        </w:rPr>
+      </w:pPr>
+    </w:p>
+    <w:p>
+      <w:pPr>
+        <w:pStyle w:val="Heading1"/>
+        <w:rPr>
+          <w:caps w:val="0"/>
+        </w:rPr>
+      </w:pPr>
+    </w:p>
+    <w:p>
+      <w:pPr>
+        <w:pStyle w:val="Heading1"/>
+        <w:rPr>
+          <w:caps w:val="0"/>
+        </w:rPr>
+      </w:pPr>
+    </w:p>
+    <w:p>
+      <w:pPr>
+        <w:pStyle w:val="Heading1"/>
+        <w:rPr>
+          <w:caps w:val="0"/>
+        </w:rPr>
+      </w:pPr>
+    </w:p>
+    <w:p>
+      <w:pPr>
+        <w:pStyle w:val="Heading1"/>
+        <w:rPr>
+          <w:caps w:val="0"/>
+        </w:rPr>
+      </w:pPr>
+    </w:p>
+    <w:p>
+      <w:pPr>
+        <w:pStyle w:val="Heading1"/>
+        <w:rPr>
+          <w:caps w:val="0"/>
+        </w:rPr>
+      </w:pPr>
+    </w:p>
+    <w:p>
+      <w:pPr>
+        <w:pStyle w:val="Heading1"/>
+        <w:rPr>
+          <w:caps w:val="0"/>
+        </w:rPr>
+      </w:pPr>
+    </w:p>
+    <w:p>
+      <w:pPr>
+        <w:pStyle w:val="Heading1"/>
+        <w:rPr>
+          <w:caps w:val="0"/>
+        </w:rPr>
+      </w:pPr>
+    </w:p>
+    <w:p>
+      <w:pPr>
+        <w:pStyle w:val="Heading1"/>
+        <w:rPr>
+          <w:caps w:val="0"/>
+        </w:rPr>
+      </w:pPr>
+    </w:p>
+    <w:p>
+      <w:pPr>
+        <w:pStyle w:val="Heading1"/>
+        <w:rPr>
+          <w:caps w:val="0"/>
+        </w:rPr>
+      </w:pPr>
+    </w:p>
+    <w:p>
+      <w:pPr>
+        <w:pStyle w:val="Heading1"/>
+        <w:rPr>
+          <w:caps w:val="0"/>
+        </w:rPr>
+      </w:pPr>
+    </w:p>
+    <w:p>
+      <w:pPr>
+        <w:pStyle w:val="Heading1"/>
+        <w:rPr>
+          <w:caps w:val="0"/>
+        </w:rPr>
+      </w:pPr>
+    </w:p>
+    <w:p>
+      <w:pPr>
+        <w:pStyle w:val="Heading1"/>
+        <w:rPr>
+          <w:caps w:val="0"/>
+        </w:rPr>
+      </w:pPr>
+    </w:p>
+    <w:p>
+      <w:pPr>
+        <w:pStyle w:val="Heading1"/>
+        <w:rPr>
+          <w:caps w:val="0"/>
+        </w:rPr>
+      </w:pPr>
     </w:p>
     <w:p>
       <w:pPr>
@@ -1772,6 +2755,7 @@
         <w:rPr>
           <w:caps w:val="0"/>
         </w:rPr>
+        <w:lastRenderedPageBreak/>
         <w:t>tPad</w:t>
       </w:r>
       <w:proofErr w:type="spellEnd"/>
@@ -1779,6 +2763,9 @@
       <w:r>
         <w:t xml:space="preserve"> Prototype</w:t>
       </w:r>
+      <w:r>
+        <w:t xml:space="preserve"> [1 Page]</w:t>
+      </w:r>
     </w:p>
     <w:p>
       <w:r>
@@ -1800,19 +2787,163 @@
     </w:p>
     <w:p>
       <w:r>
-        <w:t>Limitations</w:t>
-      </w:r>
-      <w:r>
-        <w:t>: LCD and light-table, FPS, single-side touch input, attached to the computer</w:t>
-      </w:r>
-    </w:p>
-    <w:p>
-      <w:pPr>
-        <w:pStyle w:val="Heading1"/>
-      </w:pPr>
-      <w:r>
+        <w:t>Limitations: LCD and light-table, FPS, single-side touch input, attached to the computer</w:t>
+      </w:r>
+    </w:p>
+    <w:p>
+      <w:pPr>
+        <w:spacing w:after="0"/>
+        <w:jc w:val="left"/>
+        <w:rPr>
+          <w:rFonts w:ascii="Arial" w:hAnsi="Arial"/>
+          <w:b/>
+          <w:caps/>
+          <w:kern w:val="32"/>
+          <w:sz w:val="18"/>
+        </w:rPr>
+      </w:pPr>
+      <w:r>
+        <w:br w:type="page"/>
+      </w:r>
+    </w:p>
+    <w:p>
+      <w:pPr>
+        <w:pStyle w:val="Heading1"/>
+      </w:pPr>
+    </w:p>
+    <w:p>
+      <w:pPr>
+        <w:pStyle w:val="Heading1"/>
+      </w:pPr>
+    </w:p>
+    <w:p>
+      <w:pPr>
+        <w:pStyle w:val="Heading1"/>
+      </w:pPr>
+    </w:p>
+    <w:p>
+      <w:pPr>
+        <w:pStyle w:val="Heading1"/>
+      </w:pPr>
+    </w:p>
+    <w:p>
+      <w:pPr>
+        <w:pStyle w:val="Heading1"/>
+      </w:pPr>
+    </w:p>
+    <w:p>
+      <w:pPr>
+        <w:pStyle w:val="Heading1"/>
+      </w:pPr>
+    </w:p>
+    <w:p>
+      <w:pPr>
+        <w:pStyle w:val="Heading1"/>
+      </w:pPr>
+    </w:p>
+    <w:p>
+      <w:pPr>
+        <w:pStyle w:val="Heading1"/>
+      </w:pPr>
+    </w:p>
+    <w:p>
+      <w:pPr>
+        <w:pStyle w:val="Heading1"/>
+      </w:pPr>
+    </w:p>
+    <w:p>
+      <w:pPr>
+        <w:pStyle w:val="Heading1"/>
+      </w:pPr>
+    </w:p>
+    <w:p>
+      <w:pPr>
+        <w:pStyle w:val="Heading1"/>
+      </w:pPr>
+    </w:p>
+    <w:p>
+      <w:pPr>
+        <w:pStyle w:val="Heading1"/>
+      </w:pPr>
+    </w:p>
+    <w:p>
+      <w:pPr>
+        <w:pStyle w:val="Heading1"/>
+      </w:pPr>
+    </w:p>
+    <w:p>
+      <w:pPr>
+        <w:pStyle w:val="Heading1"/>
+      </w:pPr>
+    </w:p>
+    <w:p>
+      <w:pPr>
+        <w:pStyle w:val="Heading1"/>
+      </w:pPr>
+    </w:p>
+    <w:p>
+      <w:pPr>
+        <w:pStyle w:val="Heading1"/>
+      </w:pPr>
+    </w:p>
+    <w:p>
+      <w:pPr>
+        <w:pStyle w:val="Heading1"/>
+      </w:pPr>
+    </w:p>
+    <w:p>
+      <w:pPr>
+        <w:pStyle w:val="Heading1"/>
+      </w:pPr>
+    </w:p>
+    <w:p>
+      <w:pPr>
+        <w:pStyle w:val="Heading1"/>
+      </w:pPr>
+    </w:p>
+    <w:p>
+      <w:pPr>
+        <w:pStyle w:val="Heading1"/>
+      </w:pPr>
+    </w:p>
+    <w:p>
+      <w:pPr>
+        <w:pStyle w:val="Heading1"/>
+      </w:pPr>
+    </w:p>
+    <w:p>
+      <w:pPr>
+        <w:pStyle w:val="Heading1"/>
+      </w:pPr>
+    </w:p>
+    <w:p/>
+    <w:p/>
+    <w:p/>
+    <w:p/>
+    <w:p/>
+    <w:p/>
+    <w:p/>
+    <w:p/>
+    <w:p/>
+    <w:p/>
+    <w:p/>
+    <w:p/>
+    <w:p/>
+    <w:p/>
+    <w:p/>
+    <w:p/>
+    <w:p/>
+    <w:p>
+      <w:pPr>
+        <w:pStyle w:val="Heading1"/>
+      </w:pPr>
+      <w:r>
+        <w:lastRenderedPageBreak/>
         <w:t>Discussion</w:t>
       </w:r>
+      <w:r>
+        <w:t xml:space="preserve"> [1 PAGE]</w:t>
+      </w:r>
     </w:p>
     <w:p>
       <w:r>
@@ -1842,19 +2973,90 @@
       </w:r>
       <w:proofErr w:type="spellEnd"/>
       <w:r>
-        <w:t>–</w:t>
-      </w:r>
-      <w:r>
-        <w:t xml:space="preserve"> ad-hoc registration</w:t>
-      </w:r>
-    </w:p>
-    <w:p>
-      <w:pPr>
-        <w:pStyle w:val="Heading1"/>
-      </w:pPr>
-      <w:r>
+        <w:t>– ad-hoc registration</w:t>
+      </w:r>
+    </w:p>
+    <w:p/>
+    <w:p/>
+    <w:p/>
+    <w:p/>
+    <w:p/>
+    <w:p/>
+    <w:p/>
+    <w:p/>
+    <w:p/>
+    <w:p/>
+    <w:p/>
+    <w:p/>
+    <w:p/>
+    <w:p/>
+    <w:p/>
+    <w:p/>
+    <w:p/>
+    <w:p/>
+    <w:p/>
+    <w:p/>
+    <w:p/>
+    <w:p/>
+    <w:p/>
+    <w:p/>
+    <w:p/>
+    <w:p/>
+    <w:p/>
+    <w:p/>
+    <w:p/>
+    <w:p/>
+    <w:p/>
+    <w:p/>
+    <w:p/>
+    <w:p/>
+    <w:p/>
+    <w:p/>
+    <w:p/>
+    <w:p/>
+    <w:p/>
+    <w:p/>
+    <w:p/>
+    <w:p/>
+    <w:p/>
+    <w:p/>
+    <w:p/>
+    <w:p/>
+    <w:p/>
+    <w:p/>
+    <w:p/>
+    <w:p/>
+    <w:p/>
+    <w:p/>
+    <w:p/>
+    <w:p/>
+    <w:p/>
+    <w:p/>
+    <w:p/>
+    <w:p/>
+    <w:p/>
+    <w:p/>
+    <w:p/>
+    <w:p/>
+    <w:p/>
+    <w:p/>
+    <w:p/>
+    <w:p/>
+    <w:p/>
+    <w:p/>
+    <w:p/>
+    <w:p/>
+    <w:p>
+      <w:pPr>
+        <w:pStyle w:val="Heading1"/>
+      </w:pPr>
+      <w:r>
+        <w:lastRenderedPageBreak/>
         <w:t>Conclusions</w:t>
       </w:r>
+      <w:r>
+        <w:t xml:space="preserve"> [1/2 PAGE]</w:t>
+      </w:r>
     </w:p>
     <w:p>
       <w:r>
@@ -1873,7 +3075,180 @@
       <w:pPr>
         <w:pStyle w:val="Heading1"/>
       </w:pPr>
-      <w:r>
+    </w:p>
+    <w:p>
+      <w:pPr>
+        <w:pStyle w:val="Heading1"/>
+      </w:pPr>
+    </w:p>
+    <w:p>
+      <w:pPr>
+        <w:pStyle w:val="Heading1"/>
+      </w:pPr>
+    </w:p>
+    <w:p>
+      <w:pPr>
+        <w:pStyle w:val="Heading1"/>
+      </w:pPr>
+    </w:p>
+    <w:p>
+      <w:pPr>
+        <w:pStyle w:val="Heading1"/>
+      </w:pPr>
+    </w:p>
+    <w:p>
+      <w:pPr>
+        <w:pStyle w:val="Heading1"/>
+      </w:pPr>
+    </w:p>
+    <w:p>
+      <w:pPr>
+        <w:pStyle w:val="Heading1"/>
+      </w:pPr>
+    </w:p>
+    <w:p>
+      <w:pPr>
+        <w:pStyle w:val="Heading1"/>
+      </w:pPr>
+    </w:p>
+    <w:p>
+      <w:pPr>
+        <w:pStyle w:val="Heading1"/>
+      </w:pPr>
+    </w:p>
+    <w:p>
+      <w:pPr>
+        <w:pStyle w:val="Heading1"/>
+      </w:pPr>
+    </w:p>
+    <w:p>
+      <w:pPr>
+        <w:pStyle w:val="Heading1"/>
+      </w:pPr>
+    </w:p>
+    <w:p>
+      <w:pPr>
+        <w:pStyle w:val="Heading1"/>
+      </w:pPr>
+    </w:p>
+    <w:p>
+      <w:pPr>
+        <w:pStyle w:val="Heading1"/>
+      </w:pPr>
+    </w:p>
+    <w:p>
+      <w:pPr>
+        <w:pStyle w:val="Heading1"/>
+      </w:pPr>
+    </w:p>
+    <w:p>
+      <w:pPr>
+        <w:pStyle w:val="Heading1"/>
+      </w:pPr>
+    </w:p>
+    <w:p>
+      <w:pPr>
+        <w:pStyle w:val="Heading1"/>
+      </w:pPr>
+    </w:p>
+    <w:p>
+      <w:pPr>
+        <w:pStyle w:val="Heading1"/>
+      </w:pPr>
+    </w:p>
+    <w:p>
+      <w:pPr>
+        <w:pStyle w:val="Heading1"/>
+      </w:pPr>
+    </w:p>
+    <w:p>
+      <w:pPr>
+        <w:pStyle w:val="Heading1"/>
+      </w:pPr>
+    </w:p>
+    <w:p>
+      <w:pPr>
+        <w:pStyle w:val="Heading1"/>
+      </w:pPr>
+    </w:p>
+    <w:p>
+      <w:pPr>
+        <w:pStyle w:val="Heading1"/>
+      </w:pPr>
+    </w:p>
+    <w:p>
+      <w:pPr>
+        <w:pStyle w:val="Heading1"/>
+      </w:pPr>
+    </w:p>
+    <w:p>
+      <w:pPr>
+        <w:pStyle w:val="Heading1"/>
+      </w:pPr>
+    </w:p>
+    <w:p>
+      <w:pPr>
+        <w:pStyle w:val="Heading1"/>
+      </w:pPr>
+    </w:p>
+    <w:p>
+      <w:pPr>
+        <w:pStyle w:val="Heading1"/>
+      </w:pPr>
+    </w:p>
+    <w:p>
+      <w:pPr>
+        <w:pStyle w:val="Heading1"/>
+      </w:pPr>
+    </w:p>
+    <w:p>
+      <w:pPr>
+        <w:pStyle w:val="Heading1"/>
+      </w:pPr>
+    </w:p>
+    <w:p>
+      <w:pPr>
+        <w:pStyle w:val="Heading1"/>
+      </w:pPr>
+    </w:p>
+    <w:p>
+      <w:pPr>
+        <w:pStyle w:val="Heading1"/>
+      </w:pPr>
+    </w:p>
+    <w:p>
+      <w:pPr>
+        <w:pStyle w:val="Heading1"/>
+      </w:pPr>
+    </w:p>
+    <w:p>
+      <w:pPr>
+        <w:pStyle w:val="Heading1"/>
+      </w:pPr>
+    </w:p>
+    <w:p>
+      <w:pPr>
+        <w:pStyle w:val="Heading1"/>
+      </w:pPr>
+    </w:p>
+    <w:p>
+      <w:pPr>
+        <w:pStyle w:val="Heading1"/>
+      </w:pPr>
+    </w:p>
+    <w:p>
+      <w:pPr>
+        <w:pStyle w:val="Heading1"/>
+      </w:pPr>
+    </w:p>
+    <w:p/>
+    <w:p/>
+    <w:p>
+      <w:pPr>
+        <w:pStyle w:val="Heading1"/>
+      </w:pPr>
+      <w:r>
+        <w:lastRenderedPageBreak/>
         <w:t>REFERENCES</w:t>
       </w:r>
     </w:p>
@@ -2020,6 +3395,7 @@
       </w:pPr>
       <w:bookmarkStart w:id="6" w:name="_Ref347240945"/>
       <w:r>
+        <w:lastRenderedPageBreak/>
         <w:t xml:space="preserve"> Japan’s transparent display vending machine. </w:t>
       </w:r>
       <w:hyperlink r:id="rId11" w:history="1">
@@ -2104,7 +3480,6 @@
           <w:b/>
           <w:sz w:val="24"/>
         </w:rPr>
-        <w:lastRenderedPageBreak/>
         <w:t>The columns on the last page should be of approximately equal length.</w:t>
       </w:r>
       <w:r>
@@ -2189,6 +3564,31 @@
       </w:r>
     </w:p>
   </w:footnote>
+  <w:footnote w:id="1">
+    <w:p>
+      <w:pPr>
+        <w:pStyle w:val="FootnoteText"/>
+        <w:rPr>
+          <w:lang w:val="en-CA"/>
+        </w:rPr>
+      </w:pPr>
+      <w:r>
+        <w:rPr>
+          <w:rStyle w:val="FootnoteReference"/>
+        </w:rPr>
+        <w:footnoteRef/>
+      </w:r>
+      <w:r>
+        <w:t xml:space="preserve"> </w:t>
+      </w:r>
+      <w:r>
+        <w:rPr>
+          <w:lang w:val="en-CA"/>
+        </w:rPr>
+        <w:t>Active reading is an activity which has been discussed as better performed in paper and that can benefit from digital augmentation for which several technologies have been proposed [REFERENCE].</w:t>
+      </w:r>
+    </w:p>
+  </w:footnote>
 </w:footnotes>
 </file>
 
@@ -2484,6 +3884,118 @@
     </w:lvl>
   </w:abstractNum>
   <w:abstractNum w:abstractNumId="12">
+    <w:nsid w:val="02DF572C"/>
+    <w:multiLevelType w:val="hybridMultilevel"/>
+    <w:tmpl w:val="E7508C02"/>
+    <w:lvl w:ilvl="0" w:tplc="8EF48954">
+      <w:numFmt w:val="bullet"/>
+      <w:lvlText w:val="-"/>
+      <w:lvlJc w:val="left"/>
+      <w:pPr>
+        <w:ind w:left="720" w:hanging="360"/>
+      </w:pPr>
+      <w:rPr>
+        <w:rFonts w:ascii="Times New Roman" w:eastAsia="Times New Roman" w:hAnsi="Times New Roman" w:cs="Times New Roman" w:hint="default"/>
+      </w:rPr>
+    </w:lvl>
+    <w:lvl w:ilvl="1" w:tplc="10090003" w:tentative="1">
+      <w:start w:val="1"/>
+      <w:numFmt w:val="bullet"/>
+      <w:lvlText w:val="o"/>
+      <w:lvlJc w:val="left"/>
+      <w:pPr>
+        <w:ind w:left="1440" w:hanging="360"/>
+      </w:pPr>
+      <w:rPr>
+        <w:rFonts w:ascii="Courier New" w:hAnsi="Courier New" w:cs="Courier New" w:hint="default"/>
+      </w:rPr>
+    </w:lvl>
+    <w:lvl w:ilvl="2" w:tplc="10090005" w:tentative="1">
+      <w:start w:val="1"/>
+      <w:numFmt w:val="bullet"/>
+      <w:lvlText w:val=""/>
+      <w:lvlJc w:val="left"/>
+      <w:pPr>
+        <w:ind w:left="2160" w:hanging="360"/>
+      </w:pPr>
+      <w:rPr>
+        <w:rFonts w:ascii="Wingdings" w:hAnsi="Wingdings" w:hint="default"/>
+      </w:rPr>
+    </w:lvl>
+    <w:lvl w:ilvl="3" w:tplc="10090001" w:tentative="1">
+      <w:start w:val="1"/>
+      <w:numFmt w:val="bullet"/>
+      <w:lvlText w:val=""/>
+      <w:lvlJc w:val="left"/>
+      <w:pPr>
+        <w:ind w:left="2880" w:hanging="360"/>
+      </w:pPr>
+      <w:rPr>
+        <w:rFonts w:ascii="Symbol" w:hAnsi="Symbol" w:hint="default"/>
+      </w:rPr>
+    </w:lvl>
+    <w:lvl w:ilvl="4" w:tplc="10090003" w:tentative="1">
+      <w:start w:val="1"/>
+      <w:numFmt w:val="bullet"/>
+      <w:lvlText w:val="o"/>
+      <w:lvlJc w:val="left"/>
+      <w:pPr>
+        <w:ind w:left="3600" w:hanging="360"/>
+      </w:pPr>
+      <w:rPr>
+        <w:rFonts w:ascii="Courier New" w:hAnsi="Courier New" w:cs="Courier New" w:hint="default"/>
+      </w:rPr>
+    </w:lvl>
+    <w:lvl w:ilvl="5" w:tplc="10090005" w:tentative="1">
+      <w:start w:val="1"/>
+      <w:numFmt w:val="bullet"/>
+      <w:lvlText w:val=""/>
+      <w:lvlJc w:val="left"/>
+      <w:pPr>
+        <w:ind w:left="4320" w:hanging="360"/>
+      </w:pPr>
+      <w:rPr>
+        <w:rFonts w:ascii="Wingdings" w:hAnsi="Wingdings" w:hint="default"/>
+      </w:rPr>
+    </w:lvl>
+    <w:lvl w:ilvl="6" w:tplc="10090001" w:tentative="1">
+      <w:start w:val="1"/>
+      <w:numFmt w:val="bullet"/>
+      <w:lvlText w:val=""/>
+      <w:lvlJc w:val="left"/>
+      <w:pPr>
+        <w:ind w:left="5040" w:hanging="360"/>
+      </w:pPr>
+      <w:rPr>
+        <w:rFonts w:ascii="Symbol" w:hAnsi="Symbol" w:hint="default"/>
+      </w:rPr>
+    </w:lvl>
+    <w:lvl w:ilvl="7" w:tplc="10090003" w:tentative="1">
+      <w:start w:val="1"/>
+      <w:numFmt w:val="bullet"/>
+      <w:lvlText w:val="o"/>
+      <w:lvlJc w:val="left"/>
+      <w:pPr>
+        <w:ind w:left="5760" w:hanging="360"/>
+      </w:pPr>
+      <w:rPr>
+        <w:rFonts w:ascii="Courier New" w:hAnsi="Courier New" w:cs="Courier New" w:hint="default"/>
+      </w:rPr>
+    </w:lvl>
+    <w:lvl w:ilvl="8" w:tplc="10090005" w:tentative="1">
+      <w:start w:val="1"/>
+      <w:numFmt w:val="bullet"/>
+      <w:lvlText w:val=""/>
+      <w:lvlJc w:val="left"/>
+      <w:pPr>
+        <w:ind w:left="6480" w:hanging="360"/>
+      </w:pPr>
+      <w:rPr>
+        <w:rFonts w:ascii="Wingdings" w:hAnsi="Wingdings" w:hint="default"/>
+      </w:rPr>
+    </w:lvl>
+  </w:abstractNum>
+  <w:abstractNum w:abstractNumId="13">
     <w:nsid w:val="06686EE4"/>
     <w:multiLevelType w:val="multilevel"/>
     <w:tmpl w:val="97181DC6"/>
@@ -2624,7 +4136,7 @@
       </w:rPr>
     </w:lvl>
   </w:abstractNum>
-  <w:abstractNum w:abstractNumId="13">
+  <w:abstractNum w:abstractNumId="14">
     <w:nsid w:val="198D75AF"/>
     <w:multiLevelType w:val="singleLevel"/>
     <w:tmpl w:val="DDEE8D5E"/>
@@ -2639,7 +4151,7 @@
       </w:pPr>
     </w:lvl>
   </w:abstractNum>
-  <w:abstractNum w:abstractNumId="14">
+  <w:abstractNum w:abstractNumId="15">
     <w:nsid w:val="2AB17545"/>
     <w:multiLevelType w:val="singleLevel"/>
     <w:tmpl w:val="DDEE8D5E"/>
@@ -2654,7 +4166,119 @@
       </w:pPr>
     </w:lvl>
   </w:abstractNum>
-  <w:abstractNum w:abstractNumId="15">
+  <w:abstractNum w:abstractNumId="16">
+    <w:nsid w:val="2AC617E3"/>
+    <w:multiLevelType w:val="hybridMultilevel"/>
+    <w:tmpl w:val="EDF68EAE"/>
+    <w:lvl w:ilvl="0" w:tplc="8EF48954">
+      <w:numFmt w:val="bullet"/>
+      <w:lvlText w:val="-"/>
+      <w:lvlJc w:val="left"/>
+      <w:pPr>
+        <w:ind w:left="720" w:hanging="360"/>
+      </w:pPr>
+      <w:rPr>
+        <w:rFonts w:ascii="Times New Roman" w:eastAsia="Times New Roman" w:hAnsi="Times New Roman" w:cs="Times New Roman" w:hint="default"/>
+      </w:rPr>
+    </w:lvl>
+    <w:lvl w:ilvl="1" w:tplc="10090003" w:tentative="1">
+      <w:start w:val="1"/>
+      <w:numFmt w:val="bullet"/>
+      <w:lvlText w:val="o"/>
+      <w:lvlJc w:val="left"/>
+      <w:pPr>
+        <w:ind w:left="1440" w:hanging="360"/>
+      </w:pPr>
+      <w:rPr>
+        <w:rFonts w:ascii="Courier New" w:hAnsi="Courier New" w:cs="Courier New" w:hint="default"/>
+      </w:rPr>
+    </w:lvl>
+    <w:lvl w:ilvl="2" w:tplc="10090005" w:tentative="1">
+      <w:start w:val="1"/>
+      <w:numFmt w:val="bullet"/>
+      <w:lvlText w:val=""/>
+      <w:lvlJc w:val="left"/>
+      <w:pPr>
+        <w:ind w:left="2160" w:hanging="360"/>
+      </w:pPr>
+      <w:rPr>
+        <w:rFonts w:ascii="Wingdings" w:hAnsi="Wingdings" w:hint="default"/>
+      </w:rPr>
+    </w:lvl>
+    <w:lvl w:ilvl="3" w:tplc="10090001" w:tentative="1">
+      <w:start w:val="1"/>
+      <w:numFmt w:val="bullet"/>
+      <w:lvlText w:val=""/>
+      <w:lvlJc w:val="left"/>
+      <w:pPr>
+        <w:ind w:left="2880" w:hanging="360"/>
+      </w:pPr>
+      <w:rPr>
+        <w:rFonts w:ascii="Symbol" w:hAnsi="Symbol" w:hint="default"/>
+      </w:rPr>
+    </w:lvl>
+    <w:lvl w:ilvl="4" w:tplc="10090003" w:tentative="1">
+      <w:start w:val="1"/>
+      <w:numFmt w:val="bullet"/>
+      <w:lvlText w:val="o"/>
+      <w:lvlJc w:val="left"/>
+      <w:pPr>
+        <w:ind w:left="3600" w:hanging="360"/>
+      </w:pPr>
+      <w:rPr>
+        <w:rFonts w:ascii="Courier New" w:hAnsi="Courier New" w:cs="Courier New" w:hint="default"/>
+      </w:rPr>
+    </w:lvl>
+    <w:lvl w:ilvl="5" w:tplc="10090005" w:tentative="1">
+      <w:start w:val="1"/>
+      <w:numFmt w:val="bullet"/>
+      <w:lvlText w:val=""/>
+      <w:lvlJc w:val="left"/>
+      <w:pPr>
+        <w:ind w:left="4320" w:hanging="360"/>
+      </w:pPr>
+      <w:rPr>
+        <w:rFonts w:ascii="Wingdings" w:hAnsi="Wingdings" w:hint="default"/>
+      </w:rPr>
+    </w:lvl>
+    <w:lvl w:ilvl="6" w:tplc="10090001" w:tentative="1">
+      <w:start w:val="1"/>
+      <w:numFmt w:val="bullet"/>
+      <w:lvlText w:val=""/>
+      <w:lvlJc w:val="left"/>
+      <w:pPr>
+        <w:ind w:left="5040" w:hanging="360"/>
+      </w:pPr>
+      <w:rPr>
+        <w:rFonts w:ascii="Symbol" w:hAnsi="Symbol" w:hint="default"/>
+      </w:rPr>
+    </w:lvl>
+    <w:lvl w:ilvl="7" w:tplc="10090003" w:tentative="1">
+      <w:start w:val="1"/>
+      <w:numFmt w:val="bullet"/>
+      <w:lvlText w:val="o"/>
+      <w:lvlJc w:val="left"/>
+      <w:pPr>
+        <w:ind w:left="5760" w:hanging="360"/>
+      </w:pPr>
+      <w:rPr>
+        <w:rFonts w:ascii="Courier New" w:hAnsi="Courier New" w:cs="Courier New" w:hint="default"/>
+      </w:rPr>
+    </w:lvl>
+    <w:lvl w:ilvl="8" w:tplc="10090005" w:tentative="1">
+      <w:start w:val="1"/>
+      <w:numFmt w:val="bullet"/>
+      <w:lvlText w:val=""/>
+      <w:lvlJc w:val="left"/>
+      <w:pPr>
+        <w:ind w:left="6480" w:hanging="360"/>
+      </w:pPr>
+      <w:rPr>
+        <w:rFonts w:ascii="Wingdings" w:hAnsi="Wingdings" w:hint="default"/>
+      </w:rPr>
+    </w:lvl>
+  </w:abstractNum>
+  <w:abstractNum w:abstractNumId="17">
     <w:nsid w:val="330F08CD"/>
     <w:multiLevelType w:val="multilevel"/>
     <w:tmpl w:val="DDEE8D5E"/>
@@ -2800,7 +4424,120 @@
       </w:rPr>
     </w:lvl>
   </w:abstractNum>
-  <w:abstractNum w:abstractNumId="16">
+  <w:abstractNum w:abstractNumId="18">
+    <w:nsid w:val="3EEA4B90"/>
+    <w:multiLevelType w:val="hybridMultilevel"/>
+    <w:tmpl w:val="2CD8E9B8"/>
+    <w:lvl w:ilvl="0" w:tplc="10090001">
+      <w:start w:val="1"/>
+      <w:numFmt w:val="bullet"/>
+      <w:lvlText w:val=""/>
+      <w:lvlJc w:val="left"/>
+      <w:pPr>
+        <w:ind w:left="720" w:hanging="360"/>
+      </w:pPr>
+      <w:rPr>
+        <w:rFonts w:ascii="Symbol" w:hAnsi="Symbol" w:hint="default"/>
+      </w:rPr>
+    </w:lvl>
+    <w:lvl w:ilvl="1" w:tplc="10090003" w:tentative="1">
+      <w:start w:val="1"/>
+      <w:numFmt w:val="bullet"/>
+      <w:lvlText w:val="o"/>
+      <w:lvlJc w:val="left"/>
+      <w:pPr>
+        <w:ind w:left="1440" w:hanging="360"/>
+      </w:pPr>
+      <w:rPr>
+        <w:rFonts w:ascii="Courier New" w:hAnsi="Courier New" w:cs="Courier New" w:hint="default"/>
+      </w:rPr>
+    </w:lvl>
+    <w:lvl w:ilvl="2" w:tplc="10090005" w:tentative="1">
+      <w:start w:val="1"/>
+      <w:numFmt w:val="bullet"/>
+      <w:lvlText w:val=""/>
+      <w:lvlJc w:val="left"/>
+      <w:pPr>
+        <w:ind w:left="2160" w:hanging="360"/>
+      </w:pPr>
+      <w:rPr>
+        <w:rFonts w:ascii="Wingdings" w:hAnsi="Wingdings" w:hint="default"/>
+      </w:rPr>
+    </w:lvl>
+    <w:lvl w:ilvl="3" w:tplc="10090001" w:tentative="1">
+      <w:start w:val="1"/>
+      <w:numFmt w:val="bullet"/>
+      <w:lvlText w:val=""/>
+      <w:lvlJc w:val="left"/>
+      <w:pPr>
+        <w:ind w:left="2880" w:hanging="360"/>
+      </w:pPr>
+      <w:rPr>
+        <w:rFonts w:ascii="Symbol" w:hAnsi="Symbol" w:hint="default"/>
+      </w:rPr>
+    </w:lvl>
+    <w:lvl w:ilvl="4" w:tplc="10090003" w:tentative="1">
+      <w:start w:val="1"/>
+      <w:numFmt w:val="bullet"/>
+      <w:lvlText w:val="o"/>
+      <w:lvlJc w:val="left"/>
+      <w:pPr>
+        <w:ind w:left="3600" w:hanging="360"/>
+      </w:pPr>
+      <w:rPr>
+        <w:rFonts w:ascii="Courier New" w:hAnsi="Courier New" w:cs="Courier New" w:hint="default"/>
+      </w:rPr>
+    </w:lvl>
+    <w:lvl w:ilvl="5" w:tplc="10090005" w:tentative="1">
+      <w:start w:val="1"/>
+      <w:numFmt w:val="bullet"/>
+      <w:lvlText w:val=""/>
+      <w:lvlJc w:val="left"/>
+      <w:pPr>
+        <w:ind w:left="4320" w:hanging="360"/>
+      </w:pPr>
+      <w:rPr>
+        <w:rFonts w:ascii="Wingdings" w:hAnsi="Wingdings" w:hint="default"/>
+      </w:rPr>
+    </w:lvl>
+    <w:lvl w:ilvl="6" w:tplc="10090001" w:tentative="1">
+      <w:start w:val="1"/>
+      <w:numFmt w:val="bullet"/>
+      <w:lvlText w:val=""/>
+      <w:lvlJc w:val="left"/>
+      <w:pPr>
+        <w:ind w:left="5040" w:hanging="360"/>
+      </w:pPr>
+      <w:rPr>
+        <w:rFonts w:ascii="Symbol" w:hAnsi="Symbol" w:hint="default"/>
+      </w:rPr>
+    </w:lvl>
+    <w:lvl w:ilvl="7" w:tplc="10090003" w:tentative="1">
+      <w:start w:val="1"/>
+      <w:numFmt w:val="bullet"/>
+      <w:lvlText w:val="o"/>
+      <w:lvlJc w:val="left"/>
+      <w:pPr>
+        <w:ind w:left="5760" w:hanging="360"/>
+      </w:pPr>
+      <w:rPr>
+        <w:rFonts w:ascii="Courier New" w:hAnsi="Courier New" w:cs="Courier New" w:hint="default"/>
+      </w:rPr>
+    </w:lvl>
+    <w:lvl w:ilvl="8" w:tplc="10090005" w:tentative="1">
+      <w:start w:val="1"/>
+      <w:numFmt w:val="bullet"/>
+      <w:lvlText w:val=""/>
+      <w:lvlJc w:val="left"/>
+      <w:pPr>
+        <w:ind w:left="6480" w:hanging="360"/>
+      </w:pPr>
+      <w:rPr>
+        <w:rFonts w:ascii="Wingdings" w:hAnsi="Wingdings" w:hint="default"/>
+      </w:rPr>
+    </w:lvl>
+  </w:abstractNum>
+  <w:abstractNum w:abstractNumId="19">
     <w:nsid w:val="4229611F"/>
     <w:multiLevelType w:val="singleLevel"/>
     <w:tmpl w:val="DDEE8D5E"/>
@@ -2815,7 +4552,7 @@
       </w:pPr>
     </w:lvl>
   </w:abstractNum>
-  <w:abstractNum w:abstractNumId="17">
+  <w:abstractNum w:abstractNumId="20">
     <w:nsid w:val="4AAC6963"/>
     <w:multiLevelType w:val="singleLevel"/>
     <w:tmpl w:val="DDEE8D5E"/>
@@ -2830,7 +4567,119 @@
       </w:pPr>
     </w:lvl>
   </w:abstractNum>
-  <w:abstractNum w:abstractNumId="18">
+  <w:abstractNum w:abstractNumId="21">
+    <w:nsid w:val="4DB14472"/>
+    <w:multiLevelType w:val="hybridMultilevel"/>
+    <w:tmpl w:val="34AE65F6"/>
+    <w:lvl w:ilvl="0" w:tplc="8EF48954">
+      <w:numFmt w:val="bullet"/>
+      <w:lvlText w:val="-"/>
+      <w:lvlJc w:val="left"/>
+      <w:pPr>
+        <w:ind w:left="720" w:hanging="360"/>
+      </w:pPr>
+      <w:rPr>
+        <w:rFonts w:ascii="Times New Roman" w:eastAsia="Times New Roman" w:hAnsi="Times New Roman" w:cs="Times New Roman" w:hint="default"/>
+      </w:rPr>
+    </w:lvl>
+    <w:lvl w:ilvl="1" w:tplc="10090003" w:tentative="1">
+      <w:start w:val="1"/>
+      <w:numFmt w:val="bullet"/>
+      <w:lvlText w:val="o"/>
+      <w:lvlJc w:val="left"/>
+      <w:pPr>
+        <w:ind w:left="1440" w:hanging="360"/>
+      </w:pPr>
+      <w:rPr>
+        <w:rFonts w:ascii="Courier New" w:hAnsi="Courier New" w:cs="Courier New" w:hint="default"/>
+      </w:rPr>
+    </w:lvl>
+    <w:lvl w:ilvl="2" w:tplc="10090005" w:tentative="1">
+      <w:start w:val="1"/>
+      <w:numFmt w:val="bullet"/>
+      <w:lvlText w:val=""/>
+      <w:lvlJc w:val="left"/>
+      <w:pPr>
+        <w:ind w:left="2160" w:hanging="360"/>
+      </w:pPr>
+      <w:rPr>
+        <w:rFonts w:ascii="Wingdings" w:hAnsi="Wingdings" w:hint="default"/>
+      </w:rPr>
+    </w:lvl>
+    <w:lvl w:ilvl="3" w:tplc="10090001" w:tentative="1">
+      <w:start w:val="1"/>
+      <w:numFmt w:val="bullet"/>
+      <w:lvlText w:val=""/>
+      <w:lvlJc w:val="left"/>
+      <w:pPr>
+        <w:ind w:left="2880" w:hanging="360"/>
+      </w:pPr>
+      <w:rPr>
+        <w:rFonts w:ascii="Symbol" w:hAnsi="Symbol" w:hint="default"/>
+      </w:rPr>
+    </w:lvl>
+    <w:lvl w:ilvl="4" w:tplc="10090003" w:tentative="1">
+      <w:start w:val="1"/>
+      <w:numFmt w:val="bullet"/>
+      <w:lvlText w:val="o"/>
+      <w:lvlJc w:val="left"/>
+      <w:pPr>
+        <w:ind w:left="3600" w:hanging="360"/>
+      </w:pPr>
+      <w:rPr>
+        <w:rFonts w:ascii="Courier New" w:hAnsi="Courier New" w:cs="Courier New" w:hint="default"/>
+      </w:rPr>
+    </w:lvl>
+    <w:lvl w:ilvl="5" w:tplc="10090005" w:tentative="1">
+      <w:start w:val="1"/>
+      <w:numFmt w:val="bullet"/>
+      <w:lvlText w:val=""/>
+      <w:lvlJc w:val="left"/>
+      <w:pPr>
+        <w:ind w:left="4320" w:hanging="360"/>
+      </w:pPr>
+      <w:rPr>
+        <w:rFonts w:ascii="Wingdings" w:hAnsi="Wingdings" w:hint="default"/>
+      </w:rPr>
+    </w:lvl>
+    <w:lvl w:ilvl="6" w:tplc="10090001" w:tentative="1">
+      <w:start w:val="1"/>
+      <w:numFmt w:val="bullet"/>
+      <w:lvlText w:val=""/>
+      <w:lvlJc w:val="left"/>
+      <w:pPr>
+        <w:ind w:left="5040" w:hanging="360"/>
+      </w:pPr>
+      <w:rPr>
+        <w:rFonts w:ascii="Symbol" w:hAnsi="Symbol" w:hint="default"/>
+      </w:rPr>
+    </w:lvl>
+    <w:lvl w:ilvl="7" w:tplc="10090003" w:tentative="1">
+      <w:start w:val="1"/>
+      <w:numFmt w:val="bullet"/>
+      <w:lvlText w:val="o"/>
+      <w:lvlJc w:val="left"/>
+      <w:pPr>
+        <w:ind w:left="5760" w:hanging="360"/>
+      </w:pPr>
+      <w:rPr>
+        <w:rFonts w:ascii="Courier New" w:hAnsi="Courier New" w:cs="Courier New" w:hint="default"/>
+      </w:rPr>
+    </w:lvl>
+    <w:lvl w:ilvl="8" w:tplc="10090005" w:tentative="1">
+      <w:start w:val="1"/>
+      <w:numFmt w:val="bullet"/>
+      <w:lvlText w:val=""/>
+      <w:lvlJc w:val="left"/>
+      <w:pPr>
+        <w:ind w:left="6480" w:hanging="360"/>
+      </w:pPr>
+      <w:rPr>
+        <w:rFonts w:ascii="Wingdings" w:hAnsi="Wingdings" w:hint="default"/>
+      </w:rPr>
+    </w:lvl>
+  </w:abstractNum>
+  <w:abstractNum w:abstractNumId="22">
     <w:nsid w:val="5289287D"/>
     <w:multiLevelType w:val="singleLevel"/>
     <w:tmpl w:val="DDEE8D5E"/>
@@ -2845,7 +4694,7 @@
       </w:pPr>
     </w:lvl>
   </w:abstractNum>
-  <w:abstractNum w:abstractNumId="19">
+  <w:abstractNum w:abstractNumId="23">
     <w:nsid w:val="58D51CC0"/>
     <w:multiLevelType w:val="singleLevel"/>
     <w:tmpl w:val="DDEE8D5E"/>
@@ -2860,7 +4709,7 @@
       </w:pPr>
     </w:lvl>
   </w:abstractNum>
-  <w:abstractNum w:abstractNumId="20">
+  <w:abstractNum w:abstractNumId="24">
     <w:nsid w:val="5A0A036E"/>
     <w:multiLevelType w:val="singleLevel"/>
     <w:tmpl w:val="61E616DA"/>
@@ -2954,34 +4803,46 @@
     </w:lvlOverride>
   </w:num>
   <w:num w:numId="22">
-    <w:abstractNumId w:val="20"/>
+    <w:abstractNumId w:val="24"/>
   </w:num>
   <w:num w:numId="23">
-    <w:abstractNumId w:val="15"/>
+    <w:abstractNumId w:val="17"/>
   </w:num>
   <w:num w:numId="24">
     <w:abstractNumId w:val="10"/>
   </w:num>
   <w:num w:numId="25">
+    <w:abstractNumId w:val="19"/>
+  </w:num>
+  <w:num w:numId="26">
+    <w:abstractNumId w:val="15"/>
+  </w:num>
+  <w:num w:numId="27">
+    <w:abstractNumId w:val="20"/>
+  </w:num>
+  <w:num w:numId="28">
+    <w:abstractNumId w:val="22"/>
+  </w:num>
+  <w:num w:numId="29">
+    <w:abstractNumId w:val="14"/>
+  </w:num>
+  <w:num w:numId="30">
+    <w:abstractNumId w:val="23"/>
+  </w:num>
+  <w:num w:numId="31">
+    <w:abstractNumId w:val="13"/>
+  </w:num>
+  <w:num w:numId="32">
+    <w:abstractNumId w:val="18"/>
+  </w:num>
+  <w:num w:numId="33">
     <w:abstractNumId w:val="16"/>
   </w:num>
-  <w:num w:numId="26">
-    <w:abstractNumId w:val="14"/>
+  <w:num w:numId="34">
+    <w:abstractNumId w:val="12"/>
   </w:num>
-  <w:num w:numId="27">
-    <w:abstractNumId w:val="17"/>
-  </w:num>
-  <w:num w:numId="28">
-    <w:abstractNumId w:val="18"/>
-  </w:num>
-  <w:num w:numId="29">
-    <w:abstractNumId w:val="13"/>
-  </w:num>
-  <w:num w:numId="30">
-    <w:abstractNumId w:val="19"/>
-  </w:num>
-  <w:num w:numId="31">
-    <w:abstractNumId w:val="12"/>
+  <w:num w:numId="35">
+    <w:abstractNumId w:val="21"/>
   </w:num>
 </w:numbering>
 </file>
@@ -4069,6 +5930,17 @@
     <w:basedOn w:val="DefaultParagraphFont"/>
     <w:rsid w:val="00F01986"/>
   </w:style>
+  <w:style w:type="paragraph" w:styleId="ListParagraph">
+    <w:name w:val="List Paragraph"/>
+    <w:basedOn w:val="Normal"/>
+    <w:uiPriority w:val="72"/>
+    <w:qFormat/>
+    <w:rsid w:val="00C90CF9"/>
+    <w:pPr>
+      <w:ind w:left="720"/>
+      <w:contextualSpacing/>
+    </w:pPr>
+  </w:style>
 </w:styles>
 </file>
 
@@ -5154,6 +7026,17 @@
     <w:name w:val="q"/>
     <w:basedOn w:val="DefaultParagraphFont"/>
     <w:rsid w:val="00F01986"/>
+  </w:style>
+  <w:style w:type="paragraph" w:styleId="ListParagraph">
+    <w:name w:val="List Paragraph"/>
+    <w:basedOn w:val="Normal"/>
+    <w:uiPriority w:val="72"/>
+    <w:qFormat/>
+    <w:rsid w:val="00C90CF9"/>
+    <w:pPr>
+      <w:ind w:left="720"/>
+      <w:contextualSpacing/>
+    </w:pPr>
   </w:style>
 </w:styles>
 </file>
@@ -5448,7 +7331,7 @@
 </file>
 
 <file path=customXml/itemProps1.xml><?xml version="1.0" encoding="utf-8"?>
-<ds:datastoreItem xmlns:ds="http://schemas.openxmlformats.org/officeDocument/2006/customXml" ds:itemID="{F859253A-9E8B-442B-9EE6-B3E004876D8E}">
+<ds:datastoreItem xmlns:ds="http://schemas.openxmlformats.org/officeDocument/2006/customXml" ds:itemID="{55FC82DA-6BBF-48D9-8E66-6154F7FD8645}">
   <ds:schemaRefs>
     <ds:schemaRef ds:uri="http://schemas.openxmlformats.org/officeDocument/2006/bibliography"/>
   </ds:schemaRefs>

</xml_diff>

<commit_message>
Changes that I don't know about. Probably just a "date modified' change from opening it without editing new content.
</commit_message>
<xml_diff>
--- a/Docs/UIST 2013/tPad v4.0 (jdhr).docx
+++ b/Docs/UIST 2013/tPad v4.0 (jdhr).docx
@@ -253,7 +253,7 @@
         <mc:AlternateContent>
           <mc:Choice Requires="wps">
             <w:drawing>
-              <wp:anchor distT="0" distB="0" distL="114300" distR="114300" simplePos="0" relativeHeight="251657728" behindDoc="0" locked="1" layoutInCell="1" allowOverlap="0">
+              <wp:anchor distT="0" distB="0" distL="114300" distR="114300" simplePos="0" relativeHeight="251657728" behindDoc="0" locked="1" layoutInCell="1" allowOverlap="0" wp14:anchorId="16AC3B5B" wp14:editId="686DBE30">
                 <wp:simplePos x="0" y="0"/>
                 <wp:positionH relativeFrom="margin">
                   <wp:posOffset>0</wp:posOffset>
@@ -571,681 +571,838 @@
     <w:p>
       <w:r>
         <w:rPr>
-          <w:i/>
-        </w:rPr>
-        <w:t xml:space="preserve">Augmented </w:t>
-      </w:r>
-      <w:r>
-        <w:rPr>
-          <w:i/>
-        </w:rPr>
-        <w:t>R</w:t>
-      </w:r>
-      <w:r>
-        <w:rPr>
-          <w:i/>
-        </w:rPr>
-        <w:t>eality</w:t>
-      </w:r>
-      <w:r>
-        <w:t xml:space="preserve"> (AR) enhances the real world by embed-ding digital content onto it. </w:t>
-      </w:r>
-      <w:r>
-        <w:t>At the basic level, AR faces challenges in terms of display technology, registration and rendering [</w:t>
-      </w:r>
-      <w:r>
-        <w:fldChar w:fldCharType="begin"/>
-      </w:r>
-      <w:r>
-        <w:instrText xml:space="preserve"> REF _Ref349312273 \r \h </w:instrText>
-      </w:r>
-      <w:r>
-        <w:fldChar w:fldCharType="separate"/>
-      </w:r>
-      <w:r>
-        <w:t>2</w:t>
-      </w:r>
-      <w:r>
-        <w:fldChar w:fldCharType="end"/>
-      </w:r>
-      <w:r>
-        <w:t>]. T</w:t>
-      </w:r>
-      <w:r>
-        <w:t xml:space="preserve">he display </w:t>
-      </w:r>
-      <w:r>
-        <w:t xml:space="preserve">technology </w:t>
-      </w:r>
-      <w:r>
-        <w:t xml:space="preserve">used determines </w:t>
-      </w:r>
-      <w:r>
-        <w:t>the complexity of registration and rendering</w:t>
-      </w:r>
-      <w:r>
-        <w:t xml:space="preserve">. </w:t>
-      </w:r>
-      <w:r>
-        <w:rPr>
-          <w:i/>
-        </w:rPr>
-        <w:t>T</w:t>
-      </w:r>
-      <w:r>
-        <w:rPr>
-          <w:i/>
-        </w:rPr>
-        <w:t>raditional AR</w:t>
-      </w:r>
-      <w:r>
-        <w:t xml:space="preserve"> </w:t>
-      </w:r>
-      <w:r>
-        <w:t xml:space="preserve">relies </w:t>
-      </w:r>
-      <w:r>
-        <w:t xml:space="preserve">on </w:t>
-      </w:r>
-      <w:r>
-        <w:t>mobile displays</w:t>
-      </w:r>
-      <w:r>
-        <w:t xml:space="preserve"> carried by the users (retinal, HMDs, smartphones</w:t>
-      </w:r>
-      <w:r>
-        <w:t xml:space="preserve"> and handheld projectors</w:t>
-      </w:r>
-      <w:r>
-        <w:t>)</w:t>
-      </w:r>
-      <w:r>
-        <w:t xml:space="preserve">, </w:t>
-      </w:r>
-      <w:r>
-        <w:t>allowing the augment</w:t>
-      </w:r>
-      <w:r>
-        <w:t>ation of</w:t>
-      </w:r>
-      <w:r>
-        <w:t xml:space="preserve"> </w:t>
-      </w:r>
-      <w:r>
-        <w:t xml:space="preserve">virtually </w:t>
-      </w:r>
-      <w:r>
-        <w:t xml:space="preserve">any object </w:t>
-      </w:r>
-      <w:r>
-        <w:t xml:space="preserve">within </w:t>
-      </w:r>
-      <w:r>
-        <w:t xml:space="preserve">the </w:t>
-      </w:r>
-      <w:r>
-        <w:t>display’s field-of-view</w:t>
-      </w:r>
-      <w:r>
-        <w:t xml:space="preserve"> but requiring complex </w:t>
-      </w:r>
-      <w:r>
-        <w:t xml:space="preserve">operations for </w:t>
-      </w:r>
-      <w:proofErr w:type="spellStart"/>
-      <w:r>
-        <w:t>regis</w:t>
-      </w:r>
-      <w:r>
-        <w:t>-</w:t>
-      </w:r>
-      <w:r>
-        <w:t>tration</w:t>
-      </w:r>
-      <w:proofErr w:type="spellEnd"/>
-      <w:r>
-        <w:t xml:space="preserve"> (e.g. 3D location, object recognition) and rendering (e.g. field-of-view calculation, perspective correction). Further, mobile displays present </w:t>
-      </w:r>
-      <w:r>
-        <w:t>limitations in terms of resolution, focus, lighting and comfort</w:t>
-      </w:r>
-      <w:r>
-        <w:t>.</w:t>
-      </w:r>
-      <w:r>
-        <w:t xml:space="preserve"> </w:t>
-      </w:r>
-      <w:r>
-        <w:t>O</w:t>
-      </w:r>
-      <w:r>
-        <w:t xml:space="preserve">n the other side, </w:t>
-      </w:r>
-      <w:r>
-        <w:rPr>
-          <w:i/>
-        </w:rPr>
-        <w:t>S</w:t>
-      </w:r>
-      <w:r>
-        <w:rPr>
-          <w:i/>
-        </w:rPr>
-        <w:t xml:space="preserve">patial </w:t>
-      </w:r>
-      <w:r>
-        <w:rPr>
-          <w:i/>
-        </w:rPr>
-        <w:t>AR</w:t>
-      </w:r>
-      <w:r>
-        <w:t xml:space="preserve"> </w:t>
-      </w:r>
-      <w:r>
-        <w:t xml:space="preserve">(SAR) </w:t>
-      </w:r>
-      <w:r>
-        <w:t>relies on displays</w:t>
-      </w:r>
-      <w:r>
-        <w:t xml:space="preserve"> </w:t>
-      </w:r>
-      <w:r>
-        <w:t xml:space="preserve">fixed </w:t>
-      </w:r>
-      <w:r>
-        <w:t xml:space="preserve">in the </w:t>
-      </w:r>
-      <w:r>
-        <w:t>environ</w:t>
-      </w:r>
-      <w:r>
-        <w:t>-</w:t>
-      </w:r>
-      <w:proofErr w:type="spellStart"/>
-      <w:r>
-        <w:t>ment</w:t>
-      </w:r>
-      <w:proofErr w:type="spellEnd"/>
-      <w:r>
-        <w:t xml:space="preserve"> </w:t>
-      </w:r>
-      <w:r>
-        <w:t>(projections, transparent LCDs);</w:t>
-      </w:r>
-      <w:r>
-        <w:t xml:space="preserve"> </w:t>
-      </w:r>
-      <w:r>
-        <w:t xml:space="preserve">requiring simpler </w:t>
-      </w:r>
-      <w:r>
-        <w:t xml:space="preserve">operations for </w:t>
-      </w:r>
-      <w:r>
-        <w:t xml:space="preserve">registration and rendering and </w:t>
-      </w:r>
-      <w:r>
-        <w:t xml:space="preserve">offering </w:t>
-      </w:r>
-      <w:proofErr w:type="spellStart"/>
-      <w:r>
-        <w:t>solu</w:t>
-      </w:r>
-      <w:r>
-        <w:t>-</w:t>
-      </w:r>
-      <w:r>
-        <w:t>tions</w:t>
-      </w:r>
-      <w:proofErr w:type="spellEnd"/>
-      <w:r>
-        <w:t xml:space="preserve"> to </w:t>
-      </w:r>
-      <w:r>
-        <w:t xml:space="preserve">the limitations of </w:t>
-      </w:r>
-      <w:r>
-        <w:t>traditional AR</w:t>
-      </w:r>
-      <w:r>
-        <w:t>,</w:t>
-      </w:r>
-      <w:r>
-        <w:t xml:space="preserve"> but limited to non-mobile applications [</w:t>
-      </w:r>
-      <w:r>
-        <w:fldChar w:fldCharType="begin"/>
-      </w:r>
-      <w:r>
-        <w:instrText xml:space="preserve"> REF _Ref349312273 \r \h </w:instrText>
-      </w:r>
-      <w:r>
-        <w:fldChar w:fldCharType="separate"/>
-      </w:r>
-      <w:r>
-        <w:t>2</w:t>
-      </w:r>
-      <w:r>
-        <w:fldChar w:fldCharType="end"/>
-      </w:r>
-      <w:r>
-        <w:t>]</w:t>
-      </w:r>
-      <w:r>
-        <w:t>.</w:t>
-      </w:r>
-    </w:p>
-    <w:p>
-      <w:pPr>
-        <w:keepNext/>
-      </w:pPr>
-      <w:r>
-        <w:t xml:space="preserve">In this paper we present </w:t>
-      </w:r>
-      <w:r>
-        <w:rPr>
-          <w:i/>
-        </w:rPr>
-        <w:t>Contact Augmented Reality</w:t>
-      </w:r>
-      <w:r>
-        <w:t xml:space="preserve"> (</w:t>
-      </w:r>
-      <w:proofErr w:type="spellStart"/>
-      <w:r>
-        <w:t>cAR</w:t>
-      </w:r>
-      <w:proofErr w:type="spellEnd"/>
-      <w:r>
-        <w:t xml:space="preserve">), an approach to augmented reality </w:t>
-      </w:r>
-      <w:r>
-        <w:t xml:space="preserve">which </w:t>
-      </w:r>
-      <w:r>
-        <w:t xml:space="preserve">builds on the strengths of SAR while preserving the vision of an </w:t>
-      </w:r>
-      <w:r>
-        <w:t>AR</w:t>
-      </w:r>
-      <w:r>
-        <w:t xml:space="preserve"> that is mobile. </w:t>
-      </w:r>
-      <w:r>
-        <w:t xml:space="preserve">The basic tenet of </w:t>
-      </w:r>
-      <w:proofErr w:type="spellStart"/>
-      <w:r>
-        <w:t>cAR</w:t>
-      </w:r>
-      <w:proofErr w:type="spellEnd"/>
-      <w:r>
-        <w:t xml:space="preserve"> is a </w:t>
-      </w:r>
-      <w:r>
-        <w:rPr>
-          <w:i/>
-        </w:rPr>
-        <w:t>mobile device</w:t>
-      </w:r>
-      <w:r>
-        <w:t xml:space="preserve"> </w:t>
-      </w:r>
-      <w:r>
-        <w:t xml:space="preserve">with a </w:t>
-      </w:r>
-      <w:r>
-        <w:rPr>
-          <w:i/>
-        </w:rPr>
-        <w:t>portable transparent display</w:t>
-      </w:r>
-      <w:r>
-        <w:t xml:space="preserve"> (e.g. TOLED) </w:t>
-      </w:r>
-      <w:r>
-        <w:t xml:space="preserve">that augments a physical </w:t>
-      </w:r>
-      <w:r>
-        <w:t xml:space="preserve">object </w:t>
-      </w:r>
-      <w:r>
-        <w:t xml:space="preserve">when </w:t>
-      </w:r>
-      <w:r>
-        <w:rPr>
-          <w:i/>
-        </w:rPr>
-        <w:t>direct</w:t>
-      </w:r>
-      <w:r>
-        <w:rPr>
-          <w:i/>
-        </w:rPr>
-        <w:t>ly</w:t>
-      </w:r>
-      <w:r>
-        <w:rPr>
-          <w:i/>
-        </w:rPr>
-        <w:t xml:space="preserve"> </w:t>
-      </w:r>
-      <w:r>
-        <w:rPr>
-          <w:i/>
-        </w:rPr>
-        <w:t xml:space="preserve">overlaid on top of </w:t>
-      </w:r>
-      <w:r>
-        <w:rPr>
-          <w:i/>
-        </w:rPr>
-        <w:t>it</w:t>
-      </w:r>
-      <w:r>
-        <w:t>.</w:t>
-      </w:r>
-      <w:r>
-        <w:t xml:space="preserve"> This direct contact provides spatial alignment at a very short distance </w:t>
-      </w:r>
-      <w:r>
-        <w:t xml:space="preserve">between the digital content and the augmented </w:t>
-      </w:r>
-      <w:r>
-        <w:rPr>
           <w:noProof/>
           <w:lang w:val="en-CA" w:eastAsia="en-CA"/>
         </w:rPr>
+        <mc:AlternateContent>
+          <mc:Choice Requires="wpg">
+            <w:drawing>
+              <wp:anchor distT="0" distB="0" distL="114300" distR="114300" simplePos="0" relativeHeight="251660800" behindDoc="0" locked="0" layoutInCell="1" allowOverlap="1" wp14:anchorId="6C14D427" wp14:editId="761BDE51">
+                <wp:simplePos x="0" y="0"/>
+                <wp:positionH relativeFrom="margin">
+                  <wp:posOffset>3291840</wp:posOffset>
+                </wp:positionH>
+                <wp:positionV relativeFrom="margin">
+                  <wp:posOffset>5422265</wp:posOffset>
+                </wp:positionV>
+                <wp:extent cx="3135630" cy="2124710"/>
+                <wp:effectExtent l="0" t="0" r="7620" b="8890"/>
+                <wp:wrapSquare wrapText="bothSides"/>
+                <wp:docPr id="4" name="Group 4"/>
+                <wp:cNvGraphicFramePr/>
+                <a:graphic xmlns:a="http://schemas.openxmlformats.org/drawingml/2006/main">
+                  <a:graphicData uri="http://schemas.microsoft.com/office/word/2010/wordprocessingGroup">
+                    <wpg:wgp>
+                      <wpg:cNvGrpSpPr/>
+                      <wpg:grpSpPr>
+                        <a:xfrm>
+                          <a:off x="0" y="0"/>
+                          <a:ext cx="3135630" cy="2124710"/>
+                          <a:chOff x="-237797" y="0"/>
+                          <a:chExt cx="3136578" cy="2124710"/>
+                        </a:xfrm>
+                      </wpg:grpSpPr>
+                      <pic:pic xmlns:pic="http://schemas.openxmlformats.org/drawingml/2006/picture">
+                        <pic:nvPicPr>
+                          <pic:cNvPr id="1" name="Picture 1"/>
+                          <pic:cNvPicPr>
+                            <a:picLocks noChangeAspect="1"/>
+                          </pic:cNvPicPr>
+                        </pic:nvPicPr>
+                        <pic:blipFill>
+                          <a:blip r:embed="rId10">
+                            <a:extLst>
+                              <a:ext uri="{28A0092B-C50C-407E-A947-70E740481C1C}">
+                                <a14:useLocalDpi xmlns:a14="http://schemas.microsoft.com/office/drawing/2010/main" val="0"/>
+                              </a:ext>
+                            </a:extLst>
+                          </a:blip>
+                          <a:stretch>
+                            <a:fillRect/>
+                          </a:stretch>
+                        </pic:blipFill>
+                        <pic:spPr bwMode="auto">
+                          <a:xfrm>
+                            <a:off x="256109" y="0"/>
+                            <a:ext cx="2212848" cy="1655064"/>
+                          </a:xfrm>
+                          <a:prstGeom prst="rect">
+                            <a:avLst/>
+                          </a:prstGeom>
+                          <a:noFill/>
+                          <a:ln>
+                            <a:noFill/>
+                          </a:ln>
+                        </pic:spPr>
+                      </pic:pic>
+                      <wps:wsp>
+                        <wps:cNvPr id="3" name="Text Box 3"/>
+                        <wps:cNvSpPr txBox="1"/>
+                        <wps:spPr>
+                          <a:xfrm>
+                            <a:off x="-237797" y="1709420"/>
+                            <a:ext cx="3136578" cy="415290"/>
+                          </a:xfrm>
+                          <a:prstGeom prst="rect">
+                            <a:avLst/>
+                          </a:prstGeom>
+                          <a:solidFill>
+                            <a:prstClr val="white"/>
+                          </a:solidFill>
+                          <a:ln>
+                            <a:noFill/>
+                          </a:ln>
+                          <a:effectLst/>
+                        </wps:spPr>
+                        <wps:txbx>
+                          <w:txbxContent>
+                            <w:p>
+                              <w:pPr>
+                                <w:pStyle w:val="Caption"/>
+                                <w:rPr>
+                                  <w:noProof/>
+                                  <w:sz w:val="20"/>
+                                </w:rPr>
+                              </w:pPr>
+                              <w:r>
+                                <w:t xml:space="preserve">Figure </w:t>
+                              </w:r>
+                              <w:r>
+                                <w:fldChar w:fldCharType="begin"/>
+                              </w:r>
+                              <w:r>
+                                <w:instrText xml:space="preserve"> SEQ Figure \* ARABIC </w:instrText>
+                              </w:r>
+                              <w:r>
+                                <w:fldChar w:fldCharType="separate"/>
+                              </w:r>
+                              <w:r>
+                                <w:rPr>
+                                  <w:noProof/>
+                                </w:rPr>
+                                <w:t>1</w:t>
+                              </w:r>
+                              <w:r>
+                                <w:fldChar w:fldCharType="end"/>
+                              </w:r>
+                              <w:r>
+                                <w:t xml:space="preserve">: </w:t>
+                              </w:r>
+                              <w:proofErr w:type="spellStart"/>
+                              <w:r>
+                                <w:rPr>
+                                  <w:b w:val="0"/>
+                                </w:rPr>
+                                <w:t>tPad</w:t>
+                              </w:r>
+                              <w:proofErr w:type="spellEnd"/>
+                              <w:r>
+                                <w:rPr>
+                                  <w:b w:val="0"/>
+                                </w:rPr>
+                                <w:t xml:space="preserve"> on top of a document showing highlights (green), text and free annotations, and off-screen pointers (arrows)</w:t>
+                              </w:r>
+                            </w:p>
+                          </w:txbxContent>
+                        </wps:txbx>
+                        <wps:bodyPr rot="0" spcFirstLastPara="0" vertOverflow="overflow" horzOverflow="overflow" vert="horz" wrap="square" lIns="0" tIns="0" rIns="0" bIns="0" numCol="1" spcCol="0" rtlCol="0" fromWordArt="0" anchor="t" anchorCtr="0" forceAA="0" compatLnSpc="1">
+                          <a:prstTxWarp prst="textNoShape">
+                            <a:avLst/>
+                          </a:prstTxWarp>
+                          <a:spAutoFit/>
+                        </wps:bodyPr>
+                      </wps:wsp>
+                    </wpg:wgp>
+                  </a:graphicData>
+                </a:graphic>
+                <wp14:sizeRelH relativeFrom="margin">
+                  <wp14:pctWidth>0</wp14:pctWidth>
+                </wp14:sizeRelH>
+              </wp:anchor>
+            </w:drawing>
+          </mc:Choice>
+          <mc:Fallback>
+            <w:pict>
+              <v:group id="Group 4" o:spid="_x0000_s1027" style="position:absolute;left:0;text-align:left;margin-left:259.2pt;margin-top:426.95pt;width:246.9pt;height:167.3pt;z-index:251660800;mso-position-horizontal-relative:margin;mso-position-vertical-relative:margin;mso-width-relative:margin" coordorigin="-2377" coordsize="31365,21247" o:gfxdata="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">
+                <v:shapetype id="_x0000_t75" coordsize="21600,21600" o:spt="75" o:preferrelative="t" path="m@4@5l@4@11@9@11@9@5xe" filled="f" stroked="f">
+                  <v:stroke joinstyle="miter"/>
+                  <v:formulas>
+                    <v:f eqn="if lineDrawn pixelLineWidth 0"/>
+                    <v:f eqn="sum @0 1 0"/>
+                    <v:f eqn="sum 0 0 @1"/>
+                    <v:f eqn="prod @2 1 2"/>
+                    <v:f eqn="prod @3 21600 pixelWidth"/>
+                    <v:f eqn="prod @3 21600 pixelHeight"/>
+                    <v:f eqn="sum @0 0 1"/>
+                    <v:f eqn="prod @6 1 2"/>
+                    <v:f eqn="prod @7 21600 pixelWidth"/>
+                    <v:f eqn="sum @8 21600 0"/>
+                    <v:f eqn="prod @7 21600 pixelHeight"/>
+                    <v:f eqn="sum @10 21600 0"/>
+                  </v:formulas>
+                  <v:path o:extrusionok="f" gradientshapeok="t" o:connecttype="rect"/>
+                  <o:lock v:ext="edit" aspectratio="t"/>
+                </v:shapetype>
+                <v:shape id="Picture 1" o:spid="_x0000_s1028" type="#_x0000_t75" style="position:absolute;left:2561;width:22128;height:16550;visibility:visible;mso-wrap-style:square" o:gfxdata="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">
+                  <v:imagedata r:id="rId11" o:title=""/>
+                  <v:path arrowok="t"/>
+                </v:shape>
+                <v:shapetype id="_x0000_t202" coordsize="21600,21600" o:spt="202" path="m,l,21600r21600,l21600,xe">
+                  <v:stroke joinstyle="miter"/>
+                  <v:path gradientshapeok="t" o:connecttype="rect"/>
+                </v:shapetype>
+                <v:shape id="Text Box 3" o:spid="_x0000_s1029" type="#_x0000_t202" style="position:absolute;left:-2377;top:17094;width:31364;height:4153;visibility:visible;mso-wrap-style:square;v-text-anchor:top" o:gfxdata="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" stroked="f">
+                  <v:textbox style="mso-fit-shape-to-text:t" inset="0,0,0,0">
+                    <w:txbxContent>
+                      <w:p>
+                        <w:pPr>
+                          <w:pStyle w:val="Caption"/>
+                          <w:rPr>
+                            <w:noProof/>
+                            <w:sz w:val="20"/>
+                          </w:rPr>
+                        </w:pPr>
+                        <w:r>
+                          <w:t xml:space="preserve">Figure </w:t>
+                        </w:r>
+                        <w:r>
+                          <w:fldChar w:fldCharType="begin"/>
+                        </w:r>
+                        <w:r>
+                          <w:instrText xml:space="preserve"> SEQ Figure \* ARABIC </w:instrText>
+                        </w:r>
+                        <w:r>
+                          <w:fldChar w:fldCharType="separate"/>
+                        </w:r>
+                        <w:r>
+                          <w:rPr>
+                            <w:noProof/>
+                          </w:rPr>
+                          <w:t>1</w:t>
+                        </w:r>
+                        <w:r>
+                          <w:fldChar w:fldCharType="end"/>
+                        </w:r>
+                        <w:r>
+                          <w:t xml:space="preserve">: </w:t>
+                        </w:r>
+                        <w:proofErr w:type="spellStart"/>
+                        <w:r>
+                          <w:rPr>
+                            <w:b w:val="0"/>
+                          </w:rPr>
+                          <w:t>tPad</w:t>
+                        </w:r>
+                        <w:proofErr w:type="spellEnd"/>
+                        <w:r>
+                          <w:rPr>
+                            <w:b w:val="0"/>
+                          </w:rPr>
+                          <w:t xml:space="preserve"> on top of a document showing highlights (green), text and free annotations, and off-screen pointers (arrows)</w:t>
+                        </w:r>
+                      </w:p>
+                    </w:txbxContent>
+                  </v:textbox>
+                </v:shape>
+                <w10:wrap type="square" anchorx="margin" anchory="margin"/>
+              </v:group>
+            </w:pict>
+          </mc:Fallback>
+        </mc:AlternateContent>
+      </w:r>
+      <w:r>
+        <w:rPr>
+          <w:i/>
+        </w:rPr>
+        <w:t xml:space="preserve">Augmented </w:t>
+      </w:r>
+      <w:r>
+        <w:rPr>
+          <w:i/>
+        </w:rPr>
+        <w:t>R</w:t>
+      </w:r>
+      <w:r>
+        <w:rPr>
+          <w:i/>
+        </w:rPr>
+        <w:t>eality</w:t>
+      </w:r>
+      <w:r>
+        <w:t xml:space="preserve"> (AR) enhances the real world by embed-ding digital content onto it. </w:t>
+      </w:r>
+      <w:proofErr w:type="spellStart"/>
+      <w:r>
+        <w:t>Bimber</w:t>
+      </w:r>
+      <w:proofErr w:type="spellEnd"/>
+      <w:r>
+        <w:t xml:space="preserve"> and </w:t>
+      </w:r>
+      <w:proofErr w:type="spellStart"/>
+      <w:r>
+        <w:t>Raskar</w:t>
+      </w:r>
+      <w:proofErr w:type="spellEnd"/>
+      <w:r>
+        <w:t xml:space="preserve"> list three challenges </w:t>
+      </w:r>
+      <w:r>
+        <w:t xml:space="preserve">AR faces </w:t>
+      </w:r>
+      <w:r>
+        <w:t xml:space="preserve">at the basic level: </w:t>
+      </w:r>
+      <w:r>
+        <w:t>display technology, registration and rendering [</w:t>
+      </w:r>
+      <w:r>
+        <w:fldChar w:fldCharType="begin"/>
+      </w:r>
+      <w:r>
+        <w:instrText xml:space="preserve"> REF _Ref349312273 \r \h </w:instrText>
+      </w:r>
+      <w:r>
+        <w:fldChar w:fldCharType="separate"/>
+      </w:r>
+      <w:r>
+        <w:t>2</w:t>
+      </w:r>
+      <w:r>
+        <w:fldChar w:fldCharType="end"/>
+      </w:r>
+      <w:r>
+        <w:t>]. T</w:t>
+      </w:r>
+      <w:r>
+        <w:t xml:space="preserve">he display </w:t>
+      </w:r>
+      <w:r>
+        <w:t xml:space="preserve">technology </w:t>
+      </w:r>
+      <w:r>
+        <w:t xml:space="preserve">used determines </w:t>
+      </w:r>
+      <w:r>
+        <w:t>the complexity of</w:t>
+      </w:r>
+      <w:r>
+        <w:t xml:space="preserve"> the other two</w:t>
+      </w:r>
+      <w:r>
+        <w:t xml:space="preserve">. </w:t>
+      </w:r>
+      <w:r>
+        <w:rPr>
+          <w:i/>
+        </w:rPr>
+        <w:t>T</w:t>
+      </w:r>
+      <w:r>
+        <w:rPr>
+          <w:i/>
+        </w:rPr>
+        <w:t>raditional AR</w:t>
+      </w:r>
+      <w:r>
+        <w:t xml:space="preserve"> </w:t>
+      </w:r>
+      <w:r>
+        <w:t xml:space="preserve">relies </w:t>
+      </w:r>
+      <w:r>
+        <w:t xml:space="preserve">on </w:t>
+      </w:r>
+      <w:r>
+        <w:t>mobile displays</w:t>
+      </w:r>
+      <w:r>
+        <w:t xml:space="preserve"> carried by the users (retinal, HMDs, smartphones</w:t>
+      </w:r>
+      <w:r>
+        <w:t xml:space="preserve"> and handheld projectors</w:t>
+      </w:r>
+      <w:r>
+        <w:t>)</w:t>
+      </w:r>
+      <w:r>
+        <w:t xml:space="preserve">, </w:t>
+      </w:r>
+      <w:r>
+        <w:t>allowing the augment</w:t>
+      </w:r>
+      <w:r>
+        <w:t>ation of</w:t>
+      </w:r>
+      <w:r>
+        <w:t xml:space="preserve"> </w:t>
+      </w:r>
+      <w:r>
+        <w:t xml:space="preserve">virtually </w:t>
+      </w:r>
+      <w:r>
+        <w:t xml:space="preserve">any object </w:t>
+      </w:r>
+      <w:r>
+        <w:t xml:space="preserve">within </w:t>
+      </w:r>
+      <w:r>
+        <w:t xml:space="preserve">the </w:t>
+      </w:r>
+      <w:r>
+        <w:t>display’s field-of-view</w:t>
+      </w:r>
+      <w:r>
+        <w:t xml:space="preserve"> but requiring complex </w:t>
+      </w:r>
+      <w:r>
+        <w:t xml:space="preserve">operations for </w:t>
+      </w:r>
+      <w:proofErr w:type="spellStart"/>
+      <w:r>
+        <w:t>regis</w:t>
+      </w:r>
+      <w:r>
+        <w:t>-</w:t>
+      </w:r>
+      <w:r>
+        <w:t>tration</w:t>
+      </w:r>
+      <w:proofErr w:type="spellEnd"/>
+      <w:r>
+        <w:t xml:space="preserve"> (e.g. 3D location, object recognition) and rendering (e.g. field-of-view calculation, perspective correction). Further, mobile displays present </w:t>
+      </w:r>
+      <w:r>
+        <w:t>limitations in terms of resolution, focus, lighting and comfort</w:t>
+      </w:r>
+      <w:r>
+        <w:t>.</w:t>
+      </w:r>
+      <w:r>
+        <w:t xml:space="preserve"> </w:t>
+      </w:r>
+      <w:r>
+        <w:t>O</w:t>
+      </w:r>
+      <w:r>
+        <w:t xml:space="preserve">n the other side, </w:t>
+      </w:r>
+      <w:r>
+        <w:rPr>
+          <w:i/>
+        </w:rPr>
+        <w:t>S</w:t>
+      </w:r>
+      <w:r>
+        <w:rPr>
+          <w:i/>
+        </w:rPr>
+        <w:t xml:space="preserve">patial </w:t>
+      </w:r>
+      <w:r>
+        <w:rPr>
+          <w:i/>
+        </w:rPr>
+        <w:t>AR</w:t>
+      </w:r>
+      <w:r>
+        <w:t xml:space="preserve"> </w:t>
+      </w:r>
+      <w:r>
+        <w:t xml:space="preserve">(SAR) </w:t>
+      </w:r>
+      <w:r>
+        <w:t>relies on displays</w:t>
+      </w:r>
+      <w:r>
+        <w:t xml:space="preserve"> </w:t>
+      </w:r>
+      <w:r>
+        <w:t xml:space="preserve">fixed </w:t>
+      </w:r>
+      <w:r>
+        <w:t xml:space="preserve">in the </w:t>
+      </w:r>
+      <w:r>
+        <w:t>environ</w:t>
+      </w:r>
+      <w:r>
+        <w:t>-</w:t>
+      </w:r>
+      <w:proofErr w:type="spellStart"/>
+      <w:r>
+        <w:t>ment</w:t>
+      </w:r>
+      <w:proofErr w:type="spellEnd"/>
+      <w:r>
+        <w:t xml:space="preserve"> </w:t>
+      </w:r>
+      <w:r>
+        <w:t>(projections, transparent LCDs);</w:t>
+      </w:r>
+      <w:r>
+        <w:t xml:space="preserve"> </w:t>
+      </w:r>
+      <w:r>
+        <w:t xml:space="preserve">requiring simpler </w:t>
+      </w:r>
+      <w:r>
+        <w:t xml:space="preserve">operations for </w:t>
+      </w:r>
+      <w:r>
+        <w:t xml:space="preserve">registration and rendering and </w:t>
+      </w:r>
+      <w:r>
+        <w:t xml:space="preserve">offering </w:t>
+      </w:r>
+      <w:proofErr w:type="spellStart"/>
+      <w:r>
+        <w:t>solu</w:t>
+      </w:r>
+      <w:r>
+        <w:t>-</w:t>
+      </w:r>
+      <w:r>
+        <w:t>tions</w:t>
+      </w:r>
+      <w:proofErr w:type="spellEnd"/>
+      <w:r>
+        <w:t xml:space="preserve"> to </w:t>
+      </w:r>
+      <w:r>
+        <w:t xml:space="preserve">the limitations of </w:t>
+      </w:r>
+      <w:r>
+        <w:t>traditional AR</w:t>
+      </w:r>
+      <w:r>
+        <w:t>,</w:t>
+      </w:r>
+      <w:r>
+        <w:t xml:space="preserve"> but limited to non-mobile applications [</w:t>
+      </w:r>
+      <w:r>
+        <w:fldChar w:fldCharType="begin"/>
+      </w:r>
+      <w:r>
+        <w:instrText xml:space="preserve"> REF _Ref349312273 \r \h </w:instrText>
+      </w:r>
+      <w:r>
+        <w:fldChar w:fldCharType="separate"/>
+      </w:r>
+      <w:r>
+        <w:t>2</w:t>
+      </w:r>
+      <w:r>
+        <w:fldChar w:fldCharType="end"/>
+      </w:r>
+      <w:r>
+        <w:t>]</w:t>
+      </w:r>
+      <w:r>
+        <w:t>.</w:t>
+      </w:r>
+    </w:p>
+    <w:p>
+      <w:r>
+        <w:t xml:space="preserve">In this paper we present </w:t>
+      </w:r>
+      <w:r>
+        <w:rPr>
+          <w:i/>
+        </w:rPr>
+        <w:t>Contact Augmented Reality</w:t>
+      </w:r>
+      <w:r>
+        <w:t xml:space="preserve"> (</w:t>
+      </w:r>
+      <w:proofErr w:type="spellStart"/>
+      <w:r>
+        <w:t>cAR</w:t>
+      </w:r>
+      <w:proofErr w:type="spellEnd"/>
+      <w:r>
+        <w:t xml:space="preserve">), an approach to augmented reality </w:t>
+      </w:r>
+      <w:r>
+        <w:t xml:space="preserve">which </w:t>
+      </w:r>
+      <w:r>
+        <w:t xml:space="preserve">builds on the strengths of SAR while preserving the vision of an </w:t>
+      </w:r>
+      <w:r>
+        <w:t>AR</w:t>
+      </w:r>
+      <w:r>
+        <w:t xml:space="preserve"> that is mobile. </w:t>
+      </w:r>
+      <w:r>
+        <w:t xml:space="preserve">The basic tenet of </w:t>
+      </w:r>
+      <w:proofErr w:type="spellStart"/>
+      <w:r>
+        <w:t>cAR</w:t>
+      </w:r>
+      <w:proofErr w:type="spellEnd"/>
+      <w:r>
+        <w:t xml:space="preserve"> is a </w:t>
+      </w:r>
+      <w:r>
+        <w:rPr>
+          <w:i/>
+        </w:rPr>
+        <w:t>mobile device</w:t>
+      </w:r>
+      <w:r>
+        <w:t xml:space="preserve"> </w:t>
+      </w:r>
+      <w:r>
+        <w:t xml:space="preserve">with a </w:t>
+      </w:r>
+      <w:r>
+        <w:rPr>
+          <w:i/>
+        </w:rPr>
+        <w:t>portable transparent display</w:t>
+      </w:r>
+      <w:r>
+        <w:t xml:space="preserve"> (e.g. TOLED) </w:t>
+      </w:r>
+      <w:r>
+        <w:t xml:space="preserve">that augments a physical </w:t>
+      </w:r>
+      <w:r>
+        <w:t xml:space="preserve">object </w:t>
+      </w:r>
+      <w:r>
+        <w:t xml:space="preserve">when </w:t>
+      </w:r>
+      <w:r>
+        <w:rPr>
+          <w:i/>
+        </w:rPr>
+        <w:t>direct</w:t>
+      </w:r>
+      <w:r>
+        <w:rPr>
+          <w:i/>
+        </w:rPr>
+        <w:t>ly</w:t>
+      </w:r>
+      <w:r>
+        <w:rPr>
+          <w:i/>
+        </w:rPr>
+        <w:t xml:space="preserve"> </w:t>
+      </w:r>
+      <w:r>
+        <w:rPr>
+          <w:i/>
+        </w:rPr>
+        <w:t xml:space="preserve">overlaid on top of </w:t>
+      </w:r>
+      <w:r>
+        <w:rPr>
+          <w:i/>
+        </w:rPr>
+        <w:t>it</w:t>
+      </w:r>
+      <w:r>
+        <w:t>.</w:t>
+      </w:r>
+      <w:r>
+        <w:t xml:space="preserve"> This direct contact provides spatial alignment at a very short distance </w:t>
+      </w:r>
+      <w:r>
+        <w:t xml:space="preserve">between the digital content and the augmented </w:t>
+      </w:r>
+    </w:p>
+    <w:p>
+      <w:pPr>
+        <w:keepNext/>
+      </w:pPr>
+      <w:proofErr w:type="gramStart"/>
+      <w:r>
         <w:lastRenderedPageBreak/>
-        <w:drawing>
-          <wp:inline distT="0" distB="0" distL="0" distR="0" wp14:anchorId="291E739B" wp14:editId="1045D18F">
-            <wp:extent cx="3081528" cy="1655064"/>
-            <wp:effectExtent l="0" t="0" r="5080" b="2540"/>
-            <wp:docPr id="1" name="Picture 1" descr="tPad1"/>
-            <wp:cNvGraphicFramePr>
-              <a:graphicFrameLocks xmlns:a="http://schemas.openxmlformats.org/drawingml/2006/main" noChangeAspect="1"/>
-            </wp:cNvGraphicFramePr>
-            <a:graphic xmlns:a="http://schemas.openxmlformats.org/drawingml/2006/main">
-              <a:graphicData uri="http://schemas.openxmlformats.org/drawingml/2006/picture">
-                <pic:pic xmlns:pic="http://schemas.openxmlformats.org/drawingml/2006/picture">
-                  <pic:nvPicPr>
-                    <pic:cNvPr id="0" name="Picture 1" descr="tPad1"/>
-                    <pic:cNvPicPr>
-                      <a:picLocks noChangeAspect="1" noChangeArrowheads="1"/>
-                    </pic:cNvPicPr>
-                  </pic:nvPicPr>
-                  <pic:blipFill>
-                    <a:blip r:embed="rId10">
-                      <a:extLst>
-                        <a:ext uri="{28A0092B-C50C-407E-A947-70E740481C1C}">
-                          <a14:useLocalDpi xmlns:a14="http://schemas.microsoft.com/office/drawing/2010/main" val="0"/>
-                        </a:ext>
-                      </a:extLst>
-                    </a:blip>
-                    <a:srcRect/>
-                    <a:stretch>
-                      <a:fillRect/>
-                    </a:stretch>
-                  </pic:blipFill>
-                  <pic:spPr bwMode="auto">
-                    <a:xfrm>
-                      <a:off x="0" y="0"/>
-                      <a:ext cx="3084898" cy="1656874"/>
-                    </a:xfrm>
-                    <a:prstGeom prst="rect">
-                      <a:avLst/>
-                    </a:prstGeom>
-                    <a:noFill/>
-                    <a:ln>
-                      <a:noFill/>
-                    </a:ln>
-                  </pic:spPr>
-                </pic:pic>
-              </a:graphicData>
-            </a:graphic>
-          </wp:inline>
-        </w:drawing>
-      </w:r>
-    </w:p>
-    <w:p>
-      <w:pPr>
-        <w:pStyle w:val="Caption"/>
-        <w:jc w:val="both"/>
-        <w:rPr>
-          <w:b w:val="0"/>
-          <w:noProof/>
-        </w:rPr>
-      </w:pPr>
-      <w:bookmarkStart w:id="0" w:name="_Ref349057889"/>
-      <w:r>
-        <w:t xml:space="preserve">Figure </w:t>
+        <w:t>object</w:t>
+      </w:r>
+      <w:proofErr w:type="gramEnd"/>
+      <w:r>
+        <w:t xml:space="preserve">, thus simplifying registration and rendering: </w:t>
+      </w:r>
+      <w:proofErr w:type="spellStart"/>
+      <w:r>
+        <w:t>registra</w:t>
+      </w:r>
+      <w:r>
+        <w:t>-</w:t>
+      </w:r>
+      <w:r>
+        <w:t>tion</w:t>
+      </w:r>
+      <w:proofErr w:type="spellEnd"/>
+      <w:r>
+        <w:t xml:space="preserve"> is reduced to finding the </w:t>
+      </w:r>
+      <w:r>
+        <w:rPr>
+          <w:i/>
+        </w:rPr>
+        <w:t>relative</w:t>
+      </w:r>
+      <w:r>
+        <w:t xml:space="preserve"> 2D location and orientation of the </w:t>
+      </w:r>
+      <w:proofErr w:type="spellStart"/>
+      <w:r>
+        <w:t>cAR</w:t>
+      </w:r>
+      <w:proofErr w:type="spellEnd"/>
+      <w:r>
+        <w:t xml:space="preserve"> device on-top of the augmented object; rendering no longer requires perspective corrections.</w:t>
+      </w:r>
+    </w:p>
+    <w:p>
+      <w:pPr>
+        <w:keepNext/>
+      </w:pPr>
+      <w:r>
+        <w:t xml:space="preserve">By following an iterative and user-centric </w:t>
+      </w:r>
+      <w:r>
+        <w:t>design approach, and taking Active R</w:t>
+      </w:r>
+      <w:r>
+        <w:t>eading</w:t>
+      </w:r>
+      <w:r>
+        <w:t xml:space="preserve"> [</w:t>
       </w:r>
       <w:r>
         <w:fldChar w:fldCharType="begin"/>
       </w:r>
       <w:r>
-        <w:instrText xml:space="preserve"> SEQ Figure \* ARABIC </w:instrText>
+        <w:instrText xml:space="preserve"> REF _Ref349394446 \r \h </w:instrText>
       </w:r>
       <w:r>
         <w:fldChar w:fldCharType="separate"/>
       </w:r>
       <w:r>
-        <w:rPr>
-          <w:noProof/>
-        </w:rPr>
         <w:t>1</w:t>
       </w:r>
       <w:r>
         <w:fldChar w:fldCharType="end"/>
       </w:r>
+      <w:r>
+        <w:t>]</w:t>
+      </w:r>
+      <w:r>
+        <w:t xml:space="preserve"> as a sample application area</w:t>
+      </w:r>
+      <w:r>
+        <w:rPr>
+          <w:rStyle w:val="FootnoteReference"/>
+        </w:rPr>
+        <w:footnoteReference w:id="1"/>
+      </w:r>
+      <w:r>
+        <w:t xml:space="preserve">, we </w:t>
+      </w:r>
+      <w:r>
+        <w:t xml:space="preserve">built a series of prototypes which helped us </w:t>
+      </w:r>
+      <w:r>
+        <w:t xml:space="preserve">identified </w:t>
+      </w:r>
+      <w:r>
+        <w:t xml:space="preserve">and explore </w:t>
+      </w:r>
+      <w:r>
+        <w:t>a series of interact</w:t>
+      </w:r>
+      <w:r>
+        <w:t>ion tec</w:t>
+      </w:r>
+      <w:r>
+        <w:t xml:space="preserve">hniques for </w:t>
+      </w:r>
+      <w:proofErr w:type="spellStart"/>
+      <w:r>
+        <w:t>cAR</w:t>
+      </w:r>
+      <w:proofErr w:type="spellEnd"/>
+      <w:r>
+        <w:t xml:space="preserve"> </w:t>
+      </w:r>
+      <w:proofErr w:type="spellStart"/>
+      <w:r>
+        <w:t>devi</w:t>
+      </w:r>
+      <w:r>
+        <w:t>-</w:t>
+      </w:r>
+      <w:r>
+        <w:t>ces</w:t>
+      </w:r>
+      <w:proofErr w:type="spellEnd"/>
+      <w:r>
+        <w:t xml:space="preserve">: </w:t>
+      </w:r>
+      <w:r>
+        <w:t>contact-based (</w:t>
+      </w:r>
+      <w:r>
+        <w:t>e.g. annotations, scribbles</w:t>
+      </w:r>
+      <w:r>
+        <w:t>), content-aware (</w:t>
+      </w:r>
+      <w:r>
+        <w:t>e.g. UI orientation, content lookup</w:t>
+      </w:r>
+      <w:r>
+        <w:t>), and off-contact (</w:t>
+      </w:r>
+      <w:r>
+        <w:t>e.g. flipping, stacking</w:t>
+      </w:r>
+      <w:r>
+        <w:t>).</w:t>
+      </w:r>
+    </w:p>
+    <w:p>
+      <w:r>
+        <w:t xml:space="preserve">Our final prototype is a mobile device called the </w:t>
+      </w:r>
+      <w:proofErr w:type="spellStart"/>
+      <w:r>
+        <w:rPr>
+          <w:i/>
+        </w:rPr>
+        <w:t>tPad</w:t>
+      </w:r>
+      <w:proofErr w:type="spellEnd"/>
+      <w:r>
+        <w:t xml:space="preserve">. The </w:t>
+      </w:r>
+      <w:proofErr w:type="spellStart"/>
+      <w:r>
+        <w:t>tPad</w:t>
+      </w:r>
+      <w:proofErr w:type="spellEnd"/>
+      <w:r>
+        <w:t xml:space="preserve"> addresses registration </w:t>
+      </w:r>
+      <w:r>
+        <w:t>with</w:t>
+      </w:r>
+      <w:r>
+        <w:t xml:space="preserve"> a camera-based feature tracking approach, and uses a capacity-overlay for touch input; a controller board detect</w:t>
+      </w:r>
+      <w:bookmarkStart w:id="0" w:name="_GoBack"/>
       <w:bookmarkEnd w:id="0"/>
       <w:r>
-        <w:t xml:space="preserve">: </w:t>
-      </w:r>
-      <w:proofErr w:type="spellStart"/>
-      <w:r>
-        <w:rPr>
-          <w:b w:val="0"/>
-        </w:rPr>
-        <w:t>tPad</w:t>
-      </w:r>
-      <w:proofErr w:type="spellEnd"/>
-      <w:r>
-        <w:rPr>
-          <w:b w:val="0"/>
-        </w:rPr>
-        <w:t xml:space="preserve"> screen capture</w:t>
-      </w:r>
-      <w:r>
-        <w:rPr>
-          <w:b w:val="0"/>
-          <w:noProof/>
-        </w:rPr>
-        <w:t xml:space="preserve"> showing highlights (green) , text and free-hand annotations, and off-screen pointers (arrow).</w:t>
-      </w:r>
-    </w:p>
-    <w:p>
-      <w:pPr>
-        <w:keepNext/>
-      </w:pPr>
-      <w:proofErr w:type="gramStart"/>
-      <w:r>
-        <w:t>object</w:t>
-      </w:r>
-      <w:proofErr w:type="gramEnd"/>
-      <w:r>
-        <w:t xml:space="preserve">, thus simplifying registration and rendering: </w:t>
-      </w:r>
-      <w:proofErr w:type="spellStart"/>
-      <w:r>
-        <w:t>registra</w:t>
-      </w:r>
-      <w:r>
-        <w:t>-</w:t>
-      </w:r>
-      <w:r>
-        <w:t>tion</w:t>
-      </w:r>
-      <w:proofErr w:type="spellEnd"/>
-      <w:r>
-        <w:t xml:space="preserve"> is reduced to finding the </w:t>
-      </w:r>
-      <w:r>
-        <w:rPr>
-          <w:i/>
-        </w:rPr>
-        <w:t>relative</w:t>
-      </w:r>
-      <w:r>
-        <w:t xml:space="preserve"> 2D location and orientation of the </w:t>
-      </w:r>
-      <w:proofErr w:type="spellStart"/>
-      <w:r>
-        <w:t>cAR</w:t>
-      </w:r>
-      <w:proofErr w:type="spellEnd"/>
-      <w:r>
-        <w:t xml:space="preserve"> device on-top of the augmented object; rendering no longer requires perspective corrections.</w:t>
-      </w:r>
-    </w:p>
-    <w:p>
-      <w:pPr>
-        <w:keepNext/>
-      </w:pPr>
-      <w:r>
-        <w:t xml:space="preserve">By following an iterative and user-centric </w:t>
-      </w:r>
-      <w:r>
-        <w:t>design approach, and taking Active R</w:t>
-      </w:r>
-      <w:r>
-        <w:t>eading</w:t>
-      </w:r>
-      <w:r>
-        <w:t xml:space="preserve"> [</w:t>
-      </w:r>
-      <w:r>
-        <w:fldChar w:fldCharType="begin"/>
-      </w:r>
-      <w:r>
-        <w:instrText xml:space="preserve"> REF _Ref349394446 \r \h </w:instrText>
-      </w:r>
-      <w:r>
-        <w:fldChar w:fldCharType="separate"/>
-      </w:r>
-      <w:r>
-        <w:t>1</w:t>
-      </w:r>
-      <w:r>
-        <w:fldChar w:fldCharType="end"/>
-      </w:r>
-      <w:r>
-        <w:t>]</w:t>
-      </w:r>
-      <w:r>
-        <w:t xml:space="preserve"> as a sample application area</w:t>
-      </w:r>
-      <w:r>
-        <w:rPr>
-          <w:rStyle w:val="FootnoteReference"/>
-        </w:rPr>
-        <w:footnoteReference w:id="1"/>
-      </w:r>
-      <w:r>
-        <w:t xml:space="preserve">, we </w:t>
-      </w:r>
-      <w:r>
-        <w:t xml:space="preserve">built a series of prototypes which helped us </w:t>
-      </w:r>
-      <w:r>
-        <w:t xml:space="preserve">identified </w:t>
-      </w:r>
-      <w:r>
-        <w:t xml:space="preserve">and explore </w:t>
-      </w:r>
-      <w:r>
-        <w:t>a series of interact</w:t>
-      </w:r>
-      <w:r>
-        <w:t>ion tec</w:t>
-      </w:r>
-      <w:r>
-        <w:t xml:space="preserve">hniques for </w:t>
-      </w:r>
-      <w:proofErr w:type="spellStart"/>
-      <w:r>
-        <w:t>cAR</w:t>
-      </w:r>
-      <w:proofErr w:type="spellEnd"/>
-      <w:r>
-        <w:t xml:space="preserve"> </w:t>
-      </w:r>
-      <w:proofErr w:type="spellStart"/>
-      <w:r>
-        <w:t>devi</w:t>
-      </w:r>
-      <w:r>
-        <w:t>-</w:t>
-      </w:r>
-      <w:r>
-        <w:t>ces</w:t>
-      </w:r>
-      <w:proofErr w:type="spellEnd"/>
-      <w:r>
-        <w:t xml:space="preserve">: </w:t>
-      </w:r>
-      <w:r>
-        <w:t>contact-based (</w:t>
-      </w:r>
-      <w:r>
-        <w:t>e.g. annotations, scribbles</w:t>
-      </w:r>
-      <w:r>
-        <w:t>), content-aware (</w:t>
-      </w:r>
-      <w:r>
-        <w:t>e.g. UI orientation, content lookup</w:t>
-      </w:r>
-      <w:r>
-        <w:t>), and off-contact (</w:t>
-      </w:r>
-      <w:r>
-        <w:t>e.g. flipping, stacking</w:t>
-      </w:r>
-      <w:r>
-        <w:t>).</w:t>
-      </w:r>
-    </w:p>
-    <w:p>
-      <w:r>
-        <w:t xml:space="preserve">Our final prototype is a mobile device called the </w:t>
-      </w:r>
-      <w:proofErr w:type="spellStart"/>
-      <w:r>
-        <w:rPr>
-          <w:i/>
-        </w:rPr>
-        <w:t>tPad</w:t>
-      </w:r>
-      <w:proofErr w:type="spellEnd"/>
-      <w:r>
-        <w:t xml:space="preserve">. The </w:t>
-      </w:r>
-      <w:proofErr w:type="spellStart"/>
-      <w:r>
-        <w:t>tPad</w:t>
-      </w:r>
-      <w:proofErr w:type="spellEnd"/>
-      <w:r>
-        <w:t xml:space="preserve"> addresses registration </w:t>
-      </w:r>
-      <w:r>
-        <w:t>with</w:t>
-      </w:r>
-      <w:r>
-        <w:t xml:space="preserve"> a camera-based feature tracking approach, and uses a capacity-overlay for touch input; a controller board detects the </w:t>
+        <w:t xml:space="preserve">s the </w:t>
       </w:r>
       <w:proofErr w:type="spellStart"/>
       <w:r>
@@ -1820,8 +1977,6 @@
           <w:caps w:val="0"/>
         </w:rPr>
       </w:pPr>
-      <w:bookmarkStart w:id="1" w:name="_GoBack"/>
-      <w:bookmarkEnd w:id="1"/>
     </w:p>
     <w:p>
       <w:pPr>
@@ -3261,11 +3416,11 @@
         </w:numPr>
         <w:jc w:val="left"/>
       </w:pPr>
-      <w:bookmarkStart w:id="2" w:name="_Ref347240962"/>
+      <w:bookmarkStart w:id="1" w:name="_Ref347240962"/>
       <w:r>
         <w:t xml:space="preserve"> </w:t>
       </w:r>
-      <w:bookmarkStart w:id="3" w:name="_Ref349394446"/>
+      <w:bookmarkStart w:id="2" w:name="_Ref349394446"/>
       <w:r>
         <w:t>Adler</w:t>
       </w:r>
@@ -3292,8 +3447,8 @@
       <w:r>
         <w:t>. How to Read a Book. Revised edition, Simon and Schuster, New York, 1972.</w:t>
       </w:r>
+      <w:bookmarkEnd w:id="1"/>
       <w:bookmarkEnd w:id="2"/>
-      <w:bookmarkEnd w:id="3"/>
     </w:p>
     <w:p>
       <w:pPr>
@@ -3307,7 +3462,7 @@
       <w:r>
         <w:t xml:space="preserve"> </w:t>
       </w:r>
-      <w:bookmarkStart w:id="4" w:name="_Ref349312273"/>
+      <w:bookmarkStart w:id="3" w:name="_Ref349312273"/>
       <w:proofErr w:type="spellStart"/>
       <w:r>
         <w:t>Bimber</w:t>
@@ -3330,7 +3485,7 @@
       <w:r>
         <w:t>R. 2005. Spatial Augmented Reality: Merging Real and Virtual Worlds. A. K. Peters, Ltd., Natick, MA, USA.</w:t>
       </w:r>
-      <w:bookmarkEnd w:id="4"/>
+      <w:bookmarkEnd w:id="3"/>
     </w:p>
     <w:p>
       <w:pPr>
@@ -3341,7 +3496,7 @@
         </w:numPr>
         <w:jc w:val="left"/>
       </w:pPr>
-      <w:bookmarkStart w:id="5" w:name="_Ref347240938"/>
+      <w:bookmarkStart w:id="4" w:name="_Ref347240938"/>
       <w:r>
         <w:t xml:space="preserve"> </w:t>
       </w:r>
@@ -3382,7 +3537,7 @@
       <w:r>
         <w:t xml:space="preserve"> vol. 39, no. 1, pp. 85–93, Feb. 2009.</w:t>
       </w:r>
-      <w:bookmarkEnd w:id="5"/>
+      <w:bookmarkEnd w:id="4"/>
     </w:p>
     <w:p>
       <w:pPr>
@@ -3393,12 +3548,12 @@
         </w:numPr>
         <w:jc w:val="left"/>
       </w:pPr>
-      <w:bookmarkStart w:id="6" w:name="_Ref347240945"/>
+      <w:bookmarkStart w:id="5" w:name="_Ref347240945"/>
       <w:r>
         <w:lastRenderedPageBreak/>
         <w:t xml:space="preserve"> Japan’s transparent display vending machine. </w:t>
       </w:r>
-      <w:hyperlink r:id="rId11" w:history="1">
+      <w:hyperlink r:id="rId12" w:history="1">
         <w:r>
           <w:rPr>
             <w:rStyle w:val="Hyperlink"/>
@@ -3406,7 +3561,7 @@
           <w:t>http://techcrunch.com/2011/12/20/video-japan-vending-machine-2-0/</w:t>
         </w:r>
       </w:hyperlink>
-      <w:bookmarkEnd w:id="6"/>
+      <w:bookmarkEnd w:id="5"/>
     </w:p>
     <w:p>
       <w:pPr>
@@ -3417,7 +3572,7 @@
         </w:numPr>
         <w:jc w:val="left"/>
       </w:pPr>
-      <w:bookmarkStart w:id="7" w:name="_Ref347240956"/>
+      <w:bookmarkStart w:id="6" w:name="_Ref347240956"/>
       <w:r>
         <w:t xml:space="preserve"> </w:t>
       </w:r>
@@ -3445,14 +3600,14 @@
       <w:r>
         <w:t xml:space="preserve"> through display. In Proceedings of the 24th annual ACM symposium adjunct on User interface software and technology (UIST '11 Adjunct). ACM, New York, NY, USA, 77-78.</w:t>
       </w:r>
-      <w:bookmarkEnd w:id="7"/>
+      <w:bookmarkEnd w:id="6"/>
     </w:p>
     <w:p>
       <w:pPr>
         <w:pStyle w:val="References"/>
         <w:ind w:left="0" w:firstLine="0"/>
         <w:sectPr>
-          <w:headerReference w:type="even" r:id="rId12"/>
+          <w:headerReference w:type="even" r:id="rId13"/>
           <w:type w:val="continuous"/>
           <w:pgSz w:w="12240" w:h="15840" w:code="1"/>
           <w:pgMar w:top="1224" w:right="1080" w:bottom="1440" w:left="1080" w:header="720" w:footer="720" w:gutter="0"/>
@@ -7331,7 +7486,7 @@
 </file>
 
 <file path=customXml/itemProps1.xml><?xml version="1.0" encoding="utf-8"?>
-<ds:datastoreItem xmlns:ds="http://schemas.openxmlformats.org/officeDocument/2006/customXml" ds:itemID="{55FC82DA-6BBF-48D9-8E66-6154F7FD8645}">
+<ds:datastoreItem xmlns:ds="http://schemas.openxmlformats.org/officeDocument/2006/customXml" ds:itemID="{46458EC2-DE90-425F-9B71-BD5F3BA72D00}">
   <ds:schemaRefs>
     <ds:schemaRef ds:uri="http://schemas.openxmlformats.org/officeDocument/2006/bibliography"/>
   </ds:schemaRefs>

</xml_diff>

<commit_message>
New intro, more content in the structure
</commit_message>
<xml_diff>
--- a/Docs/UIST 2013/tPad v4.0 (jdhr).docx
+++ b/Docs/UIST 2013/tPad v4.0 (jdhr).docx
@@ -7,6 +7,8 @@
         <w:pStyle w:val="Title"/>
         <w:spacing w:before="0" w:beforeAutospacing="0" w:after="180"/>
       </w:pPr>
+      <w:bookmarkStart w:id="0" w:name="_GoBack"/>
+      <w:bookmarkEnd w:id="0"/>
       <w:r>
         <w:t>Contact Augmented Reality</w:t>
       </w:r>
@@ -664,6 +666,7 @@
                                   <w:sz w:val="20"/>
                                 </w:rPr>
                               </w:pPr>
+                              <w:bookmarkStart w:id="1" w:name="_Ref351298393"/>
                               <w:r>
                                 <w:t xml:space="preserve">Figure </w:t>
                               </w:r>
@@ -685,6 +688,7 @@
                               <w:r>
                                 <w:fldChar w:fldCharType="end"/>
                               </w:r>
+                              <w:bookmarkEnd w:id="1"/>
                               <w:r>
                                 <w:t xml:space="preserve">: </w:t>
                               </w:r>
@@ -762,6 +766,7 @@
                             <w:sz w:val="20"/>
                           </w:rPr>
                         </w:pPr>
+                        <w:bookmarkStart w:id="2" w:name="_Ref351298393"/>
                         <w:r>
                           <w:t xml:space="preserve">Figure </w:t>
                         </w:r>
@@ -783,6 +788,7 @@
                         <w:r>
                           <w:fldChar w:fldCharType="end"/>
                         </w:r>
+                        <w:bookmarkEnd w:id="2"/>
                         <w:r>
                           <w:t xml:space="preserve">: </w:t>
                         </w:r>
@@ -851,7 +857,13 @@
         <w:t xml:space="preserve">AR faces </w:t>
       </w:r>
       <w:r>
-        <w:t xml:space="preserve">at the basic level: </w:t>
+        <w:t xml:space="preserve">at </w:t>
+      </w:r>
+      <w:r>
+        <w:t>its</w:t>
+      </w:r>
+      <w:r>
+        <w:t xml:space="preserve"> basic level: </w:t>
       </w:r>
       <w:r>
         <w:t>display technology, registration and rendering [</w:t>
@@ -970,7 +982,13 @@
       </w:r>
       <w:proofErr w:type="spellEnd"/>
       <w:r>
-        <w:t xml:space="preserve"> (e.g. 3D location, object recognition) and rendering (e.g. field-of-view calculation, perspective correction). Further, mobile displays present </w:t>
+        <w:t xml:space="preserve"> (e.g. 3D location, object recognition) and rendering (e.g. field-of-view calculation, perspective correction). </w:t>
+      </w:r>
+      <w:r>
+        <w:t>Moreover, mobile displays</w:t>
+      </w:r>
+      <w:r>
+        <w:t xml:space="preserve"> present </w:t>
       </w:r>
       <w:r>
         <w:t>limitations in terms of resolution, focus, lighting and comfort</w:t>
@@ -1105,153 +1123,564 @@
     </w:p>
     <w:p>
       <w:r>
-        <w:t xml:space="preserve">In this paper we present </w:t>
-      </w:r>
-      <w:r>
-        <w:rPr>
-          <w:i/>
-        </w:rPr>
-        <w:t>Contact Augmented Reality</w:t>
-      </w:r>
-      <w:r>
-        <w:t xml:space="preserve"> (</w:t>
+        <w:t xml:space="preserve">Small-size transparent displays (e.g. TOLEDs) are an </w:t>
       </w:r>
       <w:proofErr w:type="spellStart"/>
       <w:r>
-        <w:t>cAR</w:t>
+        <w:t>upco-ming</w:t>
       </w:r>
       <w:proofErr w:type="spellEnd"/>
       <w:r>
-        <w:t xml:space="preserve">), an approach to augmented reality </w:t>
-      </w:r>
-      <w:r>
-        <w:t xml:space="preserve">which </w:t>
-      </w:r>
-      <w:r>
-        <w:t xml:space="preserve">builds on the strengths of SAR while preserving the vision of an </w:t>
-      </w:r>
-      <w:r>
-        <w:t>AR</w:t>
-      </w:r>
-      <w:r>
-        <w:t xml:space="preserve"> that is mobile. </w:t>
-      </w:r>
-      <w:r>
-        <w:t xml:space="preserve">The basic tenet of </w:t>
-      </w:r>
-      <w:proofErr w:type="spellStart"/>
-      <w:r>
-        <w:t>cAR</w:t>
-      </w:r>
-      <w:proofErr w:type="spellEnd"/>
-      <w:r>
-        <w:t xml:space="preserve"> is a </w:t>
-      </w:r>
-      <w:r>
-        <w:rPr>
-          <w:i/>
-        </w:rPr>
-        <w:t>mobile device</w:t>
-      </w:r>
-      <w:r>
-        <w:t xml:space="preserve"> </w:t>
-      </w:r>
-      <w:r>
-        <w:t xml:space="preserve">with a </w:t>
-      </w:r>
-      <w:r>
-        <w:rPr>
-          <w:i/>
-        </w:rPr>
-        <w:t>portable transparent display</w:t>
-      </w:r>
-      <w:r>
-        <w:t xml:space="preserve"> (e.g. TOLED) </w:t>
-      </w:r>
-      <w:r>
-        <w:t xml:space="preserve">that augments a physical </w:t>
-      </w:r>
-      <w:r>
-        <w:t xml:space="preserve">object </w:t>
-      </w:r>
-      <w:r>
-        <w:t xml:space="preserve">when </w:t>
-      </w:r>
-      <w:r>
-        <w:rPr>
-          <w:i/>
-        </w:rPr>
-        <w:t>direct</w:t>
-      </w:r>
-      <w:r>
-        <w:rPr>
-          <w:i/>
-        </w:rPr>
-        <w:t>ly</w:t>
-      </w:r>
-      <w:r>
-        <w:rPr>
-          <w:i/>
-        </w:rPr>
-        <w:t xml:space="preserve"> </w:t>
-      </w:r>
-      <w:r>
-        <w:rPr>
-          <w:i/>
-        </w:rPr>
-        <w:t xml:space="preserve">overlaid on top of </w:t>
-      </w:r>
-      <w:r>
-        <w:rPr>
-          <w:i/>
-        </w:rPr>
-        <w:t>it</w:t>
-      </w:r>
-      <w:r>
-        <w:t>.</w:t>
-      </w:r>
-      <w:r>
-        <w:t xml:space="preserve"> This direct contact provides spatial alignment at a very short distance </w:t>
-      </w:r>
-      <w:r>
-        <w:t xml:space="preserve">between the digital content and the augmented </w:t>
-      </w:r>
-    </w:p>
-    <w:p>
-      <w:pPr>
-        <w:keepNext/>
-      </w:pPr>
+        <w:t xml:space="preserve"> technology often portrayed in concept devices</w:t>
+      </w:r>
+      <w:r>
+        <w:t xml:space="preserve"> [</w:t>
+      </w:r>
+      <w:r>
+        <w:fldChar w:fldCharType="begin"/>
+      </w:r>
+      <w:r>
+        <w:instrText xml:space="preserve"> REF _Ref351302050 \r \h </w:instrText>
+      </w:r>
+      <w:r>
+        <w:fldChar w:fldCharType="separate"/>
+      </w:r>
+      <w:r>
+        <w:t>3</w:t>
+      </w:r>
+      <w:r>
+        <w:fldChar w:fldCharType="end"/>
+      </w:r>
+      <w:r>
+        <w:t xml:space="preserve">, </w:t>
+      </w:r>
+      <w:r>
+        <w:fldChar w:fldCharType="begin"/>
+      </w:r>
+      <w:r>
+        <w:instrText xml:space="preserve"> REF _Ref351302052 \r \h </w:instrText>
+      </w:r>
+      <w:r>
+        <w:fldChar w:fldCharType="separate"/>
+      </w:r>
+      <w:r>
+        <w:t>4</w:t>
+      </w:r>
+      <w:r>
+        <w:fldChar w:fldCharType="end"/>
+      </w:r>
+      <w:r>
+        <w:t xml:space="preserve">, </w:t>
+      </w:r>
+      <w:r>
+        <w:fldChar w:fldCharType="begin"/>
+      </w:r>
+      <w:r>
+        <w:instrText xml:space="preserve"> REF _Ref351302053 \r \h </w:instrText>
+      </w:r>
+      <w:r>
+        <w:fldChar w:fldCharType="separate"/>
+      </w:r>
+      <w:r>
+        <w:t>6</w:t>
+      </w:r>
+      <w:r>
+        <w:fldChar w:fldCharType="end"/>
+      </w:r>
+      <w:r>
+        <w:t xml:space="preserve">, </w:t>
+      </w:r>
+      <w:r>
+        <w:fldChar w:fldCharType="begin"/>
+      </w:r>
+      <w:r>
+        <w:instrText xml:space="preserve"> REF _Ref351302055 \r \h </w:instrText>
+      </w:r>
+      <w:r>
+        <w:fldChar w:fldCharType="separate"/>
+      </w:r>
       <w:proofErr w:type="gramStart"/>
+      <w:r>
+        <w:t>9</w:t>
+      </w:r>
+      <w:proofErr w:type="gramEnd"/>
+      <w:r>
+        <w:fldChar w:fldCharType="end"/>
+      </w:r>
+      <w:r>
+        <w:t>]</w:t>
+      </w:r>
+      <w:r>
+        <w:t xml:space="preserve">. In this paper we explore the use of such displays for augmented reality </w:t>
+      </w:r>
+      <w:r>
+        <w:t>and leverage a property not available in other display technologies: they can rest directly on top of the augmented object</w:t>
+      </w:r>
+      <w:r>
+        <w:t xml:space="preserve"> while allowing such object </w:t>
+      </w:r>
+      <w:proofErr w:type="gramStart"/>
+      <w:r>
+        <w:t>be</w:t>
+      </w:r>
+      <w:proofErr w:type="gramEnd"/>
+      <w:r>
+        <w:t xml:space="preserve"> visible</w:t>
+      </w:r>
+      <w:r>
+        <w:t xml:space="preserve">. This direct contact provides spatial alignment at very short distance between the digital content and the </w:t>
+      </w:r>
+      <w:r>
+        <w:t>augmen</w:t>
+      </w:r>
+      <w:r>
+        <w:t xml:space="preserve">ted </w:t>
+      </w:r>
       <w:r>
         <w:lastRenderedPageBreak/>
         <w:t>object</w:t>
       </w:r>
+      <w:r>
+        <w:t>, allowing us to create a mobile</w:t>
+      </w:r>
+      <w:r>
+        <w:t xml:space="preserve"> augmented reality </w:t>
+      </w:r>
+      <w:r>
+        <w:t xml:space="preserve">with </w:t>
+      </w:r>
+      <w:r>
+        <w:t xml:space="preserve">the strengths of SAR. We call this approach </w:t>
+      </w:r>
+      <w:r>
+        <w:rPr>
+          <w:i/>
+        </w:rPr>
+        <w:t>Contact Augmented Reality</w:t>
+      </w:r>
+      <w:r>
+        <w:t xml:space="preserve"> (</w:t>
+      </w:r>
+      <w:proofErr w:type="spellStart"/>
+      <w:r>
+        <w:t>cAR</w:t>
+      </w:r>
+      <w:proofErr w:type="spellEnd"/>
+      <w:r>
+        <w:t>)</w:t>
+      </w:r>
+      <w:r>
+        <w:t>.</w:t>
+      </w:r>
+      <w:r>
+        <w:t xml:space="preserve"> </w:t>
+      </w:r>
+      <w:proofErr w:type="spellStart"/>
+      <w:proofErr w:type="gramStart"/>
+      <w:r>
+        <w:t>cAR</w:t>
+      </w:r>
+      <w:proofErr w:type="spellEnd"/>
       <w:proofErr w:type="gramEnd"/>
       <w:r>
-        <w:t xml:space="preserve">, thus simplifying registration and rendering: </w:t>
+        <w:t xml:space="preserve"> simplifies the requirements for </w:t>
+      </w:r>
+      <w:r>
+        <w:t xml:space="preserve">registration and rendering: registration is reduced to finding the </w:t>
+      </w:r>
+      <w:r>
+        <w:rPr>
+          <w:i/>
+        </w:rPr>
+        <w:t>relative</w:t>
+      </w:r>
+      <w:r>
+        <w:t xml:space="preserve"> 2D location and orientation of the </w:t>
       </w:r>
       <w:proofErr w:type="spellStart"/>
       <w:r>
-        <w:t>registra</w:t>
+        <w:t>cAR</w:t>
+      </w:r>
+      <w:proofErr w:type="spellEnd"/>
+      <w:r>
+        <w:t xml:space="preserve"> device on-top of the augmented object; rendering no longer requires perspective corrections.</w:t>
+      </w:r>
+    </w:p>
+    <w:p>
+      <w:r>
+        <w:t xml:space="preserve">By following an iterative and user-centric </w:t>
+      </w:r>
+      <w:r>
+        <w:t>design approach, and taking Active R</w:t>
+      </w:r>
+      <w:r>
+        <w:t>eading</w:t>
+      </w:r>
+      <w:r>
+        <w:t xml:space="preserve"> [</w:t>
+      </w:r>
+      <w:r>
+        <w:fldChar w:fldCharType="begin"/>
+      </w:r>
+      <w:r>
+        <w:instrText xml:space="preserve"> REF _Ref349394446 \r \h </w:instrText>
+      </w:r>
+      <w:r>
+        <w:fldChar w:fldCharType="separate"/>
+      </w:r>
+      <w:r>
+        <w:t>1</w:t>
+      </w:r>
+      <w:r>
+        <w:fldChar w:fldCharType="end"/>
+      </w:r>
+      <w:r>
+        <w:t>]</w:t>
+      </w:r>
+      <w:r>
+        <w:t xml:space="preserve"> as a sample application area</w:t>
+      </w:r>
+      <w:r>
+        <w:rPr>
+          <w:rStyle w:val="FootnoteReference"/>
+        </w:rPr>
+        <w:footnoteReference w:id="1"/>
+      </w:r>
+      <w:r>
+        <w:t xml:space="preserve">, we </w:t>
+      </w:r>
+      <w:r>
+        <w:t xml:space="preserve">built </w:t>
+      </w:r>
+      <w:r>
+        <w:t xml:space="preserve">two </w:t>
+      </w:r>
+      <w:r>
+        <w:t xml:space="preserve">prototypes which helped us </w:t>
+      </w:r>
+      <w:r>
+        <w:t xml:space="preserve">identified </w:t>
+      </w:r>
+      <w:r>
+        <w:t xml:space="preserve">and explore </w:t>
+      </w:r>
+      <w:r>
+        <w:t>a series of interact</w:t>
+      </w:r>
+      <w:r>
+        <w:t>ion tec</w:t>
+      </w:r>
+      <w:r>
+        <w:t xml:space="preserve">hniques for </w:t>
+      </w:r>
+      <w:proofErr w:type="spellStart"/>
+      <w:r>
+        <w:t>cAR</w:t>
+      </w:r>
+      <w:proofErr w:type="spellEnd"/>
+      <w:r>
+        <w:t xml:space="preserve"> devi</w:t>
+      </w:r>
+      <w:r>
+        <w:t>ces</w:t>
+      </w:r>
+      <w:r>
+        <w:t>: contact-based (e.g. annotations, scribbles), content-aware (e.g. UI orientation, content lookup), and off-contact (e.g. flipping, stacking). The first prototype is tabletop-based with transparent tangibles</w:t>
+      </w:r>
+      <w:r>
+        <w:t xml:space="preserve">; it uses </w:t>
+      </w:r>
+      <w:proofErr w:type="spellStart"/>
+      <w:r>
+        <w:t>fiducial</w:t>
+      </w:r>
+      <w:proofErr w:type="spellEnd"/>
+      <w:r>
+        <w:t xml:space="preserve"> markers for registration and rendering is handled by the tabletop display.</w:t>
+      </w:r>
+      <w:r>
+        <w:t xml:space="preserve"> </w:t>
+      </w:r>
+      <w:r>
+        <w:t xml:space="preserve">This prototype enabled </w:t>
+      </w:r>
+      <w:r>
+        <w:t xml:space="preserve">rapid prototyping and testing of the </w:t>
+      </w:r>
+      <w:r>
+        <w:t>interaction techniques</w:t>
+      </w:r>
+      <w:r>
+        <w:t>.</w:t>
+      </w:r>
+      <w:r>
+        <w:t xml:space="preserve"> </w:t>
+      </w:r>
+      <w:r>
+        <w:t xml:space="preserve">Our final prototype is a mobile device called the </w:t>
+      </w:r>
+      <w:proofErr w:type="spellStart"/>
+      <w:r>
+        <w:rPr>
+          <w:i/>
+        </w:rPr>
+        <w:t>tPad</w:t>
+      </w:r>
+      <w:proofErr w:type="spellEnd"/>
+      <w:r>
+        <w:t xml:space="preserve">. The </w:t>
+      </w:r>
+      <w:proofErr w:type="spellStart"/>
+      <w:r>
+        <w:t>tPad</w:t>
+      </w:r>
+      <w:proofErr w:type="spellEnd"/>
+      <w:r>
+        <w:t xml:space="preserve"> </w:t>
+      </w:r>
+      <w:r>
+        <w:t xml:space="preserve">uses a 7” LCD displays on a light-table and </w:t>
+      </w:r>
+      <w:r>
+        <w:t xml:space="preserve">addresses registration </w:t>
+      </w:r>
+      <w:r>
+        <w:t>with</w:t>
+      </w:r>
+      <w:r>
+        <w:t xml:space="preserve"> a camera-</w:t>
+      </w:r>
+      <w:r>
+        <w:t>based feature tracking approach</w:t>
+      </w:r>
+      <w:r>
+        <w:t xml:space="preserve"> (see</w:t>
+      </w:r>
+      <w:r>
+        <w:t xml:space="preserve"> </w:t>
+      </w:r>
+      <w:r>
+        <w:fldChar w:fldCharType="begin"/>
+      </w:r>
+      <w:r>
+        <w:instrText xml:space="preserve"> REF _Ref351298393 \h </w:instrText>
+      </w:r>
+      <w:r>
+        <w:fldChar w:fldCharType="separate"/>
+      </w:r>
+      <w:r>
+        <w:t xml:space="preserve">Figure </w:t>
+      </w:r>
+      <w:r>
+        <w:rPr>
+          <w:noProof/>
+        </w:rPr>
+        <w:t>1</w:t>
+      </w:r>
+      <w:r>
+        <w:fldChar w:fldCharType="end"/>
+      </w:r>
+      <w:r>
+        <w:t>)</w:t>
+      </w:r>
+      <w:r>
+        <w:t>.</w:t>
+      </w:r>
+      <w:r>
+        <w:t xml:space="preserve"> </w:t>
+      </w:r>
+      <w:proofErr w:type="spellStart"/>
+      <w:proofErr w:type="gramStart"/>
+      <w:r>
+        <w:t>tPad</w:t>
+      </w:r>
+      <w:proofErr w:type="spellEnd"/>
+      <w:proofErr w:type="gramEnd"/>
+      <w:r>
+        <w:t xml:space="preserve"> </w:t>
+      </w:r>
+      <w:r>
+        <w:t xml:space="preserve">uses a </w:t>
+      </w:r>
+      <w:r>
+        <w:t>resistive</w:t>
+      </w:r>
+      <w:r>
+        <w:t xml:space="preserve">-overlay for touch/pen input and </w:t>
+      </w:r>
+      <w:r>
+        <w:t xml:space="preserve">a controller board detects flipping </w:t>
+      </w:r>
+      <w:r>
+        <w:t>and stacking</w:t>
+      </w:r>
+      <w:r>
+        <w:t>.</w:t>
+      </w:r>
+      <w:r>
+        <w:t xml:space="preserve"> This prototype allowed us to explore the challenged for building a real </w:t>
+      </w:r>
+      <w:proofErr w:type="spellStart"/>
+      <w:r>
+        <w:t>cAR</w:t>
+      </w:r>
+      <w:proofErr w:type="spellEnd"/>
+      <w:r>
+        <w:t xml:space="preserve"> device.</w:t>
+      </w:r>
+    </w:p>
+    <w:p>
+      <w:pPr>
+        <w:keepNext/>
+        <w:rPr>
+          <w:b/>
+        </w:rPr>
+      </w:pPr>
+      <w:r>
+        <w:lastRenderedPageBreak/>
+        <w:t xml:space="preserve">For both </w:t>
+      </w:r>
+      <w:proofErr w:type="spellStart"/>
+      <w:r>
+        <w:t>cAR</w:t>
+      </w:r>
+      <w:proofErr w:type="spellEnd"/>
+      <w:r>
+        <w:t xml:space="preserve"> </w:t>
+      </w:r>
+      <w:r>
+        <w:t>prototypes w</w:t>
+      </w:r>
+      <w:r>
+        <w:t xml:space="preserve">e implemented </w:t>
+      </w:r>
+      <w:r>
+        <w:t xml:space="preserve">an </w:t>
+      </w:r>
+      <w:r>
+        <w:t xml:space="preserve">active reading </w:t>
+      </w:r>
+      <w:r>
+        <w:t xml:space="preserve">application </w:t>
+      </w:r>
+      <w:r>
+        <w:t>allowing</w:t>
+      </w:r>
+      <w:r>
+        <w:t xml:space="preserve"> users to underline, highlight, </w:t>
+      </w:r>
+      <w:proofErr w:type="gramStart"/>
+      <w:r>
+        <w:t>scribble</w:t>
+      </w:r>
+      <w:proofErr w:type="gramEnd"/>
+      <w:r>
+        <w:t xml:space="preserve"> </w:t>
+      </w:r>
+      <w:r>
+        <w:t xml:space="preserve">comments, search content, and look-up references. </w:t>
+      </w:r>
+      <w:proofErr w:type="gramStart"/>
+      <w:r>
+        <w:t>Users</w:t>
+      </w:r>
+      <w:proofErr w:type="gramEnd"/>
+      <w:r>
+        <w:t xml:space="preserve"> access special information by flipping the</w:t>
+      </w:r>
+      <w:r>
+        <w:t xml:space="preserve"> device</w:t>
+      </w:r>
+      <w:r>
+        <w:t xml:space="preserve">, and two </w:t>
+      </w:r>
+      <w:r>
+        <w:t xml:space="preserve">devices </w:t>
+      </w:r>
+      <w:r>
+        <w:t xml:space="preserve">can </w:t>
+      </w:r>
+      <w:r>
+        <w:t>share content when staked-up.</w:t>
+      </w:r>
+      <w:r>
+        <w:t xml:space="preserve"> </w:t>
+      </w:r>
+      <w:r>
+        <w:t xml:space="preserve">We studied the use of </w:t>
+      </w:r>
+      <w:proofErr w:type="spellStart"/>
+      <w:r>
+        <w:t>cAR</w:t>
+      </w:r>
+      <w:proofErr w:type="spellEnd"/>
+      <w:r>
+        <w:t xml:space="preserve"> to support active reading with users in informal sessions</w:t>
+      </w:r>
+      <w:r>
+        <w:t xml:space="preserve">. Initial feedback shows that </w:t>
+      </w:r>
+      <w:r>
+        <w:rPr>
+          <w:highlight w:val="yellow"/>
+        </w:rPr>
+        <w:t xml:space="preserve">using the </w:t>
+      </w:r>
+      <w:proofErr w:type="spellStart"/>
+      <w:r>
+        <w:rPr>
+          <w:highlight w:val="yellow"/>
+        </w:rPr>
+        <w:t>tPad</w:t>
+      </w:r>
+      <w:proofErr w:type="spellEnd"/>
+      <w:r>
+        <w:rPr>
+          <w:highlight w:val="yellow"/>
+        </w:rPr>
+        <w:t xml:space="preserve"> is highly intuitive and learn-able. Moreover, users highlighted the value of reading on paper, having the digital features when needed, and being able to access their annotations digitally.</w:t>
+      </w:r>
+    </w:p>
+    <w:p>
+      <w:r>
+        <w:t xml:space="preserve">Our </w:t>
+      </w:r>
+      <w:r>
+        <w:t>contributions are at the conceptual, interaction design, and technical levels</w:t>
+      </w:r>
+      <w:r>
+        <w:t xml:space="preserve">. First, we introduce </w:t>
+      </w:r>
+      <w:proofErr w:type="spellStart"/>
+      <w:r>
+        <w:t>cAR</w:t>
+      </w:r>
+      <w:proofErr w:type="spellEnd"/>
+      <w:r>
+        <w:t xml:space="preserve"> and </w:t>
+      </w:r>
+      <w:proofErr w:type="spellStart"/>
+      <w:r>
+        <w:t>differ</w:t>
+      </w:r>
+      <w:r>
+        <w:t>en</w:t>
       </w:r>
       <w:r>
         <w:t>-</w:t>
       </w:r>
       <w:r>
-        <w:t>tion</w:t>
+        <w:t>tiate</w:t>
       </w:r>
       <w:proofErr w:type="spellEnd"/>
       <w:r>
-        <w:t xml:space="preserve"> is reduced to finding the </w:t>
-      </w:r>
-      <w:r>
-        <w:rPr>
-          <w:i/>
-        </w:rPr>
-        <w:t>relative</w:t>
-      </w:r>
-      <w:r>
-        <w:t xml:space="preserve"> 2D location and orientation of the </w:t>
+        <w:t xml:space="preserve"> it from existing AR approaches</w:t>
+      </w:r>
+      <w:r>
+        <w:t xml:space="preserve">. Second, </w:t>
+      </w:r>
+      <w:r>
+        <w:t xml:space="preserve">and propose a series of interaction techniques for </w:t>
       </w:r>
       <w:proofErr w:type="spellStart"/>
       <w:r>
@@ -1259,72 +1688,22 @@
       </w:r>
       <w:proofErr w:type="spellEnd"/>
       <w:r>
-        <w:t xml:space="preserve"> device on-top of the augmented object; rendering no longer requires perspective corrections.</w:t>
-      </w:r>
-    </w:p>
-    <w:p>
-      <w:pPr>
-        <w:keepNext/>
-      </w:pPr>
-      <w:r>
-        <w:t xml:space="preserve">By following an iterative and user-centric </w:t>
-      </w:r>
-      <w:r>
-        <w:t>design approach, and taking Active R</w:t>
-      </w:r>
-      <w:r>
-        <w:t>eading</w:t>
-      </w:r>
-      <w:r>
-        <w:t xml:space="preserve"> [</w:t>
-      </w:r>
-      <w:r>
-        <w:fldChar w:fldCharType="begin"/>
-      </w:r>
-      <w:r>
-        <w:instrText xml:space="preserve"> REF _Ref349394446 \r \h </w:instrText>
-      </w:r>
-      <w:r>
-        <w:fldChar w:fldCharType="separate"/>
-      </w:r>
-      <w:r>
-        <w:t>1</w:t>
-      </w:r>
-      <w:r>
-        <w:fldChar w:fldCharType="end"/>
-      </w:r>
-      <w:r>
-        <w:t>]</w:t>
-      </w:r>
-      <w:r>
-        <w:t xml:space="preserve"> as a sample application area</w:t>
-      </w:r>
-      <w:r>
-        <w:rPr>
-          <w:rStyle w:val="FootnoteReference"/>
-        </w:rPr>
-        <w:footnoteReference w:id="1"/>
-      </w:r>
-      <w:r>
-        <w:t xml:space="preserve">, we </w:t>
-      </w:r>
-      <w:r>
-        <w:t xml:space="preserve">built a series of prototypes which helped us </w:t>
-      </w:r>
-      <w:r>
-        <w:t xml:space="preserve">identified </w:t>
-      </w:r>
-      <w:r>
-        <w:t xml:space="preserve">and explore </w:t>
-      </w:r>
-      <w:r>
-        <w:t>a series of interact</w:t>
-      </w:r>
-      <w:r>
-        <w:t>ion tec</w:t>
-      </w:r>
-      <w:r>
-        <w:t xml:space="preserve">hniques for </w:t>
+        <w:t xml:space="preserve">. </w:t>
+      </w:r>
+      <w:r>
+        <w:t>Finally</w:t>
+      </w:r>
+      <w:r>
+        <w:t xml:space="preserve">, </w:t>
+      </w:r>
+      <w:r>
+        <w:t xml:space="preserve">we present </w:t>
+      </w:r>
+      <w:r>
+        <w:t>two</w:t>
+      </w:r>
+      <w:r>
+        <w:t xml:space="preserve"> </w:t>
       </w:r>
       <w:proofErr w:type="spellStart"/>
       <w:r>
@@ -1334,318 +1713,28 @@
       <w:r>
         <w:t xml:space="preserve"> </w:t>
       </w:r>
+      <w:r>
+        <w:t>prototype</w:t>
+      </w:r>
+      <w:r>
+        <w:t>s</w:t>
+      </w:r>
+      <w:r>
+        <w:t xml:space="preserve"> </w:t>
+      </w:r>
+      <w:r>
+        <w:t xml:space="preserve">and show how </w:t>
+      </w:r>
       <w:proofErr w:type="spellStart"/>
       <w:r>
-        <w:t>devi</w:t>
-      </w:r>
-      <w:r>
-        <w:t>-</w:t>
-      </w:r>
-      <w:r>
-        <w:t>ces</w:t>
+        <w:t>cAR</w:t>
       </w:r>
       <w:proofErr w:type="spellEnd"/>
       <w:r>
-        <w:t xml:space="preserve">: </w:t>
-      </w:r>
-      <w:r>
-        <w:t>contact-based (</w:t>
-      </w:r>
-      <w:r>
-        <w:t>e.g. annotations, scribbles</w:t>
-      </w:r>
-      <w:r>
-        <w:t>), content-aware (</w:t>
-      </w:r>
-      <w:r>
-        <w:t>e.g. UI orientation, content lookup</w:t>
-      </w:r>
-      <w:r>
-        <w:t>), and off-contact (</w:t>
-      </w:r>
-      <w:r>
-        <w:t>e.g. flipping, stacking</w:t>
-      </w:r>
-      <w:r>
-        <w:t>).</w:t>
-      </w:r>
-    </w:p>
-    <w:p>
-      <w:r>
-        <w:t xml:space="preserve">Our final prototype is a mobile device called the </w:t>
-      </w:r>
-      <w:proofErr w:type="spellStart"/>
-      <w:r>
-        <w:rPr>
-          <w:i/>
-        </w:rPr>
-        <w:t>tPad</w:t>
-      </w:r>
-      <w:proofErr w:type="spellEnd"/>
-      <w:r>
-        <w:t xml:space="preserve">. The </w:t>
-      </w:r>
-      <w:proofErr w:type="spellStart"/>
-      <w:r>
-        <w:t>tPad</w:t>
-      </w:r>
-      <w:proofErr w:type="spellEnd"/>
-      <w:r>
-        <w:t xml:space="preserve"> addresses registration </w:t>
-      </w:r>
-      <w:r>
-        <w:t>with</w:t>
-      </w:r>
-      <w:r>
-        <w:t xml:space="preserve"> a camera-based feature tracking approach, and uses a capacity-overlay for touch input; a controller board detect</w:t>
-      </w:r>
-      <w:bookmarkStart w:id="0" w:name="_GoBack"/>
-      <w:bookmarkEnd w:id="0"/>
-      <w:r>
-        <w:t xml:space="preserve">s the </w:t>
-      </w:r>
-      <w:proofErr w:type="spellStart"/>
-      <w:r>
-        <w:t>tPad's</w:t>
-      </w:r>
-      <w:proofErr w:type="spellEnd"/>
-      <w:r>
-        <w:t xml:space="preserve"> flipping or whether it's stacked </w:t>
-      </w:r>
-      <w:r>
-        <w:t xml:space="preserve">on top of </w:t>
-      </w:r>
-      <w:r>
-        <w:t xml:space="preserve">another one. We implemented the </w:t>
-      </w:r>
-      <w:proofErr w:type="spellStart"/>
-      <w:r>
-        <w:t>ActiveReade</w:t>
-      </w:r>
-      <w:proofErr w:type="spellEnd"/>
-      <w:r>
-        <w:t xml:space="preserve">, a </w:t>
-      </w:r>
-      <w:proofErr w:type="spellStart"/>
-      <w:r>
-        <w:t>tPad</w:t>
-      </w:r>
-      <w:proofErr w:type="spellEnd"/>
-      <w:r>
-        <w:t xml:space="preserve"> application that allows users to </w:t>
-      </w:r>
-      <w:proofErr w:type="gramStart"/>
-      <w:r>
-        <w:t>underline,</w:t>
-      </w:r>
-      <w:proofErr w:type="gramEnd"/>
-      <w:r>
-        <w:t xml:space="preserve"> high</w:t>
-      </w:r>
-      <w:r>
-        <w:t>-</w:t>
-      </w:r>
-      <w:r>
-        <w:t xml:space="preserve">light, scribble comments, search content, and look-up references (see </w:t>
-      </w:r>
-      <w:r>
-        <w:fldChar w:fldCharType="begin"/>
-      </w:r>
-      <w:r>
-        <w:instrText xml:space="preserve"> REF _Ref349057889 \h </w:instrText>
-      </w:r>
-      <w:r>
-        <w:fldChar w:fldCharType="separate"/>
-      </w:r>
-      <w:r>
-        <w:t xml:space="preserve">Figure </w:t>
-      </w:r>
-      <w:r>
-        <w:rPr>
-          <w:noProof/>
-        </w:rPr>
-        <w:t>1</w:t>
-      </w:r>
-      <w:r>
-        <w:fldChar w:fldCharType="end"/>
-      </w:r>
-      <w:r>
-        <w:t xml:space="preserve">). </w:t>
-      </w:r>
-      <w:proofErr w:type="gramStart"/>
-      <w:r>
-        <w:t>Users</w:t>
-      </w:r>
-      <w:proofErr w:type="gramEnd"/>
-      <w:r>
-        <w:t xml:space="preserve"> access special information by flipping the </w:t>
-      </w:r>
-      <w:proofErr w:type="spellStart"/>
-      <w:r>
-        <w:t>tPad</w:t>
-      </w:r>
-      <w:proofErr w:type="spellEnd"/>
-      <w:r>
-        <w:t xml:space="preserve">, and two </w:t>
-      </w:r>
-      <w:proofErr w:type="spellStart"/>
-      <w:r>
-        <w:t>tPads</w:t>
-      </w:r>
-      <w:proofErr w:type="spellEnd"/>
-      <w:r>
-        <w:t xml:space="preserve"> can </w:t>
-      </w:r>
-      <w:r>
-        <w:t>share content when staked-up.</w:t>
-      </w:r>
-    </w:p>
-    <w:p>
-      <w:pPr>
-        <w:rPr>
-          <w:b/>
-        </w:rPr>
-      </w:pPr>
-      <w:r>
-        <w:t xml:space="preserve">We studied the </w:t>
-      </w:r>
-      <w:proofErr w:type="spellStart"/>
-      <w:r>
-        <w:t>ActiveReader</w:t>
-      </w:r>
-      <w:proofErr w:type="spellEnd"/>
-      <w:r>
         <w:t xml:space="preserve"> </w:t>
       </w:r>
-      <w:proofErr w:type="spellStart"/>
-      <w:r>
-        <w:t>tPad</w:t>
-      </w:r>
-      <w:proofErr w:type="spellEnd"/>
-      <w:r>
-        <w:t xml:space="preserve"> application with users </w:t>
-      </w:r>
-      <w:r>
-        <w:t>in active reading tasks</w:t>
-      </w:r>
-      <w:r>
-        <w:t>. The task</w:t>
-      </w:r>
-      <w:r>
-        <w:t>s</w:t>
-      </w:r>
-      <w:r>
-        <w:t xml:space="preserve"> required using all the </w:t>
-      </w:r>
-      <w:proofErr w:type="spellStart"/>
-      <w:r>
-        <w:t>tPad</w:t>
-      </w:r>
-      <w:proofErr w:type="spellEnd"/>
-      <w:r>
-        <w:t xml:space="preserve"> features like touch, flipping and staking. Initial feedback </w:t>
-      </w:r>
-      <w:r>
-        <w:lastRenderedPageBreak/>
-        <w:t xml:space="preserve">shows that </w:t>
-      </w:r>
-      <w:r>
-        <w:rPr>
-          <w:highlight w:val="yellow"/>
-        </w:rPr>
-        <w:t xml:space="preserve">using the </w:t>
-      </w:r>
-      <w:proofErr w:type="spellStart"/>
-      <w:r>
-        <w:rPr>
-          <w:highlight w:val="yellow"/>
-        </w:rPr>
-        <w:t>tPad</w:t>
-      </w:r>
-      <w:proofErr w:type="spellEnd"/>
-      <w:r>
-        <w:rPr>
-          <w:highlight w:val="yellow"/>
-        </w:rPr>
-        <w:t xml:space="preserve"> is highly intuitive and learn-able. Moreover, users highlighted the value of reading on paper, having the digital features when needed, and being able to access their annotations digitally.</w:t>
-      </w:r>
-    </w:p>
-    <w:p>
-      <w:r>
-        <w:t xml:space="preserve">Our </w:t>
-      </w:r>
-      <w:r>
-        <w:t>contributions are at the conceptual, interaction design, and technical levels</w:t>
-      </w:r>
-      <w:r>
-        <w:t xml:space="preserve">. First, we introduce </w:t>
-      </w:r>
-      <w:proofErr w:type="spellStart"/>
-      <w:r>
-        <w:t>cAR</w:t>
-      </w:r>
-      <w:proofErr w:type="spellEnd"/>
-      <w:r>
-        <w:t xml:space="preserve"> and </w:t>
-      </w:r>
-      <w:proofErr w:type="spellStart"/>
-      <w:r>
-        <w:t>differ</w:t>
-      </w:r>
-      <w:r>
-        <w:t>en</w:t>
-      </w:r>
-      <w:r>
-        <w:t>-</w:t>
-      </w:r>
-      <w:r>
-        <w:t>tiate</w:t>
-      </w:r>
-      <w:proofErr w:type="spellEnd"/>
-      <w:r>
-        <w:t xml:space="preserve"> it from existing AR approaches</w:t>
-      </w:r>
-      <w:r>
-        <w:t xml:space="preserve">. Second, </w:t>
-      </w:r>
-      <w:r>
-        <w:t xml:space="preserve">and propose a series of interaction techniques for </w:t>
-      </w:r>
-      <w:proofErr w:type="spellStart"/>
-      <w:r>
-        <w:t>cAR</w:t>
-      </w:r>
-      <w:proofErr w:type="spellEnd"/>
-      <w:r>
-        <w:t xml:space="preserve">. </w:t>
-      </w:r>
-      <w:r>
-        <w:t>Finally</w:t>
-      </w:r>
-      <w:r>
-        <w:t xml:space="preserve">, </w:t>
-      </w:r>
-      <w:r>
-        <w:t xml:space="preserve">we present a device prototype called the </w:t>
-      </w:r>
-      <w:proofErr w:type="spellStart"/>
-      <w:r>
-        <w:t>tPad</w:t>
-      </w:r>
-      <w:proofErr w:type="spellEnd"/>
-      <w:r>
-        <w:t xml:space="preserve"> and </w:t>
-      </w:r>
-      <w:r>
-        <w:t xml:space="preserve">show how the </w:t>
-      </w:r>
-      <w:proofErr w:type="spellStart"/>
-      <w:r>
-        <w:t>tPad</w:t>
-      </w:r>
-      <w:proofErr w:type="spellEnd"/>
-      <w:r>
-        <w:t xml:space="preserve"> and the CAR notion can be applied</w:t>
+      <w:r>
+        <w:t>can be applied</w:t>
       </w:r>
       <w:r>
         <w:t xml:space="preserve"> to and benefit an every</w:t>
@@ -1853,15 +1942,23 @@
     </w:p>
     <w:p>
       <w:r>
-        <w:t xml:space="preserve">4) Operation both as a mobile device, and as </w:t>
-      </w:r>
-      <w:proofErr w:type="gramStart"/>
-      <w:r>
-        <w:t>a</w:t>
-      </w:r>
-      <w:proofErr w:type="gramEnd"/>
+        <w:t>4) Operation both as a mobile device, and as a</w:t>
+      </w:r>
+      <w:r>
+        <w:t>n</w:t>
+      </w:r>
       <w:r>
         <w:t xml:space="preserve"> augmented lens.</w:t>
+      </w:r>
+    </w:p>
+    <w:p>
+      <w:r>
+        <w:t>5) Rests on the table (not as tiring)</w:t>
+      </w:r>
+    </w:p>
+    <w:p>
+      <w:r>
+        <w:t>6) Not always present – as a support tool rather than focal, as an ambient display</w:t>
       </w:r>
     </w:p>
     <w:p>
@@ -2062,6 +2159,37 @@
     <w:p>
       <w:pPr>
         <w:pStyle w:val="Heading1"/>
+        <w:rPr>
+          <w:caps w:val="0"/>
+        </w:rPr>
+      </w:pPr>
+      <w:r>
+        <w:rPr>
+          <w:caps w:val="0"/>
+        </w:rPr>
+        <w:t>ACTIVE READING [1/2 COLUMN]</w:t>
+      </w:r>
+    </w:p>
+    <w:p/>
+    <w:p/>
+    <w:p/>
+    <w:p/>
+    <w:p/>
+    <w:p/>
+    <w:p/>
+    <w:p/>
+    <w:p/>
+    <w:p/>
+    <w:p/>
+    <w:p/>
+    <w:p/>
+    <w:p/>
+    <w:p/>
+    <w:p/>
+    <w:p/>
+    <w:p>
+      <w:pPr>
+        <w:pStyle w:val="Heading1"/>
       </w:pPr>
       <w:proofErr w:type="spellStart"/>
       <w:proofErr w:type="gramStart"/>
@@ -2069,6 +2197,7 @@
         <w:rPr>
           <w:caps w:val="0"/>
         </w:rPr>
+        <w:lastRenderedPageBreak/>
         <w:t>cAR</w:t>
       </w:r>
       <w:proofErr w:type="spellEnd"/>
@@ -2232,7 +2361,13 @@
         </w:numPr>
       </w:pPr>
       <w:r>
-        <w:t>Adding content (highlights, scribbles, notes)</w:t>
+        <w:t xml:space="preserve">Adding </w:t>
+      </w:r>
+      <w:r>
+        <w:t xml:space="preserve">digital </w:t>
+      </w:r>
+      <w:r>
+        <w:t>content (highlights, scribbles, notes)</w:t>
       </w:r>
     </w:p>
     <w:p>
@@ -2244,7 +2379,13 @@
         </w:numPr>
       </w:pPr>
       <w:r>
-        <w:t>Interacting with content (opening/moving note, remove highlight and scribble)</w:t>
+        <w:t xml:space="preserve">Interacting with </w:t>
+      </w:r>
+      <w:r>
+        <w:t xml:space="preserve">digital </w:t>
+      </w:r>
+      <w:r>
+        <w:t>content (opening/moving note, remove highlight and scribble)</w:t>
       </w:r>
     </w:p>
     <w:p>
@@ -2285,7 +2426,6 @@
         </w:numPr>
       </w:pPr>
       <w:r>
-        <w:lastRenderedPageBreak/>
         <w:t>Anchoring content to object (highlight search results)</w:t>
       </w:r>
     </w:p>
@@ -2937,12 +3077,27 @@
     </w:p>
     <w:p>
       <w:r>
+        <w:t>Software architecture</w:t>
+      </w:r>
+    </w:p>
+    <w:p>
+      <w:r>
+        <w:t>Hardware</w:t>
+      </w:r>
+    </w:p>
+    <w:p>
+      <w:r>
+        <w:t>Registration efficiency (graphs by Sophie)</w:t>
+      </w:r>
+    </w:p>
+    <w:p>
+      <w:r>
+        <w:t>Limitations: LCD and light-table, FPS, single-side touch input, attached to the computer</w:t>
+      </w:r>
+    </w:p>
+    <w:p>
+      <w:r>
         <w:t>Feedback</w:t>
-      </w:r>
-    </w:p>
-    <w:p>
-      <w:r>
-        <w:t>Limitations: LCD and light-table, FPS, single-side touch input, attached to the computer</w:t>
       </w:r>
     </w:p>
     <w:p>
@@ -3102,6 +3257,137 @@
     </w:p>
     <w:p>
       <w:r>
+        <w:t>Model</w:t>
+      </w:r>
+    </w:p>
+    <w:p>
+      <w:pPr>
+        <w:pStyle w:val="ListParagraph"/>
+        <w:numPr>
+          <w:ilvl w:val="0"/>
+          <w:numId w:val="39"/>
+        </w:numPr>
+      </w:pPr>
+      <w:r>
+        <w:t>Model-based registration: model creation and distribution</w:t>
+      </w:r>
+    </w:p>
+    <w:p>
+      <w:pPr>
+        <w:pStyle w:val="ListParagraph"/>
+        <w:numPr>
+          <w:ilvl w:val="0"/>
+          <w:numId w:val="39"/>
+        </w:numPr>
+      </w:pPr>
+      <w:r>
+        <w:t>Model-based –</w:t>
+      </w:r>
+      <w:proofErr w:type="spellStart"/>
+      <w:r>
+        <w:t>vs</w:t>
+      </w:r>
+      <w:proofErr w:type="spellEnd"/>
+      <w:r>
+        <w:t>– ad-hoc registration</w:t>
+      </w:r>
+    </w:p>
+    <w:p>
+      <w:r>
+        <w:t>Optimization Strategies</w:t>
+      </w:r>
+    </w:p>
+    <w:p>
+      <w:pPr>
+        <w:pStyle w:val="ListParagraph"/>
+        <w:numPr>
+          <w:ilvl w:val="0"/>
+          <w:numId w:val="36"/>
+        </w:numPr>
+      </w:pPr>
+      <w:r>
+        <w:t>Server-based</w:t>
+      </w:r>
+    </w:p>
+    <w:p>
+      <w:pPr>
+        <w:pStyle w:val="ListParagraph"/>
+        <w:numPr>
+          <w:ilvl w:val="0"/>
+          <w:numId w:val="36"/>
+        </w:numPr>
+      </w:pPr>
+      <w:r>
+        <w:t>Tagging at the document and page level</w:t>
+      </w:r>
+    </w:p>
+    <w:p>
+      <w:pPr>
+        <w:pStyle w:val="ListParagraph"/>
+        <w:numPr>
+          <w:ilvl w:val="0"/>
+          <w:numId w:val="36"/>
+        </w:numPr>
+      </w:pPr>
+      <w:r>
+        <w:t>Scaffolding: actual page -&gt; next page -&gt; previous page -&gt; document level -&gt; database</w:t>
+      </w:r>
+    </w:p>
+    <w:p>
+      <w:pPr>
+        <w:pStyle w:val="ListParagraph"/>
+        <w:numPr>
+          <w:ilvl w:val="0"/>
+          <w:numId w:val="36"/>
+        </w:numPr>
+      </w:pPr>
+      <w:r>
+        <w:t>Accelerometer triggered</w:t>
+      </w:r>
+    </w:p>
+    <w:p>
+      <w:pPr>
+        <w:pStyle w:val="ListParagraph"/>
+        <w:numPr>
+          <w:ilvl w:val="0"/>
+          <w:numId w:val="36"/>
+        </w:numPr>
+      </w:pPr>
+      <w:r>
+        <w:t>Button triggered</w:t>
+      </w:r>
+    </w:p>
+    <w:p>
+      <w:r>
+        <w:t xml:space="preserve">Simplified rendering </w:t>
+      </w:r>
+    </w:p>
+    <w:p>
+      <w:pPr>
+        <w:pStyle w:val="ListParagraph"/>
+        <w:numPr>
+          <w:ilvl w:val="0"/>
+          <w:numId w:val="40"/>
+        </w:numPr>
+      </w:pPr>
+      <w:r>
+        <w:t>Lower entry barrier: authoring tools and programmers readily available</w:t>
+      </w:r>
+    </w:p>
+    <w:p>
+      <w:r>
+        <w:t>Color mixing:</w:t>
+      </w:r>
+    </w:p>
+    <w:p>
+      <w:pPr>
+        <w:pStyle w:val="ListParagraph"/>
+        <w:numPr>
+          <w:ilvl w:val="0"/>
+          <w:numId w:val="37"/>
+        </w:numPr>
+      </w:pPr>
+      <w:r>
         <w:t xml:space="preserve">Transparent displays on mobile devices – perhaps not for mobile phones, but convenient for </w:t>
       </w:r>
       <w:proofErr w:type="spellStart"/>
@@ -3114,99 +3400,157 @@
       </w:r>
     </w:p>
     <w:p>
-      <w:r>
-        <w:t>Model-based registration: model creation and distribution</w:t>
-      </w:r>
-    </w:p>
-    <w:p>
-      <w:r>
-        <w:t>Model-based –</w:t>
-      </w:r>
-      <w:proofErr w:type="spellStart"/>
-      <w:r>
-        <w:t>vs</w:t>
-      </w:r>
-      <w:proofErr w:type="spellEnd"/>
-      <w:r>
-        <w:t>– ad-hoc registration</w:t>
-      </w:r>
-    </w:p>
-    <w:p/>
-    <w:p/>
-    <w:p/>
-    <w:p/>
-    <w:p/>
-    <w:p/>
-    <w:p/>
-    <w:p/>
-    <w:p/>
-    <w:p/>
-    <w:p/>
-    <w:p/>
-    <w:p/>
-    <w:p/>
-    <w:p/>
-    <w:p/>
-    <w:p/>
-    <w:p/>
-    <w:p/>
-    <w:p/>
-    <w:p/>
-    <w:p/>
-    <w:p/>
-    <w:p/>
-    <w:p/>
-    <w:p/>
-    <w:p/>
-    <w:p/>
-    <w:p/>
-    <w:p/>
-    <w:p/>
-    <w:p/>
-    <w:p/>
-    <w:p/>
-    <w:p/>
-    <w:p/>
-    <w:p/>
-    <w:p/>
-    <w:p/>
-    <w:p/>
-    <w:p/>
-    <w:p/>
-    <w:p/>
-    <w:p/>
-    <w:p/>
-    <w:p/>
-    <w:p/>
-    <w:p/>
-    <w:p/>
-    <w:p/>
-    <w:p/>
-    <w:p/>
-    <w:p/>
-    <w:p/>
-    <w:p/>
-    <w:p/>
-    <w:p/>
-    <w:p/>
-    <w:p/>
-    <w:p/>
-    <w:p/>
-    <w:p/>
-    <w:p/>
-    <w:p/>
-    <w:p/>
-    <w:p/>
-    <w:p/>
-    <w:p/>
-    <w:p/>
-    <w:p/>
-    <w:p>
-      <w:pPr>
-        <w:pStyle w:val="Heading1"/>
-      </w:pPr>
-      <w:r>
-        <w:lastRenderedPageBreak/>
+      <w:pPr>
+        <w:pStyle w:val="ListParagraph"/>
+        <w:numPr>
+          <w:ilvl w:val="0"/>
+          <w:numId w:val="37"/>
+        </w:numPr>
+      </w:pPr>
+      <w:r>
+        <w:t>Color correction</w:t>
+      </w:r>
+    </w:p>
+    <w:p>
+      <w:pPr>
+        <w:pStyle w:val="ListParagraph"/>
+        <w:numPr>
+          <w:ilvl w:val="0"/>
+          <w:numId w:val="37"/>
+        </w:numPr>
+      </w:pPr>
+      <w:r>
+        <w:t>LCD + OLED</w:t>
+      </w:r>
+      <w:r>
+        <w:t>: can show both real white and real black</w:t>
+      </w:r>
+    </w:p>
+    <w:p>
+      <w:r>
+        <w:t>Issues of Camera-based Interface</w:t>
+      </w:r>
+    </w:p>
+    <w:p>
+      <w:pPr>
+        <w:pStyle w:val="ListParagraph"/>
+        <w:numPr>
+          <w:ilvl w:val="0"/>
+          <w:numId w:val="41"/>
+        </w:numPr>
+      </w:pPr>
+      <w:r>
+        <w:t>Potential recognition errors</w:t>
+      </w:r>
+    </w:p>
+    <w:p>
+      <w:pPr>
+        <w:pStyle w:val="ListParagraph"/>
+        <w:numPr>
+          <w:ilvl w:val="0"/>
+          <w:numId w:val="41"/>
+        </w:numPr>
+      </w:pPr>
+      <w:r>
+        <w:t>Delay for processing</w:t>
+      </w:r>
+    </w:p>
+    <w:p>
+      <w:pPr>
+        <w:pStyle w:val="ListParagraph"/>
+        <w:numPr>
+          <w:ilvl w:val="0"/>
+          <w:numId w:val="41"/>
+        </w:numPr>
+      </w:pPr>
+      <w:r>
+        <w:t>Dependence on lighting conditions</w:t>
+      </w:r>
+    </w:p>
+    <w:p>
+      <w:pPr>
+        <w:pStyle w:val="ListParagraph"/>
+        <w:numPr>
+          <w:ilvl w:val="0"/>
+          <w:numId w:val="41"/>
+        </w:numPr>
+      </w:pPr>
+      <w:r>
+        <w:t>Needs lots of computational resources</w:t>
+      </w:r>
+    </w:p>
+    <w:p/>
+    <w:p/>
+    <w:p/>
+    <w:p/>
+    <w:p/>
+    <w:p/>
+    <w:p/>
+    <w:p/>
+    <w:p/>
+    <w:p/>
+    <w:p/>
+    <w:p/>
+    <w:p/>
+    <w:p/>
+    <w:p/>
+    <w:p/>
+    <w:p/>
+    <w:p/>
+    <w:p/>
+    <w:p/>
+    <w:p/>
+    <w:p/>
+    <w:p/>
+    <w:p/>
+    <w:p/>
+    <w:p/>
+    <w:p/>
+    <w:p/>
+    <w:p/>
+    <w:p/>
+    <w:p/>
+    <w:p/>
+    <w:p/>
+    <w:p/>
+    <w:p/>
+    <w:p/>
+    <w:p/>
+    <w:p/>
+    <w:p/>
+    <w:p/>
+    <w:p/>
+    <w:p/>
+    <w:p/>
+    <w:p/>
+    <w:p/>
+    <w:p/>
+    <w:p/>
+    <w:p/>
+    <w:p/>
+    <w:p/>
+    <w:p/>
+    <w:p/>
+    <w:p/>
+    <w:p/>
+    <w:p/>
+    <w:p/>
+    <w:p/>
+    <w:p/>
+    <w:p/>
+    <w:p/>
+    <w:p/>
+    <w:p/>
+    <w:p/>
+    <w:p/>
+    <w:p/>
+    <w:p/>
+    <w:p/>
+    <w:p>
+      <w:pPr>
+        <w:pStyle w:val="Heading1"/>
+      </w:pPr>
+      <w:r>
         <w:t>Conclusions</w:t>
       </w:r>
       <w:r>
@@ -3403,7 +3747,6 @@
         <w:pStyle w:val="Heading1"/>
       </w:pPr>
       <w:r>
-        <w:lastRenderedPageBreak/>
         <w:t>REFERENCES</w:t>
       </w:r>
     </w:p>
@@ -3416,11 +3759,11 @@
         </w:numPr>
         <w:jc w:val="left"/>
       </w:pPr>
-      <w:bookmarkStart w:id="1" w:name="_Ref347240962"/>
+      <w:bookmarkStart w:id="3" w:name="_Ref347240962"/>
       <w:r>
         <w:t xml:space="preserve"> </w:t>
       </w:r>
-      <w:bookmarkStart w:id="2" w:name="_Ref349394446"/>
+      <w:bookmarkStart w:id="4" w:name="_Ref349394446"/>
       <w:r>
         <w:t>Adler</w:t>
       </w:r>
@@ -3447,8 +3790,8 @@
       <w:r>
         <w:t>. How to Read a Book. Revised edition, Simon and Schuster, New York, 1972.</w:t>
       </w:r>
-      <w:bookmarkEnd w:id="1"/>
-      <w:bookmarkEnd w:id="2"/>
+      <w:bookmarkEnd w:id="3"/>
+      <w:bookmarkEnd w:id="4"/>
     </w:p>
     <w:p>
       <w:pPr>
@@ -3462,7 +3805,7 @@
       <w:r>
         <w:t xml:space="preserve"> </w:t>
       </w:r>
-      <w:bookmarkStart w:id="3" w:name="_Ref349312273"/>
+      <w:bookmarkStart w:id="5" w:name="_Ref349312273"/>
       <w:proofErr w:type="spellStart"/>
       <w:r>
         <w:t>Bimber</w:t>
@@ -3485,7 +3828,7 @@
       <w:r>
         <w:t>R. 2005. Spatial Augmented Reality: Merging Real and Virtual Worlds. A. K. Peters, Ltd., Natick, MA, USA.</w:t>
       </w:r>
-      <w:bookmarkEnd w:id="3"/>
+      <w:bookmarkEnd w:id="5"/>
     </w:p>
     <w:p>
       <w:pPr>
@@ -3496,48 +3839,22 @@
         </w:numPr>
         <w:jc w:val="left"/>
       </w:pPr>
-      <w:bookmarkStart w:id="4" w:name="_Ref347240938"/>
       <w:r>
         <w:t xml:space="preserve"> </w:t>
       </w:r>
-      <w:proofErr w:type="spellStart"/>
-      <w:r>
-        <w:t>Doshi</w:t>
-      </w:r>
-      <w:proofErr w:type="spellEnd"/>
-      <w:r>
-        <w:t xml:space="preserve">, OR A., Cheng, S. Y., and </w:t>
-      </w:r>
-      <w:proofErr w:type="spellStart"/>
-      <w:r>
-        <w:t>Trivedi</w:t>
-      </w:r>
-      <w:proofErr w:type="spellEnd"/>
-      <w:r>
-        <w:t xml:space="preserve">, M. M. 2009. A novel active heads-up display for driver assistance, IEEE Trans. Syst., Man, </w:t>
-      </w:r>
-      <w:proofErr w:type="spellStart"/>
-      <w:r>
-        <w:t>Cybern</w:t>
-      </w:r>
-      <w:proofErr w:type="spellEnd"/>
-      <w:r>
-        <w:t xml:space="preserve">. B, </w:t>
-      </w:r>
-      <w:proofErr w:type="spellStart"/>
-      <w:proofErr w:type="gramStart"/>
-      <w:r>
-        <w:t>Cybern</w:t>
-      </w:r>
-      <w:proofErr w:type="spellEnd"/>
-      <w:r>
-        <w:t>.,</w:t>
-      </w:r>
-      <w:proofErr w:type="gramEnd"/>
-      <w:r>
-        <w:t xml:space="preserve"> vol. 39, no. 1, pp. 85–93, Feb. 2009.</w:t>
-      </w:r>
-      <w:bookmarkEnd w:id="4"/>
+      <w:bookmarkStart w:id="6" w:name="_Ref351302050"/>
+      <w:r>
+        <w:t xml:space="preserve">Concept Phones. (2013, March 17). Transparent Phones. [Website]. Retrieved from </w:t>
+      </w:r>
+      <w:hyperlink w:history="1">
+        <w:r>
+          <w:rPr>
+            <w:rStyle w:val="Hyperlink"/>
+          </w:rPr>
+          <w:t>http://www.concept-phones. com/tag/transparent-phone/</w:t>
+        </w:r>
+      </w:hyperlink>
+      <w:bookmarkEnd w:id="6"/>
     </w:p>
     <w:p>
       <w:pPr>
@@ -3548,10 +3865,180 @@
         </w:numPr>
         <w:jc w:val="left"/>
       </w:pPr>
-      <w:bookmarkStart w:id="5" w:name="_Ref347240945"/>
-      <w:r>
-        <w:lastRenderedPageBreak/>
-        <w:t xml:space="preserve"> Japan’s transparent display vending machine. </w:t>
+      <w:r>
+        <w:t xml:space="preserve"> </w:t>
+      </w:r>
+      <w:bookmarkStart w:id="7" w:name="_Ref351302052"/>
+      <w:r>
+        <w:t xml:space="preserve">Corning Incorporated. (2013, March 17). </w:t>
+      </w:r>
+      <w:r>
+        <w:t xml:space="preserve">A Day Made of Glass 2: Unpacked. The Story </w:t>
+      </w:r>
+      <w:proofErr w:type="gramStart"/>
+      <w:r>
+        <w:t>Behind</w:t>
+      </w:r>
+      <w:proofErr w:type="gramEnd"/>
+      <w:r>
+        <w:t xml:space="preserve"> Corning's Vision. (2012)</w:t>
+      </w:r>
+      <w:r>
+        <w:t xml:space="preserve"> [Video file]. </w:t>
+      </w:r>
+      <w:proofErr w:type="spellStart"/>
+      <w:r>
+        <w:t>Retreived</w:t>
+      </w:r>
+      <w:proofErr w:type="spellEnd"/>
+      <w:r>
+        <w:t xml:space="preserve"> from </w:t>
+      </w:r>
+      <w:hyperlink w:history="1">
+        <w:r>
+          <w:rPr>
+            <w:rStyle w:val="Hyperlink"/>
+          </w:rPr>
+          <w:t>http://www.youtube. com/watch?v=X-GXO_urMow</w:t>
+        </w:r>
+      </w:hyperlink>
+      <w:bookmarkEnd w:id="7"/>
+      <w:r>
+        <w:t xml:space="preserve"> </w:t>
+      </w:r>
+    </w:p>
+    <w:p>
+      <w:pPr>
+        <w:pStyle w:val="References"/>
+        <w:numPr>
+          <w:ilvl w:val="0"/>
+          <w:numId w:val="22"/>
+        </w:numPr>
+        <w:jc w:val="left"/>
+      </w:pPr>
+      <w:bookmarkStart w:id="8" w:name="_Ref347240938"/>
+      <w:r>
+        <w:t xml:space="preserve"> </w:t>
+      </w:r>
+      <w:proofErr w:type="spellStart"/>
+      <w:r>
+        <w:t>Doshi</w:t>
+      </w:r>
+      <w:proofErr w:type="spellEnd"/>
+      <w:r>
+        <w:t xml:space="preserve">, OR A., Cheng, S. Y., and </w:t>
+      </w:r>
+      <w:proofErr w:type="spellStart"/>
+      <w:r>
+        <w:t>Trivedi</w:t>
+      </w:r>
+      <w:proofErr w:type="spellEnd"/>
+      <w:r>
+        <w:t xml:space="preserve">, M. M. 2009. A novel active heads-up display for driver assistance, IEEE Trans. Syst., Man, </w:t>
+      </w:r>
+      <w:proofErr w:type="spellStart"/>
+      <w:r>
+        <w:t>Cybern</w:t>
+      </w:r>
+      <w:proofErr w:type="spellEnd"/>
+      <w:r>
+        <w:t xml:space="preserve">. B, </w:t>
+      </w:r>
+      <w:proofErr w:type="spellStart"/>
+      <w:proofErr w:type="gramStart"/>
+      <w:r>
+        <w:t>Cybern</w:t>
+      </w:r>
+      <w:proofErr w:type="spellEnd"/>
+      <w:r>
+        <w:t>.,</w:t>
+      </w:r>
+      <w:proofErr w:type="gramEnd"/>
+      <w:r>
+        <w:t xml:space="preserve"> vol. 39, no. 1, pp. 85–93, Feb. 2009.</w:t>
+      </w:r>
+      <w:bookmarkEnd w:id="8"/>
+    </w:p>
+    <w:p>
+      <w:pPr>
+        <w:pStyle w:val="References"/>
+        <w:numPr>
+          <w:ilvl w:val="0"/>
+          <w:numId w:val="22"/>
+        </w:numPr>
+        <w:jc w:val="left"/>
+      </w:pPr>
+      <w:bookmarkStart w:id="9" w:name="_Ref347240945"/>
+      <w:r>
+        <w:t xml:space="preserve"> </w:t>
+      </w:r>
+      <w:bookmarkStart w:id="10" w:name="_Ref351302053"/>
+      <w:proofErr w:type="spellStart"/>
+      <w:r>
+        <w:t>Iwabuchi</w:t>
+      </w:r>
+      <w:proofErr w:type="spellEnd"/>
+      <w:r>
+        <w:t>, M.</w:t>
+      </w:r>
+      <w:r>
+        <w:t xml:space="preserve">, </w:t>
+      </w:r>
+      <w:proofErr w:type="spellStart"/>
+      <w:r>
+        <w:t>Kakehi</w:t>
+      </w:r>
+      <w:proofErr w:type="spellEnd"/>
+      <w:r>
+        <w:t xml:space="preserve">, </w:t>
+      </w:r>
+      <w:r>
+        <w:t>Y</w:t>
+      </w:r>
+      <w:r>
+        <w:t>.</w:t>
+      </w:r>
+      <w:r>
+        <w:t xml:space="preserve">, and </w:t>
+      </w:r>
+      <w:proofErr w:type="spellStart"/>
+      <w:r>
+        <w:t>Naemura</w:t>
+      </w:r>
+      <w:proofErr w:type="spellEnd"/>
+      <w:r>
+        <w:t>, T</w:t>
+      </w:r>
+      <w:r>
+        <w:t xml:space="preserve">. 2008. </w:t>
+      </w:r>
+      <w:proofErr w:type="spellStart"/>
+      <w:r>
+        <w:t>LimpiDual</w:t>
+      </w:r>
+      <w:proofErr w:type="spellEnd"/>
+      <w:r>
+        <w:t xml:space="preserve"> touch: interactive limpid display with dual-sided touch sensing. In ACM SIGGRAPH 2008 posters (SIGGRAP</w:t>
+      </w:r>
+      <w:r>
+        <w:t>H '08). ACM, New York, NY, USA.</w:t>
+      </w:r>
+      <w:bookmarkEnd w:id="10"/>
+    </w:p>
+    <w:p>
+      <w:pPr>
+        <w:pStyle w:val="References"/>
+        <w:numPr>
+          <w:ilvl w:val="0"/>
+          <w:numId w:val="22"/>
+        </w:numPr>
+        <w:jc w:val="left"/>
+      </w:pPr>
+      <w:r>
+        <w:t xml:space="preserve"> </w:t>
+      </w:r>
+      <w:r>
+        <w:t xml:space="preserve">Japan’s transparent display vending machine. </w:t>
       </w:r>
       <w:hyperlink r:id="rId12" w:history="1">
         <w:r>
@@ -3561,7 +4048,7 @@
           <w:t>http://techcrunch.com/2011/12/20/video-japan-vending-machine-2-0/</w:t>
         </w:r>
       </w:hyperlink>
-      <w:bookmarkEnd w:id="5"/>
+      <w:bookmarkEnd w:id="9"/>
     </w:p>
     <w:p>
       <w:pPr>
@@ -3572,7 +4059,7 @@
         </w:numPr>
         <w:jc w:val="left"/>
       </w:pPr>
-      <w:bookmarkStart w:id="6" w:name="_Ref347240956"/>
+      <w:bookmarkStart w:id="11" w:name="_Ref347240956"/>
       <w:r>
         <w:t xml:space="preserve"> </w:t>
       </w:r>
@@ -3600,12 +4087,16 @@
       <w:r>
         <w:t xml:space="preserve"> through display. In Proceedings of the 24th annual ACM symposium adjunct on User interface software and technology (UIST '11 Adjunct). ACM, New York, NY, USA, 77-78.</w:t>
       </w:r>
-      <w:bookmarkEnd w:id="6"/>
+      <w:bookmarkEnd w:id="11"/>
     </w:p>
     <w:p>
       <w:pPr>
         <w:pStyle w:val="References"/>
-        <w:ind w:left="0" w:firstLine="0"/>
+        <w:numPr>
+          <w:ilvl w:val="0"/>
+          <w:numId w:val="22"/>
+        </w:numPr>
+        <w:jc w:val="left"/>
         <w:sectPr>
           <w:headerReference w:type="even" r:id="rId13"/>
           <w:type w:val="continuous"/>
@@ -3614,6 +4105,82 @@
           <w:cols w:num="2" w:space="432"/>
         </w:sectPr>
       </w:pPr>
+      <w:r>
+        <w:t xml:space="preserve"> </w:t>
+      </w:r>
+      <w:bookmarkStart w:id="12" w:name="_Ref351302055"/>
+      <w:proofErr w:type="spellStart"/>
+      <w:r>
+        <w:t>Wigdor</w:t>
+      </w:r>
+      <w:proofErr w:type="spellEnd"/>
+      <w:r>
+        <w:t>,</w:t>
+      </w:r>
+      <w:r>
+        <w:t xml:space="preserve"> D.,</w:t>
+      </w:r>
+      <w:r>
+        <w:t xml:space="preserve"> </w:t>
+      </w:r>
+      <w:proofErr w:type="spellStart"/>
+      <w:r>
+        <w:t>Forlines</w:t>
+      </w:r>
+      <w:proofErr w:type="spellEnd"/>
+      <w:r>
+        <w:t>,</w:t>
+      </w:r>
+      <w:r>
+        <w:t xml:space="preserve"> C.,</w:t>
+      </w:r>
+      <w:r>
+        <w:t xml:space="preserve"> </w:t>
+      </w:r>
+      <w:proofErr w:type="spellStart"/>
+      <w:r>
+        <w:t>Baudisch</w:t>
+      </w:r>
+      <w:proofErr w:type="spellEnd"/>
+      <w:r>
+        <w:t xml:space="preserve">, </w:t>
+      </w:r>
+      <w:r>
+        <w:t>P.,</w:t>
+      </w:r>
+      <w:r>
+        <w:t xml:space="preserve"> Barnwell,</w:t>
+      </w:r>
+      <w:r>
+        <w:t xml:space="preserve"> J.,</w:t>
+      </w:r>
+      <w:r>
+        <w:t xml:space="preserve"> and </w:t>
+      </w:r>
+      <w:proofErr w:type="spellStart"/>
+      <w:r>
+        <w:t>Shen</w:t>
+      </w:r>
+      <w:proofErr w:type="spellEnd"/>
+      <w:r>
+        <w:t xml:space="preserve"> C</w:t>
+      </w:r>
+      <w:r>
+        <w:t>.</w:t>
+      </w:r>
+      <w:r>
+        <w:t xml:space="preserve"> 2007. Lucid touch: a see-through mobile device. In Proc</w:t>
+      </w:r>
+      <w:r>
+        <w:t xml:space="preserve">. </w:t>
+      </w:r>
+      <w:r>
+        <w:t>UIST '07. A</w:t>
+      </w:r>
+      <w:r>
+        <w:t>CM, New York, NY, USA, 269-278.</w:t>
+      </w:r>
+      <w:bookmarkEnd w:id="12"/>
     </w:p>
     <w:p>
       <w:pPr>
@@ -4292,6 +4859,119 @@
     </w:lvl>
   </w:abstractNum>
   <w:abstractNum w:abstractNumId="14">
+    <w:nsid w:val="08D636F2"/>
+    <w:multiLevelType w:val="hybridMultilevel"/>
+    <w:tmpl w:val="8BF26E34"/>
+    <w:lvl w:ilvl="0" w:tplc="10090001">
+      <w:start w:val="1"/>
+      <w:numFmt w:val="bullet"/>
+      <w:lvlText w:val=""/>
+      <w:lvlJc w:val="left"/>
+      <w:pPr>
+        <w:ind w:left="720" w:hanging="360"/>
+      </w:pPr>
+      <w:rPr>
+        <w:rFonts w:ascii="Symbol" w:hAnsi="Symbol" w:hint="default"/>
+      </w:rPr>
+    </w:lvl>
+    <w:lvl w:ilvl="1" w:tplc="10090003" w:tentative="1">
+      <w:start w:val="1"/>
+      <w:numFmt w:val="bullet"/>
+      <w:lvlText w:val="o"/>
+      <w:lvlJc w:val="left"/>
+      <w:pPr>
+        <w:ind w:left="1440" w:hanging="360"/>
+      </w:pPr>
+      <w:rPr>
+        <w:rFonts w:ascii="Courier New" w:hAnsi="Courier New" w:cs="Courier New" w:hint="default"/>
+      </w:rPr>
+    </w:lvl>
+    <w:lvl w:ilvl="2" w:tplc="10090005" w:tentative="1">
+      <w:start w:val="1"/>
+      <w:numFmt w:val="bullet"/>
+      <w:lvlText w:val=""/>
+      <w:lvlJc w:val="left"/>
+      <w:pPr>
+        <w:ind w:left="2160" w:hanging="360"/>
+      </w:pPr>
+      <w:rPr>
+        <w:rFonts w:ascii="Wingdings" w:hAnsi="Wingdings" w:hint="default"/>
+      </w:rPr>
+    </w:lvl>
+    <w:lvl w:ilvl="3" w:tplc="10090001" w:tentative="1">
+      <w:start w:val="1"/>
+      <w:numFmt w:val="bullet"/>
+      <w:lvlText w:val=""/>
+      <w:lvlJc w:val="left"/>
+      <w:pPr>
+        <w:ind w:left="2880" w:hanging="360"/>
+      </w:pPr>
+      <w:rPr>
+        <w:rFonts w:ascii="Symbol" w:hAnsi="Symbol" w:hint="default"/>
+      </w:rPr>
+    </w:lvl>
+    <w:lvl w:ilvl="4" w:tplc="10090003" w:tentative="1">
+      <w:start w:val="1"/>
+      <w:numFmt w:val="bullet"/>
+      <w:lvlText w:val="o"/>
+      <w:lvlJc w:val="left"/>
+      <w:pPr>
+        <w:ind w:left="3600" w:hanging="360"/>
+      </w:pPr>
+      <w:rPr>
+        <w:rFonts w:ascii="Courier New" w:hAnsi="Courier New" w:cs="Courier New" w:hint="default"/>
+      </w:rPr>
+    </w:lvl>
+    <w:lvl w:ilvl="5" w:tplc="10090005" w:tentative="1">
+      <w:start w:val="1"/>
+      <w:numFmt w:val="bullet"/>
+      <w:lvlText w:val=""/>
+      <w:lvlJc w:val="left"/>
+      <w:pPr>
+        <w:ind w:left="4320" w:hanging="360"/>
+      </w:pPr>
+      <w:rPr>
+        <w:rFonts w:ascii="Wingdings" w:hAnsi="Wingdings" w:hint="default"/>
+      </w:rPr>
+    </w:lvl>
+    <w:lvl w:ilvl="6" w:tplc="10090001" w:tentative="1">
+      <w:start w:val="1"/>
+      <w:numFmt w:val="bullet"/>
+      <w:lvlText w:val=""/>
+      <w:lvlJc w:val="left"/>
+      <w:pPr>
+        <w:ind w:left="5040" w:hanging="360"/>
+      </w:pPr>
+      <w:rPr>
+        <w:rFonts w:ascii="Symbol" w:hAnsi="Symbol" w:hint="default"/>
+      </w:rPr>
+    </w:lvl>
+    <w:lvl w:ilvl="7" w:tplc="10090003" w:tentative="1">
+      <w:start w:val="1"/>
+      <w:numFmt w:val="bullet"/>
+      <w:lvlText w:val="o"/>
+      <w:lvlJc w:val="left"/>
+      <w:pPr>
+        <w:ind w:left="5760" w:hanging="360"/>
+      </w:pPr>
+      <w:rPr>
+        <w:rFonts w:ascii="Courier New" w:hAnsi="Courier New" w:cs="Courier New" w:hint="default"/>
+      </w:rPr>
+    </w:lvl>
+    <w:lvl w:ilvl="8" w:tplc="10090005" w:tentative="1">
+      <w:start w:val="1"/>
+      <w:numFmt w:val="bullet"/>
+      <w:lvlText w:val=""/>
+      <w:lvlJc w:val="left"/>
+      <w:pPr>
+        <w:ind w:left="6480" w:hanging="360"/>
+      </w:pPr>
+      <w:rPr>
+        <w:rFonts w:ascii="Wingdings" w:hAnsi="Wingdings" w:hint="default"/>
+      </w:rPr>
+    </w:lvl>
+  </w:abstractNum>
+  <w:abstractNum w:abstractNumId="15">
     <w:nsid w:val="198D75AF"/>
     <w:multiLevelType w:val="singleLevel"/>
     <w:tmpl w:val="DDEE8D5E"/>
@@ -4306,7 +4986,120 @@
       </w:pPr>
     </w:lvl>
   </w:abstractNum>
-  <w:abstractNum w:abstractNumId="15">
+  <w:abstractNum w:abstractNumId="16">
+    <w:nsid w:val="22177609"/>
+    <w:multiLevelType w:val="hybridMultilevel"/>
+    <w:tmpl w:val="22C8D922"/>
+    <w:lvl w:ilvl="0" w:tplc="10090001">
+      <w:start w:val="1"/>
+      <w:numFmt w:val="bullet"/>
+      <w:lvlText w:val=""/>
+      <w:lvlJc w:val="left"/>
+      <w:pPr>
+        <w:ind w:left="720" w:hanging="360"/>
+      </w:pPr>
+      <w:rPr>
+        <w:rFonts w:ascii="Symbol" w:hAnsi="Symbol" w:hint="default"/>
+      </w:rPr>
+    </w:lvl>
+    <w:lvl w:ilvl="1" w:tplc="10090003" w:tentative="1">
+      <w:start w:val="1"/>
+      <w:numFmt w:val="bullet"/>
+      <w:lvlText w:val="o"/>
+      <w:lvlJc w:val="left"/>
+      <w:pPr>
+        <w:ind w:left="1440" w:hanging="360"/>
+      </w:pPr>
+      <w:rPr>
+        <w:rFonts w:ascii="Courier New" w:hAnsi="Courier New" w:cs="Courier New" w:hint="default"/>
+      </w:rPr>
+    </w:lvl>
+    <w:lvl w:ilvl="2" w:tplc="10090005" w:tentative="1">
+      <w:start w:val="1"/>
+      <w:numFmt w:val="bullet"/>
+      <w:lvlText w:val=""/>
+      <w:lvlJc w:val="left"/>
+      <w:pPr>
+        <w:ind w:left="2160" w:hanging="360"/>
+      </w:pPr>
+      <w:rPr>
+        <w:rFonts w:ascii="Wingdings" w:hAnsi="Wingdings" w:hint="default"/>
+      </w:rPr>
+    </w:lvl>
+    <w:lvl w:ilvl="3" w:tplc="10090001" w:tentative="1">
+      <w:start w:val="1"/>
+      <w:numFmt w:val="bullet"/>
+      <w:lvlText w:val=""/>
+      <w:lvlJc w:val="left"/>
+      <w:pPr>
+        <w:ind w:left="2880" w:hanging="360"/>
+      </w:pPr>
+      <w:rPr>
+        <w:rFonts w:ascii="Symbol" w:hAnsi="Symbol" w:hint="default"/>
+      </w:rPr>
+    </w:lvl>
+    <w:lvl w:ilvl="4" w:tplc="10090003" w:tentative="1">
+      <w:start w:val="1"/>
+      <w:numFmt w:val="bullet"/>
+      <w:lvlText w:val="o"/>
+      <w:lvlJc w:val="left"/>
+      <w:pPr>
+        <w:ind w:left="3600" w:hanging="360"/>
+      </w:pPr>
+      <w:rPr>
+        <w:rFonts w:ascii="Courier New" w:hAnsi="Courier New" w:cs="Courier New" w:hint="default"/>
+      </w:rPr>
+    </w:lvl>
+    <w:lvl w:ilvl="5" w:tplc="10090005" w:tentative="1">
+      <w:start w:val="1"/>
+      <w:numFmt w:val="bullet"/>
+      <w:lvlText w:val=""/>
+      <w:lvlJc w:val="left"/>
+      <w:pPr>
+        <w:ind w:left="4320" w:hanging="360"/>
+      </w:pPr>
+      <w:rPr>
+        <w:rFonts w:ascii="Wingdings" w:hAnsi="Wingdings" w:hint="default"/>
+      </w:rPr>
+    </w:lvl>
+    <w:lvl w:ilvl="6" w:tplc="10090001" w:tentative="1">
+      <w:start w:val="1"/>
+      <w:numFmt w:val="bullet"/>
+      <w:lvlText w:val=""/>
+      <w:lvlJc w:val="left"/>
+      <w:pPr>
+        <w:ind w:left="5040" w:hanging="360"/>
+      </w:pPr>
+      <w:rPr>
+        <w:rFonts w:ascii="Symbol" w:hAnsi="Symbol" w:hint="default"/>
+      </w:rPr>
+    </w:lvl>
+    <w:lvl w:ilvl="7" w:tplc="10090003" w:tentative="1">
+      <w:start w:val="1"/>
+      <w:numFmt w:val="bullet"/>
+      <w:lvlText w:val="o"/>
+      <w:lvlJc w:val="left"/>
+      <w:pPr>
+        <w:ind w:left="5760" w:hanging="360"/>
+      </w:pPr>
+      <w:rPr>
+        <w:rFonts w:ascii="Courier New" w:hAnsi="Courier New" w:cs="Courier New" w:hint="default"/>
+      </w:rPr>
+    </w:lvl>
+    <w:lvl w:ilvl="8" w:tplc="10090005" w:tentative="1">
+      <w:start w:val="1"/>
+      <w:numFmt w:val="bullet"/>
+      <w:lvlText w:val=""/>
+      <w:lvlJc w:val="left"/>
+      <w:pPr>
+        <w:ind w:left="6480" w:hanging="360"/>
+      </w:pPr>
+      <w:rPr>
+        <w:rFonts w:ascii="Wingdings" w:hAnsi="Wingdings" w:hint="default"/>
+      </w:rPr>
+    </w:lvl>
+  </w:abstractNum>
+  <w:abstractNum w:abstractNumId="17">
     <w:nsid w:val="2AB17545"/>
     <w:multiLevelType w:val="singleLevel"/>
     <w:tmpl w:val="DDEE8D5E"/>
@@ -4321,7 +5114,7 @@
       </w:pPr>
     </w:lvl>
   </w:abstractNum>
-  <w:abstractNum w:abstractNumId="16">
+  <w:abstractNum w:abstractNumId="18">
     <w:nsid w:val="2AC617E3"/>
     <w:multiLevelType w:val="hybridMultilevel"/>
     <w:tmpl w:val="EDF68EAE"/>
@@ -4433,7 +5226,7 @@
       </w:rPr>
     </w:lvl>
   </w:abstractNum>
-  <w:abstractNum w:abstractNumId="17">
+  <w:abstractNum w:abstractNumId="19">
     <w:nsid w:val="330F08CD"/>
     <w:multiLevelType w:val="multilevel"/>
     <w:tmpl w:val="DDEE8D5E"/>
@@ -4579,7 +5372,120 @@
       </w:rPr>
     </w:lvl>
   </w:abstractNum>
-  <w:abstractNum w:abstractNumId="18">
+  <w:abstractNum w:abstractNumId="20">
+    <w:nsid w:val="344029F8"/>
+    <w:multiLevelType w:val="hybridMultilevel"/>
+    <w:tmpl w:val="94B095B2"/>
+    <w:lvl w:ilvl="0" w:tplc="10090001">
+      <w:start w:val="1"/>
+      <w:numFmt w:val="bullet"/>
+      <w:lvlText w:val=""/>
+      <w:lvlJc w:val="left"/>
+      <w:pPr>
+        <w:ind w:left="720" w:hanging="360"/>
+      </w:pPr>
+      <w:rPr>
+        <w:rFonts w:ascii="Symbol" w:hAnsi="Symbol" w:hint="default"/>
+      </w:rPr>
+    </w:lvl>
+    <w:lvl w:ilvl="1" w:tplc="10090003" w:tentative="1">
+      <w:start w:val="1"/>
+      <w:numFmt w:val="bullet"/>
+      <w:lvlText w:val="o"/>
+      <w:lvlJc w:val="left"/>
+      <w:pPr>
+        <w:ind w:left="1440" w:hanging="360"/>
+      </w:pPr>
+      <w:rPr>
+        <w:rFonts w:ascii="Courier New" w:hAnsi="Courier New" w:cs="Courier New" w:hint="default"/>
+      </w:rPr>
+    </w:lvl>
+    <w:lvl w:ilvl="2" w:tplc="10090005" w:tentative="1">
+      <w:start w:val="1"/>
+      <w:numFmt w:val="bullet"/>
+      <w:lvlText w:val=""/>
+      <w:lvlJc w:val="left"/>
+      <w:pPr>
+        <w:ind w:left="2160" w:hanging="360"/>
+      </w:pPr>
+      <w:rPr>
+        <w:rFonts w:ascii="Wingdings" w:hAnsi="Wingdings" w:hint="default"/>
+      </w:rPr>
+    </w:lvl>
+    <w:lvl w:ilvl="3" w:tplc="10090001" w:tentative="1">
+      <w:start w:val="1"/>
+      <w:numFmt w:val="bullet"/>
+      <w:lvlText w:val=""/>
+      <w:lvlJc w:val="left"/>
+      <w:pPr>
+        <w:ind w:left="2880" w:hanging="360"/>
+      </w:pPr>
+      <w:rPr>
+        <w:rFonts w:ascii="Symbol" w:hAnsi="Symbol" w:hint="default"/>
+      </w:rPr>
+    </w:lvl>
+    <w:lvl w:ilvl="4" w:tplc="10090003" w:tentative="1">
+      <w:start w:val="1"/>
+      <w:numFmt w:val="bullet"/>
+      <w:lvlText w:val="o"/>
+      <w:lvlJc w:val="left"/>
+      <w:pPr>
+        <w:ind w:left="3600" w:hanging="360"/>
+      </w:pPr>
+      <w:rPr>
+        <w:rFonts w:ascii="Courier New" w:hAnsi="Courier New" w:cs="Courier New" w:hint="default"/>
+      </w:rPr>
+    </w:lvl>
+    <w:lvl w:ilvl="5" w:tplc="10090005" w:tentative="1">
+      <w:start w:val="1"/>
+      <w:numFmt w:val="bullet"/>
+      <w:lvlText w:val=""/>
+      <w:lvlJc w:val="left"/>
+      <w:pPr>
+        <w:ind w:left="4320" w:hanging="360"/>
+      </w:pPr>
+      <w:rPr>
+        <w:rFonts w:ascii="Wingdings" w:hAnsi="Wingdings" w:hint="default"/>
+      </w:rPr>
+    </w:lvl>
+    <w:lvl w:ilvl="6" w:tplc="10090001" w:tentative="1">
+      <w:start w:val="1"/>
+      <w:numFmt w:val="bullet"/>
+      <w:lvlText w:val=""/>
+      <w:lvlJc w:val="left"/>
+      <w:pPr>
+        <w:ind w:left="5040" w:hanging="360"/>
+      </w:pPr>
+      <w:rPr>
+        <w:rFonts w:ascii="Symbol" w:hAnsi="Symbol" w:hint="default"/>
+      </w:rPr>
+    </w:lvl>
+    <w:lvl w:ilvl="7" w:tplc="10090003" w:tentative="1">
+      <w:start w:val="1"/>
+      <w:numFmt w:val="bullet"/>
+      <w:lvlText w:val="o"/>
+      <w:lvlJc w:val="left"/>
+      <w:pPr>
+        <w:ind w:left="5760" w:hanging="360"/>
+      </w:pPr>
+      <w:rPr>
+        <w:rFonts w:ascii="Courier New" w:hAnsi="Courier New" w:cs="Courier New" w:hint="default"/>
+      </w:rPr>
+    </w:lvl>
+    <w:lvl w:ilvl="8" w:tplc="10090005" w:tentative="1">
+      <w:start w:val="1"/>
+      <w:numFmt w:val="bullet"/>
+      <w:lvlText w:val=""/>
+      <w:lvlJc w:val="left"/>
+      <w:pPr>
+        <w:ind w:left="6480" w:hanging="360"/>
+      </w:pPr>
+      <w:rPr>
+        <w:rFonts w:ascii="Wingdings" w:hAnsi="Wingdings" w:hint="default"/>
+      </w:rPr>
+    </w:lvl>
+  </w:abstractNum>
+  <w:abstractNum w:abstractNumId="21">
     <w:nsid w:val="3EEA4B90"/>
     <w:multiLevelType w:val="hybridMultilevel"/>
     <w:tmpl w:val="2CD8E9B8"/>
@@ -4692,7 +5598,7 @@
       </w:rPr>
     </w:lvl>
   </w:abstractNum>
-  <w:abstractNum w:abstractNumId="19">
+  <w:abstractNum w:abstractNumId="22">
     <w:nsid w:val="4229611F"/>
     <w:multiLevelType w:val="singleLevel"/>
     <w:tmpl w:val="DDEE8D5E"/>
@@ -4707,7 +5613,7 @@
       </w:pPr>
     </w:lvl>
   </w:abstractNum>
-  <w:abstractNum w:abstractNumId="20">
+  <w:abstractNum w:abstractNumId="23">
     <w:nsid w:val="4AAC6963"/>
     <w:multiLevelType w:val="singleLevel"/>
     <w:tmpl w:val="DDEE8D5E"/>
@@ -4722,7 +5628,7 @@
       </w:pPr>
     </w:lvl>
   </w:abstractNum>
-  <w:abstractNum w:abstractNumId="21">
+  <w:abstractNum w:abstractNumId="24">
     <w:nsid w:val="4DB14472"/>
     <w:multiLevelType w:val="hybridMultilevel"/>
     <w:tmpl w:val="34AE65F6"/>
@@ -4834,7 +5740,7 @@
       </w:rPr>
     </w:lvl>
   </w:abstractNum>
-  <w:abstractNum w:abstractNumId="22">
+  <w:abstractNum w:abstractNumId="25">
     <w:nsid w:val="5289287D"/>
     <w:multiLevelType w:val="singleLevel"/>
     <w:tmpl w:val="DDEE8D5E"/>
@@ -4849,7 +5755,7 @@
       </w:pPr>
     </w:lvl>
   </w:abstractNum>
-  <w:abstractNum w:abstractNumId="23">
+  <w:abstractNum w:abstractNumId="26">
     <w:nsid w:val="58D51CC0"/>
     <w:multiLevelType w:val="singleLevel"/>
     <w:tmpl w:val="DDEE8D5E"/>
@@ -4864,7 +5770,7 @@
       </w:pPr>
     </w:lvl>
   </w:abstractNum>
-  <w:abstractNum w:abstractNumId="24">
+  <w:abstractNum w:abstractNumId="27">
     <w:nsid w:val="5A0A036E"/>
     <w:multiLevelType w:val="singleLevel"/>
     <w:tmpl w:val="61E616DA"/>
@@ -4877,6 +5783,345 @@
       <w:pPr>
         <w:ind w:left="144" w:hanging="144"/>
       </w:pPr>
+    </w:lvl>
+  </w:abstractNum>
+  <w:abstractNum w:abstractNumId="28">
+    <w:nsid w:val="690F2ACC"/>
+    <w:multiLevelType w:val="hybridMultilevel"/>
+    <w:tmpl w:val="38C8B84C"/>
+    <w:lvl w:ilvl="0" w:tplc="10090001">
+      <w:start w:val="1"/>
+      <w:numFmt w:val="bullet"/>
+      <w:lvlText w:val=""/>
+      <w:lvlJc w:val="left"/>
+      <w:pPr>
+        <w:ind w:left="720" w:hanging="360"/>
+      </w:pPr>
+      <w:rPr>
+        <w:rFonts w:ascii="Symbol" w:hAnsi="Symbol" w:hint="default"/>
+      </w:rPr>
+    </w:lvl>
+    <w:lvl w:ilvl="1" w:tplc="10090003" w:tentative="1">
+      <w:start w:val="1"/>
+      <w:numFmt w:val="bullet"/>
+      <w:lvlText w:val="o"/>
+      <w:lvlJc w:val="left"/>
+      <w:pPr>
+        <w:ind w:left="1440" w:hanging="360"/>
+      </w:pPr>
+      <w:rPr>
+        <w:rFonts w:ascii="Courier New" w:hAnsi="Courier New" w:cs="Courier New" w:hint="default"/>
+      </w:rPr>
+    </w:lvl>
+    <w:lvl w:ilvl="2" w:tplc="10090005" w:tentative="1">
+      <w:start w:val="1"/>
+      <w:numFmt w:val="bullet"/>
+      <w:lvlText w:val=""/>
+      <w:lvlJc w:val="left"/>
+      <w:pPr>
+        <w:ind w:left="2160" w:hanging="360"/>
+      </w:pPr>
+      <w:rPr>
+        <w:rFonts w:ascii="Wingdings" w:hAnsi="Wingdings" w:hint="default"/>
+      </w:rPr>
+    </w:lvl>
+    <w:lvl w:ilvl="3" w:tplc="10090001" w:tentative="1">
+      <w:start w:val="1"/>
+      <w:numFmt w:val="bullet"/>
+      <w:lvlText w:val=""/>
+      <w:lvlJc w:val="left"/>
+      <w:pPr>
+        <w:ind w:left="2880" w:hanging="360"/>
+      </w:pPr>
+      <w:rPr>
+        <w:rFonts w:ascii="Symbol" w:hAnsi="Symbol" w:hint="default"/>
+      </w:rPr>
+    </w:lvl>
+    <w:lvl w:ilvl="4" w:tplc="10090003" w:tentative="1">
+      <w:start w:val="1"/>
+      <w:numFmt w:val="bullet"/>
+      <w:lvlText w:val="o"/>
+      <w:lvlJc w:val="left"/>
+      <w:pPr>
+        <w:ind w:left="3600" w:hanging="360"/>
+      </w:pPr>
+      <w:rPr>
+        <w:rFonts w:ascii="Courier New" w:hAnsi="Courier New" w:cs="Courier New" w:hint="default"/>
+      </w:rPr>
+    </w:lvl>
+    <w:lvl w:ilvl="5" w:tplc="10090005" w:tentative="1">
+      <w:start w:val="1"/>
+      <w:numFmt w:val="bullet"/>
+      <w:lvlText w:val=""/>
+      <w:lvlJc w:val="left"/>
+      <w:pPr>
+        <w:ind w:left="4320" w:hanging="360"/>
+      </w:pPr>
+      <w:rPr>
+        <w:rFonts w:ascii="Wingdings" w:hAnsi="Wingdings" w:hint="default"/>
+      </w:rPr>
+    </w:lvl>
+    <w:lvl w:ilvl="6" w:tplc="10090001" w:tentative="1">
+      <w:start w:val="1"/>
+      <w:numFmt w:val="bullet"/>
+      <w:lvlText w:val=""/>
+      <w:lvlJc w:val="left"/>
+      <w:pPr>
+        <w:ind w:left="5040" w:hanging="360"/>
+      </w:pPr>
+      <w:rPr>
+        <w:rFonts w:ascii="Symbol" w:hAnsi="Symbol" w:hint="default"/>
+      </w:rPr>
+    </w:lvl>
+    <w:lvl w:ilvl="7" w:tplc="10090003" w:tentative="1">
+      <w:start w:val="1"/>
+      <w:numFmt w:val="bullet"/>
+      <w:lvlText w:val="o"/>
+      <w:lvlJc w:val="left"/>
+      <w:pPr>
+        <w:ind w:left="5760" w:hanging="360"/>
+      </w:pPr>
+      <w:rPr>
+        <w:rFonts w:ascii="Courier New" w:hAnsi="Courier New" w:cs="Courier New" w:hint="default"/>
+      </w:rPr>
+    </w:lvl>
+    <w:lvl w:ilvl="8" w:tplc="10090005" w:tentative="1">
+      <w:start w:val="1"/>
+      <w:numFmt w:val="bullet"/>
+      <w:lvlText w:val=""/>
+      <w:lvlJc w:val="left"/>
+      <w:pPr>
+        <w:ind w:left="6480" w:hanging="360"/>
+      </w:pPr>
+      <w:rPr>
+        <w:rFonts w:ascii="Wingdings" w:hAnsi="Wingdings" w:hint="default"/>
+      </w:rPr>
+    </w:lvl>
+  </w:abstractNum>
+  <w:abstractNum w:abstractNumId="29">
+    <w:nsid w:val="6ADC3ECC"/>
+    <w:multiLevelType w:val="hybridMultilevel"/>
+    <w:tmpl w:val="A6160F1E"/>
+    <w:lvl w:ilvl="0" w:tplc="10090001">
+      <w:start w:val="1"/>
+      <w:numFmt w:val="bullet"/>
+      <w:lvlText w:val=""/>
+      <w:lvlJc w:val="left"/>
+      <w:pPr>
+        <w:ind w:left="720" w:hanging="360"/>
+      </w:pPr>
+      <w:rPr>
+        <w:rFonts w:ascii="Symbol" w:hAnsi="Symbol" w:hint="default"/>
+      </w:rPr>
+    </w:lvl>
+    <w:lvl w:ilvl="1" w:tplc="10090003" w:tentative="1">
+      <w:start w:val="1"/>
+      <w:numFmt w:val="bullet"/>
+      <w:lvlText w:val="o"/>
+      <w:lvlJc w:val="left"/>
+      <w:pPr>
+        <w:ind w:left="1440" w:hanging="360"/>
+      </w:pPr>
+      <w:rPr>
+        <w:rFonts w:ascii="Courier New" w:hAnsi="Courier New" w:cs="Courier New" w:hint="default"/>
+      </w:rPr>
+    </w:lvl>
+    <w:lvl w:ilvl="2" w:tplc="10090005" w:tentative="1">
+      <w:start w:val="1"/>
+      <w:numFmt w:val="bullet"/>
+      <w:lvlText w:val=""/>
+      <w:lvlJc w:val="left"/>
+      <w:pPr>
+        <w:ind w:left="2160" w:hanging="360"/>
+      </w:pPr>
+      <w:rPr>
+        <w:rFonts w:ascii="Wingdings" w:hAnsi="Wingdings" w:hint="default"/>
+      </w:rPr>
+    </w:lvl>
+    <w:lvl w:ilvl="3" w:tplc="10090001" w:tentative="1">
+      <w:start w:val="1"/>
+      <w:numFmt w:val="bullet"/>
+      <w:lvlText w:val=""/>
+      <w:lvlJc w:val="left"/>
+      <w:pPr>
+        <w:ind w:left="2880" w:hanging="360"/>
+      </w:pPr>
+      <w:rPr>
+        <w:rFonts w:ascii="Symbol" w:hAnsi="Symbol" w:hint="default"/>
+      </w:rPr>
+    </w:lvl>
+    <w:lvl w:ilvl="4" w:tplc="10090003" w:tentative="1">
+      <w:start w:val="1"/>
+      <w:numFmt w:val="bullet"/>
+      <w:lvlText w:val="o"/>
+      <w:lvlJc w:val="left"/>
+      <w:pPr>
+        <w:ind w:left="3600" w:hanging="360"/>
+      </w:pPr>
+      <w:rPr>
+        <w:rFonts w:ascii="Courier New" w:hAnsi="Courier New" w:cs="Courier New" w:hint="default"/>
+      </w:rPr>
+    </w:lvl>
+    <w:lvl w:ilvl="5" w:tplc="10090005" w:tentative="1">
+      <w:start w:val="1"/>
+      <w:numFmt w:val="bullet"/>
+      <w:lvlText w:val=""/>
+      <w:lvlJc w:val="left"/>
+      <w:pPr>
+        <w:ind w:left="4320" w:hanging="360"/>
+      </w:pPr>
+      <w:rPr>
+        <w:rFonts w:ascii="Wingdings" w:hAnsi="Wingdings" w:hint="default"/>
+      </w:rPr>
+    </w:lvl>
+    <w:lvl w:ilvl="6" w:tplc="10090001" w:tentative="1">
+      <w:start w:val="1"/>
+      <w:numFmt w:val="bullet"/>
+      <w:lvlText w:val=""/>
+      <w:lvlJc w:val="left"/>
+      <w:pPr>
+        <w:ind w:left="5040" w:hanging="360"/>
+      </w:pPr>
+      <w:rPr>
+        <w:rFonts w:ascii="Symbol" w:hAnsi="Symbol" w:hint="default"/>
+      </w:rPr>
+    </w:lvl>
+    <w:lvl w:ilvl="7" w:tplc="10090003" w:tentative="1">
+      <w:start w:val="1"/>
+      <w:numFmt w:val="bullet"/>
+      <w:lvlText w:val="o"/>
+      <w:lvlJc w:val="left"/>
+      <w:pPr>
+        <w:ind w:left="5760" w:hanging="360"/>
+      </w:pPr>
+      <w:rPr>
+        <w:rFonts w:ascii="Courier New" w:hAnsi="Courier New" w:cs="Courier New" w:hint="default"/>
+      </w:rPr>
+    </w:lvl>
+    <w:lvl w:ilvl="8" w:tplc="10090005" w:tentative="1">
+      <w:start w:val="1"/>
+      <w:numFmt w:val="bullet"/>
+      <w:lvlText w:val=""/>
+      <w:lvlJc w:val="left"/>
+      <w:pPr>
+        <w:ind w:left="6480" w:hanging="360"/>
+      </w:pPr>
+      <w:rPr>
+        <w:rFonts w:ascii="Wingdings" w:hAnsi="Wingdings" w:hint="default"/>
+      </w:rPr>
+    </w:lvl>
+  </w:abstractNum>
+  <w:abstractNum w:abstractNumId="30">
+    <w:nsid w:val="6FE85F91"/>
+    <w:multiLevelType w:val="hybridMultilevel"/>
+    <w:tmpl w:val="35BE26DA"/>
+    <w:lvl w:ilvl="0" w:tplc="10090001">
+      <w:start w:val="1"/>
+      <w:numFmt w:val="bullet"/>
+      <w:lvlText w:val=""/>
+      <w:lvlJc w:val="left"/>
+      <w:pPr>
+        <w:ind w:left="720" w:hanging="360"/>
+      </w:pPr>
+      <w:rPr>
+        <w:rFonts w:ascii="Symbol" w:hAnsi="Symbol" w:hint="default"/>
+      </w:rPr>
+    </w:lvl>
+    <w:lvl w:ilvl="1" w:tplc="10090003" w:tentative="1">
+      <w:start w:val="1"/>
+      <w:numFmt w:val="bullet"/>
+      <w:lvlText w:val="o"/>
+      <w:lvlJc w:val="left"/>
+      <w:pPr>
+        <w:ind w:left="1440" w:hanging="360"/>
+      </w:pPr>
+      <w:rPr>
+        <w:rFonts w:ascii="Courier New" w:hAnsi="Courier New" w:cs="Courier New" w:hint="default"/>
+      </w:rPr>
+    </w:lvl>
+    <w:lvl w:ilvl="2" w:tplc="10090005" w:tentative="1">
+      <w:start w:val="1"/>
+      <w:numFmt w:val="bullet"/>
+      <w:lvlText w:val=""/>
+      <w:lvlJc w:val="left"/>
+      <w:pPr>
+        <w:ind w:left="2160" w:hanging="360"/>
+      </w:pPr>
+      <w:rPr>
+        <w:rFonts w:ascii="Wingdings" w:hAnsi="Wingdings" w:hint="default"/>
+      </w:rPr>
+    </w:lvl>
+    <w:lvl w:ilvl="3" w:tplc="10090001" w:tentative="1">
+      <w:start w:val="1"/>
+      <w:numFmt w:val="bullet"/>
+      <w:lvlText w:val=""/>
+      <w:lvlJc w:val="left"/>
+      <w:pPr>
+        <w:ind w:left="2880" w:hanging="360"/>
+      </w:pPr>
+      <w:rPr>
+        <w:rFonts w:ascii="Symbol" w:hAnsi="Symbol" w:hint="default"/>
+      </w:rPr>
+    </w:lvl>
+    <w:lvl w:ilvl="4" w:tplc="10090003" w:tentative="1">
+      <w:start w:val="1"/>
+      <w:numFmt w:val="bullet"/>
+      <w:lvlText w:val="o"/>
+      <w:lvlJc w:val="left"/>
+      <w:pPr>
+        <w:ind w:left="3600" w:hanging="360"/>
+      </w:pPr>
+      <w:rPr>
+        <w:rFonts w:ascii="Courier New" w:hAnsi="Courier New" w:cs="Courier New" w:hint="default"/>
+      </w:rPr>
+    </w:lvl>
+    <w:lvl w:ilvl="5" w:tplc="10090005" w:tentative="1">
+      <w:start w:val="1"/>
+      <w:numFmt w:val="bullet"/>
+      <w:lvlText w:val=""/>
+      <w:lvlJc w:val="left"/>
+      <w:pPr>
+        <w:ind w:left="4320" w:hanging="360"/>
+      </w:pPr>
+      <w:rPr>
+        <w:rFonts w:ascii="Wingdings" w:hAnsi="Wingdings" w:hint="default"/>
+      </w:rPr>
+    </w:lvl>
+    <w:lvl w:ilvl="6" w:tplc="10090001" w:tentative="1">
+      <w:start w:val="1"/>
+      <w:numFmt w:val="bullet"/>
+      <w:lvlText w:val=""/>
+      <w:lvlJc w:val="left"/>
+      <w:pPr>
+        <w:ind w:left="5040" w:hanging="360"/>
+      </w:pPr>
+      <w:rPr>
+        <w:rFonts w:ascii="Symbol" w:hAnsi="Symbol" w:hint="default"/>
+      </w:rPr>
+    </w:lvl>
+    <w:lvl w:ilvl="7" w:tplc="10090003" w:tentative="1">
+      <w:start w:val="1"/>
+      <w:numFmt w:val="bullet"/>
+      <w:lvlText w:val="o"/>
+      <w:lvlJc w:val="left"/>
+      <w:pPr>
+        <w:ind w:left="5760" w:hanging="360"/>
+      </w:pPr>
+      <w:rPr>
+        <w:rFonts w:ascii="Courier New" w:hAnsi="Courier New" w:cs="Courier New" w:hint="default"/>
+      </w:rPr>
+    </w:lvl>
+    <w:lvl w:ilvl="8" w:tplc="10090005" w:tentative="1">
+      <w:start w:val="1"/>
+      <w:numFmt w:val="bullet"/>
+      <w:lvlText w:val=""/>
+      <w:lvlJc w:val="left"/>
+      <w:pPr>
+        <w:ind w:left="6480" w:hanging="360"/>
+      </w:pPr>
+      <w:rPr>
+        <w:rFonts w:ascii="Wingdings" w:hAnsi="Wingdings" w:hint="default"/>
+      </w:rPr>
     </w:lvl>
   </w:abstractNum>
   <w:num w:numId="1">
@@ -4958,46 +6203,64 @@
     </w:lvlOverride>
   </w:num>
   <w:num w:numId="22">
-    <w:abstractNumId w:val="24"/>
+    <w:abstractNumId w:val="27"/>
   </w:num>
   <w:num w:numId="23">
-    <w:abstractNumId w:val="17"/>
+    <w:abstractNumId w:val="19"/>
   </w:num>
   <w:num w:numId="24">
     <w:abstractNumId w:val="10"/>
   </w:num>
   <w:num w:numId="25">
-    <w:abstractNumId w:val="19"/>
+    <w:abstractNumId w:val="22"/>
   </w:num>
   <w:num w:numId="26">
+    <w:abstractNumId w:val="17"/>
+  </w:num>
+  <w:num w:numId="27">
+    <w:abstractNumId w:val="23"/>
+  </w:num>
+  <w:num w:numId="28">
+    <w:abstractNumId w:val="25"/>
+  </w:num>
+  <w:num w:numId="29">
     <w:abstractNumId w:val="15"/>
   </w:num>
-  <w:num w:numId="27">
-    <w:abstractNumId w:val="20"/>
-  </w:num>
-  <w:num w:numId="28">
-    <w:abstractNumId w:val="22"/>
-  </w:num>
-  <w:num w:numId="29">
-    <w:abstractNumId w:val="14"/>
-  </w:num>
   <w:num w:numId="30">
-    <w:abstractNumId w:val="23"/>
+    <w:abstractNumId w:val="26"/>
   </w:num>
   <w:num w:numId="31">
     <w:abstractNumId w:val="13"/>
   </w:num>
   <w:num w:numId="32">
-    <w:abstractNumId w:val="18"/>
+    <w:abstractNumId w:val="21"/>
   </w:num>
   <w:num w:numId="33">
-    <w:abstractNumId w:val="16"/>
+    <w:abstractNumId w:val="18"/>
   </w:num>
   <w:num w:numId="34">
     <w:abstractNumId w:val="12"/>
   </w:num>
   <w:num w:numId="35">
-    <w:abstractNumId w:val="21"/>
+    <w:abstractNumId w:val="24"/>
+  </w:num>
+  <w:num w:numId="36">
+    <w:abstractNumId w:val="29"/>
+  </w:num>
+  <w:num w:numId="37">
+    <w:abstractNumId w:val="30"/>
+  </w:num>
+  <w:num w:numId="38">
+    <w:abstractNumId w:val="20"/>
+  </w:num>
+  <w:num w:numId="39">
+    <w:abstractNumId w:val="14"/>
+  </w:num>
+  <w:num w:numId="40">
+    <w:abstractNumId w:val="28"/>
+  </w:num>
+  <w:num w:numId="41">
+    <w:abstractNumId w:val="16"/>
   </w:num>
 </w:numbering>
 </file>
@@ -7486,7 +8749,7 @@
 </file>
 
 <file path=customXml/itemProps1.xml><?xml version="1.0" encoding="utf-8"?>
-<ds:datastoreItem xmlns:ds="http://schemas.openxmlformats.org/officeDocument/2006/customXml" ds:itemID="{46458EC2-DE90-425F-9B71-BD5F3BA72D00}">
+<ds:datastoreItem xmlns:ds="http://schemas.openxmlformats.org/officeDocument/2006/customXml" ds:itemID="{D1093FBA-32AC-41CB-999B-0983572DBEFB}">
   <ds:schemaRefs>
     <ds:schemaRef ds:uri="http://schemas.openxmlformats.org/officeDocument/2006/bibliography"/>
   </ds:schemaRefs>

</xml_diff>